<commit_message>
Tilføjet kort kode beskrivelse til endelig report omkring backend/nodeJS applikation
</commit_message>
<xml_diff>
--- a/Dokumentation/Endelig report.docx
+++ b/Dokumentation/Endelig report.docx
@@ -1963,7 +1963,7 @@
           <w:r>
             <w:fldChar w:fldCharType="separate"/>
           </w:r>
-          <w:hyperlink w:anchor="_Toc152524170" w:history="1">
+          <w:hyperlink w:anchor="_Toc152697176" w:history="1">
             <w:r>
               <w:rPr>
                 <w:rStyle w:val="Hyperlink"/>
@@ -1993,7 +1993,7 @@
                 <w:noProof/>
                 <w:webHidden/>
               </w:rPr>
-              <w:instrText xml:space="preserve"> PAGEREF _Toc152524170 \h </w:instrText>
+              <w:instrText xml:space="preserve"> PAGEREF _Toc152697176 \h </w:instrText>
             </w:r>
             <w:r>
               <w:rPr>
@@ -2036,7 +2036,7 @@
               <w:lang w:eastAsia="da-DK"/>
             </w:rPr>
           </w:pPr>
-          <w:hyperlink w:anchor="_Toc152524171" w:history="1">
+          <w:hyperlink w:anchor="_Toc152697177" w:history="1">
             <w:r>
               <w:rPr>
                 <w:rStyle w:val="Hyperlink"/>
@@ -2066,7 +2066,7 @@
                 <w:noProof/>
                 <w:webHidden/>
               </w:rPr>
-              <w:instrText xml:space="preserve"> PAGEREF _Toc152524171 \h </w:instrText>
+              <w:instrText xml:space="preserve"> PAGEREF _Toc152697177 \h </w:instrText>
             </w:r>
             <w:r>
               <w:rPr>
@@ -2109,7 +2109,7 @@
               <w:lang w:eastAsia="da-DK"/>
             </w:rPr>
           </w:pPr>
-          <w:hyperlink w:anchor="_Toc152524172" w:history="1">
+          <w:hyperlink w:anchor="_Toc152697178" w:history="1">
             <w:r>
               <w:rPr>
                 <w:rStyle w:val="Hyperlink"/>
@@ -2137,7 +2137,7 @@
                 <w:noProof/>
                 <w:webHidden/>
               </w:rPr>
-              <w:instrText xml:space="preserve"> PAGEREF _Toc152524172 \h </w:instrText>
+              <w:instrText xml:space="preserve"> PAGEREF _Toc152697178 \h </w:instrText>
             </w:r>
             <w:r>
               <w:rPr>
@@ -2180,7 +2180,7 @@
               <w:lang w:eastAsia="da-DK"/>
             </w:rPr>
           </w:pPr>
-          <w:hyperlink w:anchor="_Toc152524173" w:history="1">
+          <w:hyperlink w:anchor="_Toc152697179" w:history="1">
             <w:r>
               <w:rPr>
                 <w:rStyle w:val="Hyperlink"/>
@@ -2208,7 +2208,7 @@
                 <w:noProof/>
                 <w:webHidden/>
               </w:rPr>
-              <w:instrText xml:space="preserve"> PAGEREF _Toc152524173 \h </w:instrText>
+              <w:instrText xml:space="preserve"> PAGEREF _Toc152697179 \h </w:instrText>
             </w:r>
             <w:r>
               <w:rPr>
@@ -2251,7 +2251,7 @@
               <w:lang w:eastAsia="da-DK"/>
             </w:rPr>
           </w:pPr>
-          <w:hyperlink w:anchor="_Toc152524174" w:history="1">
+          <w:hyperlink w:anchor="_Toc152697180" w:history="1">
             <w:r>
               <w:rPr>
                 <w:rStyle w:val="Hyperlink"/>
@@ -2279,7 +2279,7 @@
                 <w:noProof/>
                 <w:webHidden/>
               </w:rPr>
-              <w:instrText xml:space="preserve"> PAGEREF _Toc152524174 \h </w:instrText>
+              <w:instrText xml:space="preserve"> PAGEREF _Toc152697180 \h </w:instrText>
             </w:r>
             <w:r>
               <w:rPr>
@@ -2322,7 +2322,7 @@
               <w:lang w:eastAsia="da-DK"/>
             </w:rPr>
           </w:pPr>
-          <w:hyperlink w:anchor="_Toc152524175" w:history="1">
+          <w:hyperlink w:anchor="_Toc152697181" w:history="1">
             <w:r>
               <w:rPr>
                 <w:rStyle w:val="Hyperlink"/>
@@ -2350,7 +2350,7 @@
                 <w:noProof/>
                 <w:webHidden/>
               </w:rPr>
-              <w:instrText xml:space="preserve"> PAGEREF _Toc152524175 \h </w:instrText>
+              <w:instrText xml:space="preserve"> PAGEREF _Toc152697181 \h </w:instrText>
             </w:r>
             <w:r>
               <w:rPr>
@@ -2393,7 +2393,7 @@
               <w:lang w:eastAsia="da-DK"/>
             </w:rPr>
           </w:pPr>
-          <w:hyperlink w:anchor="_Toc152524176" w:history="1">
+          <w:hyperlink w:anchor="_Toc152697182" w:history="1">
             <w:r>
               <w:rPr>
                 <w:rStyle w:val="Hyperlink"/>
@@ -2421,7 +2421,7 @@
                 <w:noProof/>
                 <w:webHidden/>
               </w:rPr>
-              <w:instrText xml:space="preserve"> PAGEREF _Toc152524176 \h </w:instrText>
+              <w:instrText xml:space="preserve"> PAGEREF _Toc152697182 \h </w:instrText>
             </w:r>
             <w:r>
               <w:rPr>
@@ -2464,7 +2464,7 @@
               <w:lang w:eastAsia="da-DK"/>
             </w:rPr>
           </w:pPr>
-          <w:hyperlink w:anchor="_Toc152524177" w:history="1">
+          <w:hyperlink w:anchor="_Toc152697183" w:history="1">
             <w:r>
               <w:rPr>
                 <w:rStyle w:val="Hyperlink"/>
@@ -2492,7 +2492,7 @@
                 <w:noProof/>
                 <w:webHidden/>
               </w:rPr>
-              <w:instrText xml:space="preserve"> PAGEREF _Toc152524177 \h </w:instrText>
+              <w:instrText xml:space="preserve"> PAGEREF _Toc152697183 \h </w:instrText>
             </w:r>
             <w:r>
               <w:rPr>
@@ -2535,7 +2535,7 @@
               <w:lang w:eastAsia="da-DK"/>
             </w:rPr>
           </w:pPr>
-          <w:hyperlink w:anchor="_Toc152524178" w:history="1">
+          <w:hyperlink w:anchor="_Toc152697184" w:history="1">
             <w:r>
               <w:rPr>
                 <w:rStyle w:val="Hyperlink"/>
@@ -2565,7 +2565,7 @@
                 <w:noProof/>
                 <w:webHidden/>
               </w:rPr>
-              <w:instrText xml:space="preserve"> PAGEREF _Toc152524178 \h </w:instrText>
+              <w:instrText xml:space="preserve"> PAGEREF _Toc152697184 \h </w:instrText>
             </w:r>
             <w:r>
               <w:rPr>
@@ -2608,7 +2608,7 @@
               <w:lang w:eastAsia="da-DK"/>
             </w:rPr>
           </w:pPr>
-          <w:hyperlink w:anchor="_Toc152524179" w:history="1">
+          <w:hyperlink w:anchor="_Toc152697185" w:history="1">
             <w:r>
               <w:rPr>
                 <w:rStyle w:val="Hyperlink"/>
@@ -2636,7 +2636,7 @@
                 <w:noProof/>
                 <w:webHidden/>
               </w:rPr>
-              <w:instrText xml:space="preserve"> PAGEREF _Toc152524179 \h </w:instrText>
+              <w:instrText xml:space="preserve"> PAGEREF _Toc152697185 \h </w:instrText>
             </w:r>
             <w:r>
               <w:rPr>
@@ -2679,7 +2679,7 @@
               <w:lang w:eastAsia="da-DK"/>
             </w:rPr>
           </w:pPr>
-          <w:hyperlink w:anchor="_Toc152524180" w:history="1">
+          <w:hyperlink w:anchor="_Toc152697186" w:history="1">
             <w:r>
               <w:rPr>
                 <w:rStyle w:val="Hyperlink"/>
@@ -2707,7 +2707,7 @@
                 <w:noProof/>
                 <w:webHidden/>
               </w:rPr>
-              <w:instrText xml:space="preserve"> PAGEREF _Toc152524180 \h </w:instrText>
+              <w:instrText xml:space="preserve"> PAGEREF _Toc152697186 \h </w:instrText>
             </w:r>
             <w:r>
               <w:rPr>
@@ -2750,7 +2750,7 @@
               <w:lang w:eastAsia="da-DK"/>
             </w:rPr>
           </w:pPr>
-          <w:hyperlink w:anchor="_Toc152524181" w:history="1">
+          <w:hyperlink w:anchor="_Toc152697187" w:history="1">
             <w:r>
               <w:rPr>
                 <w:rStyle w:val="Hyperlink"/>
@@ -2778,7 +2778,7 @@
                 <w:noProof/>
                 <w:webHidden/>
               </w:rPr>
-              <w:instrText xml:space="preserve"> PAGEREF _Toc152524181 \h </w:instrText>
+              <w:instrText xml:space="preserve"> PAGEREF _Toc152697187 \h </w:instrText>
             </w:r>
             <w:r>
               <w:rPr>
@@ -2821,7 +2821,7 @@
               <w:lang w:eastAsia="da-DK"/>
             </w:rPr>
           </w:pPr>
-          <w:hyperlink w:anchor="_Toc152524182" w:history="1">
+          <w:hyperlink w:anchor="_Toc152697188" w:history="1">
             <w:r>
               <w:rPr>
                 <w:rStyle w:val="Hyperlink"/>
@@ -2849,7 +2849,7 @@
                 <w:noProof/>
                 <w:webHidden/>
               </w:rPr>
-              <w:instrText xml:space="preserve"> PAGEREF _Toc152524182 \h </w:instrText>
+              <w:instrText xml:space="preserve"> PAGEREF _Toc152697188 \h </w:instrText>
             </w:r>
             <w:r>
               <w:rPr>
@@ -2892,7 +2892,7 @@
               <w:lang w:eastAsia="da-DK"/>
             </w:rPr>
           </w:pPr>
-          <w:hyperlink w:anchor="_Toc152524183" w:history="1">
+          <w:hyperlink w:anchor="_Toc152697189" w:history="1">
             <w:r>
               <w:rPr>
                 <w:rStyle w:val="Hyperlink"/>
@@ -2920,7 +2920,7 @@
                 <w:noProof/>
                 <w:webHidden/>
               </w:rPr>
-              <w:instrText xml:space="preserve"> PAGEREF _Toc152524183 \h </w:instrText>
+              <w:instrText xml:space="preserve"> PAGEREF _Toc152697189 \h </w:instrText>
             </w:r>
             <w:r>
               <w:rPr>
@@ -2963,7 +2963,7 @@
               <w:lang w:eastAsia="da-DK"/>
             </w:rPr>
           </w:pPr>
-          <w:hyperlink w:anchor="_Toc152524184" w:history="1">
+          <w:hyperlink w:anchor="_Toc152697190" w:history="1">
             <w:r>
               <w:rPr>
                 <w:rStyle w:val="Hyperlink"/>
@@ -2991,7 +2991,7 @@
                 <w:noProof/>
                 <w:webHidden/>
               </w:rPr>
-              <w:instrText xml:space="preserve"> PAGEREF _Toc152524184 \h </w:instrText>
+              <w:instrText xml:space="preserve"> PAGEREF _Toc152697190 \h </w:instrText>
             </w:r>
             <w:r>
               <w:rPr>
@@ -3034,7 +3034,7 @@
               <w:lang w:eastAsia="da-DK"/>
             </w:rPr>
           </w:pPr>
-          <w:hyperlink w:anchor="_Toc152524185" w:history="1">
+          <w:hyperlink w:anchor="_Toc152697191" w:history="1">
             <w:r>
               <w:rPr>
                 <w:rStyle w:val="Hyperlink"/>
@@ -3062,7 +3062,7 @@
                 <w:noProof/>
                 <w:webHidden/>
               </w:rPr>
-              <w:instrText xml:space="preserve"> PAGEREF _Toc152524185 \h </w:instrText>
+              <w:instrText xml:space="preserve"> PAGEREF _Toc152697191 \h </w:instrText>
             </w:r>
             <w:r>
               <w:rPr>
@@ -3105,7 +3105,7 @@
               <w:lang w:eastAsia="da-DK"/>
             </w:rPr>
           </w:pPr>
-          <w:hyperlink w:anchor="_Toc152524186" w:history="1">
+          <w:hyperlink w:anchor="_Toc152697192" w:history="1">
             <w:r>
               <w:rPr>
                 <w:rStyle w:val="Hyperlink"/>
@@ -3133,7 +3133,7 @@
                 <w:noProof/>
                 <w:webHidden/>
               </w:rPr>
-              <w:instrText xml:space="preserve"> PAGEREF _Toc152524186 \h </w:instrText>
+              <w:instrText xml:space="preserve"> PAGEREF _Toc152697192 \h </w:instrText>
             </w:r>
             <w:r>
               <w:rPr>
@@ -3176,7 +3176,7 @@
               <w:lang w:eastAsia="da-DK"/>
             </w:rPr>
           </w:pPr>
-          <w:hyperlink w:anchor="_Toc152524187" w:history="1">
+          <w:hyperlink w:anchor="_Toc152697193" w:history="1">
             <w:r>
               <w:rPr>
                 <w:rStyle w:val="Hyperlink"/>
@@ -3204,7 +3204,7 @@
                 <w:noProof/>
                 <w:webHidden/>
               </w:rPr>
-              <w:instrText xml:space="preserve"> PAGEREF _Toc152524187 \h </w:instrText>
+              <w:instrText xml:space="preserve"> PAGEREF _Toc152697193 \h </w:instrText>
             </w:r>
             <w:r>
               <w:rPr>
@@ -3247,7 +3247,7 @@
               <w:lang w:eastAsia="da-DK"/>
             </w:rPr>
           </w:pPr>
-          <w:hyperlink w:anchor="_Toc152524188" w:history="1">
+          <w:hyperlink w:anchor="_Toc152697194" w:history="1">
             <w:r>
               <w:rPr>
                 <w:rStyle w:val="Hyperlink"/>
@@ -3275,7 +3275,7 @@
                 <w:noProof/>
                 <w:webHidden/>
               </w:rPr>
-              <w:instrText xml:space="preserve"> PAGEREF _Toc152524188 \h </w:instrText>
+              <w:instrText xml:space="preserve"> PAGEREF _Toc152697194 \h </w:instrText>
             </w:r>
             <w:r>
               <w:rPr>
@@ -3318,7 +3318,7 @@
               <w:lang w:eastAsia="da-DK"/>
             </w:rPr>
           </w:pPr>
-          <w:hyperlink w:anchor="_Toc152524189" w:history="1">
+          <w:hyperlink w:anchor="_Toc152697195" w:history="1">
             <w:r>
               <w:rPr>
                 <w:rStyle w:val="Hyperlink"/>
@@ -3346,7 +3346,7 @@
                 <w:noProof/>
                 <w:webHidden/>
               </w:rPr>
-              <w:instrText xml:space="preserve"> PAGEREF _Toc152524189 \h </w:instrText>
+              <w:instrText xml:space="preserve"> PAGEREF _Toc152697195 \h </w:instrText>
             </w:r>
             <w:r>
               <w:rPr>
@@ -3389,7 +3389,7 @@
               <w:lang w:eastAsia="da-DK"/>
             </w:rPr>
           </w:pPr>
-          <w:hyperlink w:anchor="_Toc152524190" w:history="1">
+          <w:hyperlink w:anchor="_Toc152697196" w:history="1">
             <w:r>
               <w:rPr>
                 <w:rStyle w:val="Hyperlink"/>
@@ -3417,7 +3417,7 @@
                 <w:noProof/>
                 <w:webHidden/>
               </w:rPr>
-              <w:instrText xml:space="preserve"> PAGEREF _Toc152524190 \h </w:instrText>
+              <w:instrText xml:space="preserve"> PAGEREF _Toc152697196 \h </w:instrText>
             </w:r>
             <w:r>
               <w:rPr>
@@ -3460,7 +3460,7 @@
               <w:lang w:eastAsia="da-DK"/>
             </w:rPr>
           </w:pPr>
-          <w:hyperlink w:anchor="_Toc152524191" w:history="1">
+          <w:hyperlink w:anchor="_Toc152697197" w:history="1">
             <w:r>
               <w:rPr>
                 <w:rStyle w:val="Hyperlink"/>
@@ -3488,7 +3488,7 @@
                 <w:noProof/>
                 <w:webHidden/>
               </w:rPr>
-              <w:instrText xml:space="preserve"> PAGEREF _Toc152524191 \h </w:instrText>
+              <w:instrText xml:space="preserve"> PAGEREF _Toc152697197 \h </w:instrText>
             </w:r>
             <w:r>
               <w:rPr>
@@ -3531,7 +3531,7 @@
               <w:lang w:eastAsia="da-DK"/>
             </w:rPr>
           </w:pPr>
-          <w:hyperlink w:anchor="_Toc152524192" w:history="1">
+          <w:hyperlink w:anchor="_Toc152697198" w:history="1">
             <w:r>
               <w:rPr>
                 <w:rStyle w:val="Hyperlink"/>
@@ -3559,7 +3559,78 @@
                 <w:noProof/>
                 <w:webHidden/>
               </w:rPr>
-              <w:instrText xml:space="preserve"> PAGEREF _Toc152524192 \h </w:instrText>
+              <w:instrText xml:space="preserve"> PAGEREF _Toc152697198 \h </w:instrText>
+            </w:r>
+            <w:r>
+              <w:rPr>
+                <w:noProof/>
+                <w:webHidden/>
+              </w:rPr>
+            </w:r>
+            <w:r>
+              <w:rPr>
+                <w:noProof/>
+                <w:webHidden/>
+              </w:rPr>
+              <w:fldChar w:fldCharType="separate"/>
+            </w:r>
+            <w:r>
+              <w:rPr>
+                <w:noProof/>
+                <w:webHidden/>
+              </w:rPr>
+              <w:t>16</w:t>
+            </w:r>
+            <w:r>
+              <w:rPr>
+                <w:noProof/>
+                <w:webHidden/>
+              </w:rPr>
+              <w:fldChar w:fldCharType="end"/>
+            </w:r>
+          </w:hyperlink>
+        </w:p>
+        <w:p>
+          <w:pPr>
+            <w:pStyle w:val="Indholdsfortegnelse2"/>
+            <w:tabs>
+              <w:tab w:val="right" w:leader="dot" w:pos="9628"/>
+            </w:tabs>
+            <w:rPr>
+              <w:rFonts w:eastAsiaTheme="minorEastAsia"/>
+              <w:noProof/>
+              <w:lang w:eastAsia="da-DK"/>
+            </w:rPr>
+          </w:pPr>
+          <w:hyperlink w:anchor="_Toc152697199" w:history="1">
+            <w:r>
+              <w:rPr>
+                <w:rStyle w:val="Hyperlink"/>
+                <w:rFonts w:ascii="Arial" w:hAnsi="Arial" w:cs="Arial"/>
+                <w:noProof/>
+              </w:rPr>
+              <w:t>NodeJS Backend</w:t>
+            </w:r>
+            <w:r>
+              <w:rPr>
+                <w:noProof/>
+                <w:webHidden/>
+              </w:rPr>
+              <w:tab/>
+            </w:r>
+            <w:r>
+              <w:rPr>
+                <w:noProof/>
+                <w:webHidden/>
+              </w:rPr>
+              <w:fldChar w:fldCharType="begin"/>
+            </w:r>
+            <w:r>
+              <w:rPr>
+                <w:noProof/>
+                <w:webHidden/>
+              </w:rPr>
+              <w:instrText xml:space="preserve"> PAGEREF _Toc152697199 \h </w:instrText>
             </w:r>
             <w:r>
               <w:rPr>
@@ -3617,7 +3688,7 @@
           <w:color w:val="auto"/>
         </w:rPr>
       </w:pPr>
-      <w:bookmarkStart w:id="0" w:name="_Toc152524170"/>
+      <w:bookmarkStart w:id="0" w:name="_Toc152697176"/>
       <w:r>
         <w:rPr>
           <w:rFonts w:ascii="Arial" w:hAnsi="Arial" w:cs="Arial"/>
@@ -3755,7 +3826,7 @@
           <w:color w:val="auto"/>
         </w:rPr>
       </w:pPr>
-      <w:bookmarkStart w:id="1" w:name="_Toc152524171"/>
+      <w:bookmarkStart w:id="1" w:name="_Toc152697177"/>
       <w:r>
         <w:rPr>
           <w:rFonts w:ascii="Arial" w:hAnsi="Arial" w:cs="Arial"/>
@@ -3779,7 +3850,7 @@
           <w:szCs w:val="28"/>
         </w:rPr>
       </w:pPr>
-      <w:bookmarkStart w:id="2" w:name="_Toc152524172"/>
+      <w:bookmarkStart w:id="2" w:name="_Toc152697178"/>
       <w:proofErr w:type="spellStart"/>
       <w:r>
         <w:rPr>
@@ -9541,7 +9612,7 @@
           <w:szCs w:val="28"/>
         </w:rPr>
       </w:pPr>
-      <w:bookmarkStart w:id="3" w:name="_Toc152524173"/>
+      <w:bookmarkStart w:id="3" w:name="_Toc152697179"/>
       <w:r>
         <w:rPr>
           <w:rFonts w:ascii="Arial" w:hAnsi="Arial" w:cs="Arial"/>
@@ -9565,7 +9636,7 @@
           <w:szCs w:val="28"/>
         </w:rPr>
       </w:pPr>
-      <w:bookmarkStart w:id="4" w:name="_Toc152524174"/>
+      <w:bookmarkStart w:id="4" w:name="_Toc152697180"/>
       <w:r>
         <w:rPr>
           <w:rFonts w:ascii="Arial" w:hAnsi="Arial" w:cs="Arial"/>
@@ -9851,7 +9922,7 @@
           <w:u w:val="single"/>
         </w:rPr>
       </w:pPr>
-      <w:bookmarkStart w:id="5" w:name="_Toc152524175"/>
+      <w:bookmarkStart w:id="5" w:name="_Toc152697181"/>
       <w:proofErr w:type="spellStart"/>
       <w:r>
         <w:rPr>
@@ -9972,7 +10043,7 @@
           <w:u w:val="single"/>
         </w:rPr>
       </w:pPr>
-      <w:bookmarkStart w:id="6" w:name="_Toc152524176"/>
+      <w:bookmarkStart w:id="6" w:name="_Toc152697182"/>
       <w:r>
         <w:rPr>
           <w:noProof/>
@@ -10176,7 +10247,7 @@
           <w:u w:val="single"/>
         </w:rPr>
       </w:pPr>
-      <w:bookmarkStart w:id="7" w:name="_Toc152524177"/>
+      <w:bookmarkStart w:id="7" w:name="_Toc152697183"/>
       <w:proofErr w:type="spellStart"/>
       <w:r>
         <w:rPr>
@@ -10406,7 +10477,7 @@
           <w:color w:val="auto"/>
         </w:rPr>
       </w:pPr>
-      <w:bookmarkStart w:id="8" w:name="_Toc152524178"/>
+      <w:bookmarkStart w:id="8" w:name="_Toc152697184"/>
       <w:r>
         <w:rPr>
           <w:rFonts w:ascii="Arial" w:hAnsi="Arial" w:cs="Arial"/>
@@ -10430,7 +10501,7 @@
           <w:szCs w:val="28"/>
         </w:rPr>
       </w:pPr>
-      <w:bookmarkStart w:id="9" w:name="_Toc152524179"/>
+      <w:bookmarkStart w:id="9" w:name="_Toc152697185"/>
       <w:r>
         <w:rPr>
           <w:rFonts w:ascii="Arial" w:hAnsi="Arial" w:cs="Arial"/>
@@ -10480,7 +10551,7 @@
           <w:szCs w:val="26"/>
         </w:rPr>
       </w:pPr>
-      <w:bookmarkStart w:id="10" w:name="_Toc152524180"/>
+      <w:bookmarkStart w:id="10" w:name="_Toc152697186"/>
       <w:r>
         <w:rPr>
           <w:rStyle w:val="Overskrift2Tegn"/>
@@ -10521,7 +10592,7 @@
           <w:szCs w:val="26"/>
         </w:rPr>
       </w:pPr>
-      <w:bookmarkStart w:id="11" w:name="_Toc152524181"/>
+      <w:bookmarkStart w:id="11" w:name="_Toc152697187"/>
       <w:r>
         <w:rPr>
           <w:rFonts w:ascii="Arial" w:hAnsi="Arial" w:cs="Arial"/>
@@ -11595,7 +11666,7 @@
           <w:szCs w:val="26"/>
         </w:rPr>
       </w:pPr>
-      <w:bookmarkStart w:id="12" w:name="_Toc152524182"/>
+      <w:bookmarkStart w:id="12" w:name="_Toc152697188"/>
       <w:r>
         <w:rPr>
           <w:rFonts w:ascii="Arial" w:hAnsi="Arial" w:cs="Arial"/>
@@ -11674,7 +11745,7 @@
           <w:szCs w:val="26"/>
         </w:rPr>
       </w:pPr>
-      <w:bookmarkStart w:id="13" w:name="_Toc152524183"/>
+      <w:bookmarkStart w:id="13" w:name="_Toc152697189"/>
       <w:r>
         <w:rPr>
           <w:rFonts w:ascii="Arial" w:hAnsi="Arial" w:cs="Arial"/>
@@ -12757,7 +12828,7 @@
           <w:szCs w:val="28"/>
         </w:rPr>
       </w:pPr>
-      <w:bookmarkStart w:id="14" w:name="_Toc152524184"/>
+      <w:bookmarkStart w:id="14" w:name="_Toc152697190"/>
       <w:proofErr w:type="spellStart"/>
       <w:r>
         <w:rPr>
@@ -12874,7 +12945,7 @@
           <w:szCs w:val="26"/>
         </w:rPr>
       </w:pPr>
-      <w:bookmarkStart w:id="15" w:name="_Toc152524185"/>
+      <w:bookmarkStart w:id="15" w:name="_Toc152697191"/>
       <w:r>
         <w:rPr>
           <w:rFonts w:ascii="Arial" w:hAnsi="Arial" w:cs="Arial"/>
@@ -13087,7 +13158,7 @@
           <w:szCs w:val="26"/>
         </w:rPr>
       </w:pPr>
-      <w:bookmarkStart w:id="16" w:name="_Toc152524186"/>
+      <w:bookmarkStart w:id="16" w:name="_Toc152697192"/>
       <w:r>
         <w:rPr>
           <w:rFonts w:ascii="Arial" w:hAnsi="Arial" w:cs="Arial"/>
@@ -13595,7 +13666,7 @@
           <w:szCs w:val="26"/>
         </w:rPr>
       </w:pPr>
-      <w:bookmarkStart w:id="17" w:name="_Toc152524187"/>
+      <w:bookmarkStart w:id="17" w:name="_Toc152697193"/>
       <w:r>
         <w:rPr>
           <w:rFonts w:ascii="Arial" w:hAnsi="Arial" w:cs="Arial"/>
@@ -13646,7 +13717,7 @@
           <w:szCs w:val="26"/>
         </w:rPr>
       </w:pPr>
-      <w:bookmarkStart w:id="18" w:name="_Toc152524188"/>
+      <w:bookmarkStart w:id="18" w:name="_Toc152697194"/>
       <w:r>
         <w:rPr>
           <w:rFonts w:ascii="Arial" w:hAnsi="Arial" w:cs="Arial"/>
@@ -13759,7 +13830,7 @@
           <w:szCs w:val="26"/>
         </w:rPr>
       </w:pPr>
-      <w:bookmarkStart w:id="19" w:name="_Toc152524189"/>
+      <w:bookmarkStart w:id="19" w:name="_Toc152697195"/>
       <w:r>
         <w:rPr>
           <w:rFonts w:ascii="Arial" w:hAnsi="Arial" w:cs="Arial"/>
@@ -13989,7 +14060,7 @@
           <w:szCs w:val="26"/>
         </w:rPr>
       </w:pPr>
-      <w:bookmarkStart w:id="20" w:name="_Toc152524190"/>
+      <w:bookmarkStart w:id="20" w:name="_Toc152697196"/>
       <w:r>
         <w:rPr>
           <w:rFonts w:ascii="Arial" w:hAnsi="Arial" w:cs="Arial"/>
@@ -14039,7 +14110,7 @@
           <w:color w:val="auto"/>
         </w:rPr>
       </w:pPr>
-      <w:bookmarkStart w:id="21" w:name="_Toc152524191"/>
+      <w:bookmarkStart w:id="21" w:name="_Toc152697197"/>
       <w:r>
         <w:rPr>
           <w:rFonts w:ascii="Arial" w:hAnsi="Arial" w:cs="Arial"/>
@@ -14110,7 +14181,7 @@
           <w:color w:val="auto"/>
         </w:rPr>
       </w:pPr>
-      <w:bookmarkStart w:id="22" w:name="_Toc152524192"/>
+      <w:bookmarkStart w:id="22" w:name="_Toc152697198"/>
       <w:r>
         <w:rPr>
           <w:rFonts w:ascii="Arial" w:hAnsi="Arial" w:cs="Arial"/>
@@ -14121,10 +14192,604 @@
       </w:r>
       <w:bookmarkEnd w:id="22"/>
     </w:p>
+    <w:p/>
+    <w:p>
+      <w:pPr>
+        <w:pStyle w:val="Overskrift2"/>
+        <w:spacing w:line="360" w:lineRule="auto"/>
+        <w:rPr>
+          <w:rFonts w:ascii="Arial" w:hAnsi="Arial" w:cs="Arial"/>
+          <w:color w:val="auto"/>
+          <w:sz w:val="28"/>
+          <w:szCs w:val="28"/>
+        </w:rPr>
+      </w:pPr>
+      <w:bookmarkStart w:id="23" w:name="_Toc152697199"/>
+      <w:r>
+        <w:rPr>
+          <w:rFonts w:ascii="Arial" w:hAnsi="Arial" w:cs="Arial"/>
+          <w:sz w:val="24"/>
+          <w:szCs w:val="24"/>
+        </w:rPr>
+        <w:drawing>
+          <wp:anchor distT="0" distB="0" distL="114300" distR="114300" simplePos="0" relativeHeight="251667456" behindDoc="0" locked="0" layoutInCell="1" allowOverlap="1" wp14:anchorId="657C76D4" wp14:editId="24EDF2C6">
+            <wp:simplePos x="0" y="0"/>
+            <wp:positionH relativeFrom="margin">
+              <wp:align>right</wp:align>
+            </wp:positionH>
+            <wp:positionV relativeFrom="paragraph">
+              <wp:posOffset>10795</wp:posOffset>
+            </wp:positionV>
+            <wp:extent cx="2143125" cy="3819525"/>
+            <wp:effectExtent l="0" t="0" r="9525" b="9525"/>
+            <wp:wrapSquare wrapText="bothSides"/>
+            <wp:docPr id="6090957" name="Billede 1" descr="Et billede, der indeholder tekst, skærmbillede, Font/skrifttype, design&#10;&#10;Automatisk genereret beskrivelse"/>
+            <wp:cNvGraphicFramePr>
+              <a:graphicFrameLocks xmlns:a="http://schemas.openxmlformats.org/drawingml/2006/main" noChangeAspect="1"/>
+            </wp:cNvGraphicFramePr>
+            <a:graphic xmlns:a="http://schemas.openxmlformats.org/drawingml/2006/main">
+              <a:graphicData uri="http://schemas.openxmlformats.org/drawingml/2006/picture">
+                <pic:pic xmlns:pic="http://schemas.openxmlformats.org/drawingml/2006/picture">
+                  <pic:nvPicPr>
+                    <pic:cNvPr id="6090957" name="Billede 1" descr="Et billede, der indeholder tekst, skærmbillede, Font/skrifttype, design&#10;&#10;Automatisk genereret beskrivelse"/>
+                    <pic:cNvPicPr/>
+                  </pic:nvPicPr>
+                  <pic:blipFill>
+                    <a:blip r:embed="rId16">
+                      <a:extLst>
+                        <a:ext uri="{28A0092B-C50C-407E-A947-70E740481C1C}">
+                          <a14:useLocalDpi xmlns:a14="http://schemas.microsoft.com/office/drawing/2010/main" val="0"/>
+                        </a:ext>
+                      </a:extLst>
+                    </a:blip>
+                    <a:stretch>
+                      <a:fillRect/>
+                    </a:stretch>
+                  </pic:blipFill>
+                  <pic:spPr>
+                    <a:xfrm>
+                      <a:off x="0" y="0"/>
+                      <a:ext cx="2143125" cy="3819525"/>
+                    </a:xfrm>
+                    <a:prstGeom prst="rect">
+                      <a:avLst/>
+                    </a:prstGeom>
+                  </pic:spPr>
+                </pic:pic>
+              </a:graphicData>
+            </a:graphic>
+          </wp:anchor>
+        </w:drawing>
+      </w:r>
+      <w:proofErr w:type="spellStart"/>
+      <w:r>
+        <w:rPr>
+          <w:rFonts w:ascii="Arial" w:hAnsi="Arial" w:cs="Arial"/>
+          <w:color w:val="auto"/>
+          <w:sz w:val="28"/>
+          <w:szCs w:val="28"/>
+        </w:rPr>
+        <w:t>NodeJS</w:t>
+      </w:r>
+      <w:proofErr w:type="spellEnd"/>
+      <w:r>
+        <w:rPr>
+          <w:rFonts w:ascii="Arial" w:hAnsi="Arial" w:cs="Arial"/>
+          <w:color w:val="auto"/>
+          <w:sz w:val="28"/>
+          <w:szCs w:val="28"/>
+        </w:rPr>
+        <w:t xml:space="preserve"> </w:t>
+      </w:r>
+      <w:proofErr w:type="spellStart"/>
+      <w:r>
+        <w:rPr>
+          <w:rFonts w:ascii="Arial" w:hAnsi="Arial" w:cs="Arial"/>
+          <w:color w:val="auto"/>
+          <w:sz w:val="28"/>
+          <w:szCs w:val="28"/>
+        </w:rPr>
+        <w:t>Backend</w:t>
+      </w:r>
+      <w:bookmarkEnd w:id="23"/>
+      <w:proofErr w:type="spellEnd"/>
+    </w:p>
+    <w:p>
+      <w:pPr>
+        <w:rPr>
+          <w:rFonts w:ascii="Arial" w:hAnsi="Arial" w:cs="Arial"/>
+          <w:sz w:val="24"/>
+          <w:szCs w:val="24"/>
+        </w:rPr>
+      </w:pPr>
+      <w:r>
+        <w:rPr>
+          <w:rFonts w:ascii="Arial" w:hAnsi="Arial" w:cs="Arial"/>
+          <w:sz w:val="24"/>
+          <w:szCs w:val="24"/>
+        </w:rPr>
+        <w:t xml:space="preserve">Den generelle struktur for </w:t>
+      </w:r>
+      <w:proofErr w:type="spellStart"/>
+      <w:r>
+        <w:rPr>
+          <w:rFonts w:ascii="Arial" w:hAnsi="Arial" w:cs="Arial"/>
+          <w:sz w:val="24"/>
+          <w:szCs w:val="24"/>
+        </w:rPr>
+        <w:t>backend</w:t>
+      </w:r>
+      <w:proofErr w:type="spellEnd"/>
+      <w:r>
+        <w:rPr>
+          <w:rFonts w:ascii="Arial" w:hAnsi="Arial" w:cs="Arial"/>
+          <w:sz w:val="24"/>
+          <w:szCs w:val="24"/>
+        </w:rPr>
+        <w:t xml:space="preserve"> kan ses på billedet til højre. Billedet viser, at </w:t>
+      </w:r>
+      <w:proofErr w:type="spellStart"/>
+      <w:r>
+        <w:rPr>
+          <w:rFonts w:ascii="Arial" w:hAnsi="Arial" w:cs="Arial"/>
+          <w:sz w:val="24"/>
+          <w:szCs w:val="24"/>
+        </w:rPr>
+        <w:t>backenden</w:t>
+      </w:r>
+      <w:proofErr w:type="spellEnd"/>
+      <w:r>
+        <w:rPr>
+          <w:rFonts w:ascii="Arial" w:hAnsi="Arial" w:cs="Arial"/>
+          <w:sz w:val="24"/>
+          <w:szCs w:val="24"/>
+        </w:rPr>
+        <w:t xml:space="preserve"> grundlæggende består af en mappe til alt JavaScript samt en undermappe til de routere, som </w:t>
+      </w:r>
+      <w:proofErr w:type="spellStart"/>
+      <w:r>
+        <w:rPr>
+          <w:rFonts w:ascii="Arial" w:hAnsi="Arial" w:cs="Arial"/>
+          <w:sz w:val="24"/>
+          <w:szCs w:val="24"/>
+        </w:rPr>
+        <w:t>frontend</w:t>
+      </w:r>
+      <w:proofErr w:type="spellEnd"/>
+      <w:r>
+        <w:rPr>
+          <w:rFonts w:ascii="Arial" w:hAnsi="Arial" w:cs="Arial"/>
+          <w:sz w:val="24"/>
+          <w:szCs w:val="24"/>
+        </w:rPr>
+        <w:t xml:space="preserve"> ønsker at forbinde med databasen. </w:t>
+      </w:r>
+    </w:p>
+    <w:p>
+      <w:pPr>
+        <w:rPr>
+          <w:rFonts w:ascii="Arial" w:hAnsi="Arial" w:cs="Arial"/>
+          <w:sz w:val="24"/>
+          <w:szCs w:val="24"/>
+        </w:rPr>
+      </w:pPr>
+      <w:r>
+        <w:rPr>
+          <w:rFonts w:ascii="Arial" w:hAnsi="Arial" w:cs="Arial"/>
+          <w:sz w:val="24"/>
+          <w:szCs w:val="24"/>
+        </w:rPr>
+        <w:t>Derudover er der en "</w:t>
+      </w:r>
+      <w:proofErr w:type="spellStart"/>
+      <w:r>
+        <w:rPr>
+          <w:rFonts w:ascii="Arial" w:hAnsi="Arial" w:cs="Arial"/>
+          <w:sz w:val="24"/>
+          <w:szCs w:val="24"/>
+        </w:rPr>
+        <w:t>node_modules</w:t>
+      </w:r>
+      <w:proofErr w:type="spellEnd"/>
+      <w:r>
+        <w:rPr>
+          <w:rFonts w:ascii="Arial" w:hAnsi="Arial" w:cs="Arial"/>
+          <w:sz w:val="24"/>
+          <w:szCs w:val="24"/>
+        </w:rPr>
+        <w:t xml:space="preserve">"-mappe, der indeholder de forskellige Node.js-biblioteker, som </w:t>
+      </w:r>
+      <w:proofErr w:type="spellStart"/>
+      <w:r>
+        <w:rPr>
+          <w:rFonts w:ascii="Arial" w:hAnsi="Arial" w:cs="Arial"/>
+          <w:sz w:val="24"/>
+          <w:szCs w:val="24"/>
+        </w:rPr>
+        <w:t>backenden</w:t>
+      </w:r>
+      <w:proofErr w:type="spellEnd"/>
+      <w:r>
+        <w:rPr>
+          <w:rFonts w:ascii="Arial" w:hAnsi="Arial" w:cs="Arial"/>
+          <w:sz w:val="24"/>
+          <w:szCs w:val="24"/>
+        </w:rPr>
+        <w:t xml:space="preserve"> bruger i programmet. </w:t>
+      </w:r>
+    </w:p>
+    <w:p>
+      <w:pPr>
+        <w:rPr>
+          <w:rFonts w:ascii="Arial" w:hAnsi="Arial" w:cs="Arial"/>
+          <w:sz w:val="24"/>
+          <w:szCs w:val="24"/>
+        </w:rPr>
+      </w:pPr>
+      <w:proofErr w:type="gramStart"/>
+      <w:r>
+        <w:rPr>
+          <w:rFonts w:ascii="Arial" w:hAnsi="Arial" w:cs="Arial"/>
+          <w:sz w:val="24"/>
+          <w:szCs w:val="24"/>
+        </w:rPr>
+        <w:t>En .</w:t>
+      </w:r>
+      <w:proofErr w:type="spellStart"/>
+      <w:r>
+        <w:rPr>
+          <w:rFonts w:ascii="Arial" w:hAnsi="Arial" w:cs="Arial"/>
+          <w:sz w:val="24"/>
+          <w:szCs w:val="24"/>
+        </w:rPr>
+        <w:t>env</w:t>
+      </w:r>
+      <w:proofErr w:type="spellEnd"/>
+      <w:proofErr w:type="gramEnd"/>
+      <w:r>
+        <w:rPr>
+          <w:rFonts w:ascii="Arial" w:hAnsi="Arial" w:cs="Arial"/>
+          <w:sz w:val="24"/>
+          <w:szCs w:val="24"/>
+        </w:rPr>
+        <w:t>-fil eller "</w:t>
+      </w:r>
+      <w:proofErr w:type="spellStart"/>
+      <w:r>
+        <w:rPr>
+          <w:rFonts w:ascii="Arial" w:hAnsi="Arial" w:cs="Arial"/>
+          <w:sz w:val="24"/>
+          <w:szCs w:val="24"/>
+        </w:rPr>
+        <w:t>dotenv</w:t>
+      </w:r>
+      <w:proofErr w:type="spellEnd"/>
+      <w:r>
+        <w:rPr>
+          <w:rFonts w:ascii="Arial" w:hAnsi="Arial" w:cs="Arial"/>
+          <w:sz w:val="24"/>
+          <w:szCs w:val="24"/>
+        </w:rPr>
+        <w:t xml:space="preserve">" er en privat fil, som man opretter lokalt for at etablere forbindelse til sin egen server eller en anden server. </w:t>
+      </w:r>
+      <w:proofErr w:type="spellStart"/>
+      <w:r>
+        <w:rPr>
+          <w:rFonts w:ascii="Arial" w:hAnsi="Arial" w:cs="Arial"/>
+          <w:sz w:val="24"/>
+          <w:szCs w:val="24"/>
+        </w:rPr>
+        <w:t>Gitignore</w:t>
+      </w:r>
+      <w:proofErr w:type="spellEnd"/>
+      <w:r>
+        <w:rPr>
+          <w:rFonts w:ascii="Arial" w:hAnsi="Arial" w:cs="Arial"/>
+          <w:sz w:val="24"/>
+          <w:szCs w:val="24"/>
+        </w:rPr>
+        <w:t xml:space="preserve"> bruges til at specificere hvilke mapper/filer, der ikke skal inkluderes, når der udføres et "</w:t>
+      </w:r>
+      <w:proofErr w:type="spellStart"/>
+      <w:r>
+        <w:rPr>
+          <w:rFonts w:ascii="Arial" w:hAnsi="Arial" w:cs="Arial"/>
+          <w:sz w:val="24"/>
+          <w:szCs w:val="24"/>
+        </w:rPr>
+        <w:t>commit</w:t>
+      </w:r>
+      <w:proofErr w:type="spellEnd"/>
+      <w:r>
+        <w:rPr>
+          <w:rFonts w:ascii="Arial" w:hAnsi="Arial" w:cs="Arial"/>
+          <w:sz w:val="24"/>
+          <w:szCs w:val="24"/>
+        </w:rPr>
+        <w:t>" på GitHub.</w:t>
+      </w:r>
+    </w:p>
+    <w:p>
+      <w:pPr>
+        <w:rPr>
+          <w:rFonts w:ascii="Arial" w:hAnsi="Arial" w:cs="Arial"/>
+          <w:sz w:val="24"/>
+          <w:szCs w:val="24"/>
+        </w:rPr>
+      </w:pPr>
+      <w:r>
+        <w:rPr>
+          <w:rFonts w:ascii="Arial" w:hAnsi="Arial" w:cs="Arial"/>
+          <w:sz w:val="24"/>
+          <w:szCs w:val="24"/>
+        </w:rPr>
+        <w:t>"</w:t>
+      </w:r>
+      <w:proofErr w:type="spellStart"/>
+      <w:r>
+        <w:rPr>
+          <w:rFonts w:ascii="Arial" w:hAnsi="Arial" w:cs="Arial"/>
+          <w:sz w:val="24"/>
+          <w:szCs w:val="24"/>
+        </w:rPr>
+        <w:t>DataGripDatabase.sql</w:t>
+      </w:r>
+      <w:proofErr w:type="spellEnd"/>
+      <w:r>
+        <w:rPr>
+          <w:rFonts w:ascii="Arial" w:hAnsi="Arial" w:cs="Arial"/>
+          <w:sz w:val="24"/>
+          <w:szCs w:val="24"/>
+        </w:rPr>
+        <w:t>" bruges til at genstarte/nulstille databasen i tilfælde af, at der opstår fejl under "push". Den anvendes også til at skabe et fælles grundlag for, hvordan en lokal version af databasen skal konfigureres for, at programmet fungerer.</w:t>
+      </w:r>
+    </w:p>
+    <w:p>
+      <w:pPr>
+        <w:rPr>
+          <w:rFonts w:ascii="Arial" w:hAnsi="Arial" w:cs="Arial"/>
+          <w:sz w:val="24"/>
+          <w:szCs w:val="24"/>
+        </w:rPr>
+      </w:pPr>
+      <w:r>
+        <w:rPr>
+          <w:rFonts w:ascii="Arial" w:hAnsi="Arial" w:cs="Arial"/>
+          <w:sz w:val="24"/>
+          <w:szCs w:val="24"/>
+        </w:rPr>
+        <w:drawing>
+          <wp:anchor distT="0" distB="0" distL="114300" distR="114300" simplePos="0" relativeHeight="251668480" behindDoc="0" locked="0" layoutInCell="1" allowOverlap="1" wp14:anchorId="02A09B93" wp14:editId="5D346935">
+            <wp:simplePos x="0" y="0"/>
+            <wp:positionH relativeFrom="margin">
+              <wp:align>left</wp:align>
+            </wp:positionH>
+            <wp:positionV relativeFrom="paragraph">
+              <wp:posOffset>44450</wp:posOffset>
+            </wp:positionV>
+            <wp:extent cx="3486150" cy="3819525"/>
+            <wp:effectExtent l="0" t="0" r="0" b="9525"/>
+            <wp:wrapSquare wrapText="bothSides"/>
+            <wp:docPr id="653070031" name="Billede 1" descr="Et billede, der indeholder tekst, skærmbillede, Font/skrifttype&#10;&#10;Automatisk genereret beskrivelse"/>
+            <wp:cNvGraphicFramePr>
+              <a:graphicFrameLocks xmlns:a="http://schemas.openxmlformats.org/drawingml/2006/main" noChangeAspect="1"/>
+            </wp:cNvGraphicFramePr>
+            <a:graphic xmlns:a="http://schemas.openxmlformats.org/drawingml/2006/main">
+              <a:graphicData uri="http://schemas.openxmlformats.org/drawingml/2006/picture">
+                <pic:pic xmlns:pic="http://schemas.openxmlformats.org/drawingml/2006/picture">
+                  <pic:nvPicPr>
+                    <pic:cNvPr id="653070031" name="Billede 1" descr="Et billede, der indeholder tekst, skærmbillede, Font/skrifttype&#10;&#10;Automatisk genereret beskrivelse"/>
+                    <pic:cNvPicPr/>
+                  </pic:nvPicPr>
+                  <pic:blipFill>
+                    <a:blip r:embed="rId17">
+                      <a:extLst>
+                        <a:ext uri="{28A0092B-C50C-407E-A947-70E740481C1C}">
+                          <a14:useLocalDpi xmlns:a14="http://schemas.microsoft.com/office/drawing/2010/main" val="0"/>
+                        </a:ext>
+                      </a:extLst>
+                    </a:blip>
+                    <a:stretch>
+                      <a:fillRect/>
+                    </a:stretch>
+                  </pic:blipFill>
+                  <pic:spPr>
+                    <a:xfrm>
+                      <a:off x="0" y="0"/>
+                      <a:ext cx="3486150" cy="3819525"/>
+                    </a:xfrm>
+                    <a:prstGeom prst="rect">
+                      <a:avLst/>
+                    </a:prstGeom>
+                  </pic:spPr>
+                </pic:pic>
+              </a:graphicData>
+            </a:graphic>
+            <wp14:sizeRelH relativeFrom="margin">
+              <wp14:pctWidth>0</wp14:pctWidth>
+            </wp14:sizeRelH>
+            <wp14:sizeRelV relativeFrom="margin">
+              <wp14:pctHeight>0</wp14:pctHeight>
+            </wp14:sizeRelV>
+          </wp:anchor>
+        </w:drawing>
+      </w:r>
+      <w:r>
+        <w:rPr>
+          <w:rFonts w:ascii="Arial" w:hAnsi="Arial" w:cs="Arial"/>
+          <w:sz w:val="24"/>
+          <w:szCs w:val="24"/>
+        </w:rPr>
+        <w:t>"Package-</w:t>
+      </w:r>
+      <w:proofErr w:type="spellStart"/>
+      <w:proofErr w:type="gramStart"/>
+      <w:r>
+        <w:rPr>
+          <w:rFonts w:ascii="Arial" w:hAnsi="Arial" w:cs="Arial"/>
+          <w:sz w:val="24"/>
+          <w:szCs w:val="24"/>
+        </w:rPr>
+        <w:t>lock.json</w:t>
+      </w:r>
+      <w:proofErr w:type="spellEnd"/>
+      <w:proofErr w:type="gramEnd"/>
+      <w:r>
+        <w:rPr>
+          <w:rFonts w:ascii="Arial" w:hAnsi="Arial" w:cs="Arial"/>
+          <w:sz w:val="24"/>
+          <w:szCs w:val="24"/>
+        </w:rPr>
+        <w:t>" og "</w:t>
+      </w:r>
+      <w:proofErr w:type="spellStart"/>
+      <w:r>
+        <w:rPr>
+          <w:rFonts w:ascii="Arial" w:hAnsi="Arial" w:cs="Arial"/>
+          <w:sz w:val="24"/>
+          <w:szCs w:val="24"/>
+        </w:rPr>
+        <w:t>package.json</w:t>
+      </w:r>
+      <w:proofErr w:type="spellEnd"/>
+      <w:r>
+        <w:rPr>
+          <w:rFonts w:ascii="Arial" w:hAnsi="Arial" w:cs="Arial"/>
+          <w:sz w:val="24"/>
+          <w:szCs w:val="24"/>
+        </w:rPr>
+        <w:t>" er filerne, der specificerer hvilke "</w:t>
+      </w:r>
+      <w:proofErr w:type="spellStart"/>
+      <w:r>
+        <w:rPr>
+          <w:rFonts w:ascii="Arial" w:hAnsi="Arial" w:cs="Arial"/>
+          <w:sz w:val="24"/>
+          <w:szCs w:val="24"/>
+        </w:rPr>
+        <w:t>dependencies</w:t>
+      </w:r>
+      <w:proofErr w:type="spellEnd"/>
+      <w:r>
+        <w:rPr>
+          <w:rFonts w:ascii="Arial" w:hAnsi="Arial" w:cs="Arial"/>
+          <w:sz w:val="24"/>
+          <w:szCs w:val="24"/>
+        </w:rPr>
+        <w:t xml:space="preserve">" eller pakker, der skal downloades, når man henter programmet. </w:t>
+      </w:r>
+    </w:p>
+    <w:p>
+      <w:pPr>
+        <w:rPr>
+          <w:rFonts w:ascii="Arial" w:hAnsi="Arial" w:cs="Arial"/>
+          <w:sz w:val="24"/>
+          <w:szCs w:val="24"/>
+        </w:rPr>
+      </w:pPr>
+      <w:r>
+        <w:rPr>
+          <w:rFonts w:ascii="Arial" w:hAnsi="Arial" w:cs="Arial"/>
+          <w:sz w:val="24"/>
+          <w:szCs w:val="24"/>
+        </w:rPr>
+        <w:t>På venstre side af billedet kan man se opbygningen af "</w:t>
+      </w:r>
+      <w:proofErr w:type="spellStart"/>
+      <w:proofErr w:type="gramStart"/>
+      <w:r>
+        <w:rPr>
+          <w:rFonts w:ascii="Arial" w:hAnsi="Arial" w:cs="Arial"/>
+          <w:sz w:val="24"/>
+          <w:szCs w:val="24"/>
+        </w:rPr>
+        <w:t>package.json</w:t>
+      </w:r>
+      <w:proofErr w:type="spellEnd"/>
+      <w:proofErr w:type="gramEnd"/>
+      <w:r>
+        <w:rPr>
+          <w:rFonts w:ascii="Arial" w:hAnsi="Arial" w:cs="Arial"/>
+          <w:sz w:val="24"/>
+          <w:szCs w:val="24"/>
+        </w:rPr>
+        <w:t>"-filen. Ud over de filer, der skal downloades som "</w:t>
+      </w:r>
+      <w:proofErr w:type="spellStart"/>
+      <w:r>
+        <w:rPr>
+          <w:rFonts w:ascii="Arial" w:hAnsi="Arial" w:cs="Arial"/>
+          <w:sz w:val="24"/>
+          <w:szCs w:val="24"/>
+        </w:rPr>
+        <w:t>node_modules</w:t>
+      </w:r>
+      <w:proofErr w:type="spellEnd"/>
+      <w:r>
+        <w:rPr>
+          <w:rFonts w:ascii="Arial" w:hAnsi="Arial" w:cs="Arial"/>
+          <w:sz w:val="24"/>
+          <w:szCs w:val="24"/>
+        </w:rPr>
+        <w:t>" i "</w:t>
+      </w:r>
+      <w:proofErr w:type="spellStart"/>
+      <w:r>
+        <w:rPr>
+          <w:rFonts w:ascii="Arial" w:hAnsi="Arial" w:cs="Arial"/>
+          <w:sz w:val="24"/>
+          <w:szCs w:val="24"/>
+        </w:rPr>
+        <w:t>dependencies</w:t>
+      </w:r>
+      <w:proofErr w:type="spellEnd"/>
+      <w:r>
+        <w:rPr>
+          <w:rFonts w:ascii="Arial" w:hAnsi="Arial" w:cs="Arial"/>
+          <w:sz w:val="24"/>
+          <w:szCs w:val="24"/>
+        </w:rPr>
+        <w:t>", angiver filen også grundlæggende informationer om programmet. Den specificerer, hvilken fil der skal startes fra "./js/app.js" og at det skal være af typen "</w:t>
+      </w:r>
+      <w:proofErr w:type="spellStart"/>
+      <w:r>
+        <w:rPr>
+          <w:rFonts w:ascii="Arial" w:hAnsi="Arial" w:cs="Arial"/>
+          <w:sz w:val="24"/>
+          <w:szCs w:val="24"/>
+        </w:rPr>
+        <w:t>module</w:t>
+      </w:r>
+      <w:proofErr w:type="spellEnd"/>
+      <w:r>
+        <w:rPr>
+          <w:rFonts w:ascii="Arial" w:hAnsi="Arial" w:cs="Arial"/>
+          <w:sz w:val="24"/>
+          <w:szCs w:val="24"/>
+        </w:rPr>
+        <w:t xml:space="preserve">", </w:t>
+      </w:r>
+      <w:r>
+        <w:rPr>
+          <w:rFonts w:ascii="Arial" w:hAnsi="Arial" w:cs="Arial"/>
+          <w:sz w:val="24"/>
+          <w:szCs w:val="24"/>
+        </w:rPr>
+        <w:t>så</w:t>
+      </w:r>
+      <w:r>
+        <w:rPr>
+          <w:rFonts w:ascii="Arial" w:hAnsi="Arial" w:cs="Arial"/>
+          <w:sz w:val="24"/>
+          <w:szCs w:val="24"/>
+        </w:rPr>
+        <w:t xml:space="preserve"> man kan eksportere og importere i forskellige .js-filer. Derudover angiver den også, hvordan programmet startes, ved hjælp af forskellige "scripts".</w:t>
+      </w:r>
+    </w:p>
     <w:sectPr>
-      <w:headerReference w:type="default" r:id="rId16"/>
-      <w:footerReference w:type="default" r:id="rId17"/>
-      <w:footerReference w:type="first" r:id="rId18"/>
+      <w:headerReference w:type="default" r:id="rId18"/>
+      <w:footerReference w:type="default" r:id="rId19"/>
+      <w:footerReference w:type="first" r:id="rId20"/>
       <w:pgSz w:w="11906" w:h="16838"/>
       <w:pgMar w:top="1701" w:right="1134" w:bottom="1701" w:left="1134" w:header="708" w:footer="708" w:gutter="0"/>
       <w:pgNumType w:start="0"/>

</xml_diff>

<commit_message>
Tilføjet teknologi del for både backend og frontend til endelig report
</commit_message>
<xml_diff>
--- a/Dokumentation/Endelig report.docx
+++ b/Dokumentation/Endelig report.docx
@@ -1165,18 +1165,38 @@
                                 <w:lang w:val="en-US"/>
                               </w:rPr>
                             </w:pPr>
-                            <w:hyperlink r:id="rId9" w:history="1">
-                              <w:r>
-                                <w:rPr>
-                                  <w:rStyle w:val="Hyperlink"/>
-                                  <w:rFonts w:ascii="Arial" w:hAnsi="Arial" w:cs="Arial"/>
-                                  <w:sz w:val="24"/>
-                                  <w:szCs w:val="24"/>
-                                  <w:lang w:val="en-US"/>
-                                </w:rPr>
-                                <w:t>https://github.com/MarkusIngerslev/LKBH-semester-projekt-frontend</w:t>
-                              </w:r>
-                            </w:hyperlink>
+                            <w:r>
+                              <w:fldChar w:fldCharType="begin"/>
+                            </w:r>
+                            <w:r>
+                              <w:rPr>
+                                <w:lang w:val="en-US"/>
+                              </w:rPr>
+                              <w:instrText>HYPERLINK "https://github.com/MarkusIngerslev/LKBH-semester-projekt-frontend"</w:instrText>
+                            </w:r>
+                            <w:r>
+                              <w:fldChar w:fldCharType="separate"/>
+                            </w:r>
+                            <w:r>
+                              <w:rPr>
+                                <w:rStyle w:val="Hyperlink"/>
+                                <w:rFonts w:ascii="Arial" w:hAnsi="Arial" w:cs="Arial"/>
+                                <w:sz w:val="24"/>
+                                <w:szCs w:val="24"/>
+                                <w:lang w:val="en-US"/>
+                              </w:rPr>
+                              <w:t>https://github.com/MarkusIngerslev/LKBH-semester-projekt-frontend</w:t>
+                            </w:r>
+                            <w:r>
+                              <w:rPr>
+                                <w:rStyle w:val="Hyperlink"/>
+                                <w:rFonts w:ascii="Arial" w:hAnsi="Arial" w:cs="Arial"/>
+                                <w:sz w:val="24"/>
+                                <w:szCs w:val="24"/>
+                                <w:lang w:val="en-US"/>
+                              </w:rPr>
+                              <w:fldChar w:fldCharType="end"/>
+                            </w:r>
                           </w:p>
                           <w:p>
                             <w:pPr>
@@ -1208,18 +1228,38 @@
                                 <w:lang w:val="en-US"/>
                               </w:rPr>
                             </w:pPr>
-                            <w:hyperlink r:id="rId10" w:history="1">
-                              <w:r>
-                                <w:rPr>
-                                  <w:rStyle w:val="Hyperlink"/>
-                                  <w:rFonts w:ascii="Arial" w:hAnsi="Arial" w:cs="Arial"/>
-                                  <w:sz w:val="24"/>
-                                  <w:szCs w:val="24"/>
-                                  <w:lang w:val="en-US"/>
-                                </w:rPr>
-                                <w:t>https://github.com/MarkusIngerslev/LKBH-semester-projekt-backend</w:t>
-                              </w:r>
-                            </w:hyperlink>
+                            <w:r>
+                              <w:fldChar w:fldCharType="begin"/>
+                            </w:r>
+                            <w:r>
+                              <w:rPr>
+                                <w:lang w:val="en-US"/>
+                              </w:rPr>
+                              <w:instrText>HYPERLINK "https://github.com/MarkusIngerslev/LKBH-semester-projekt-backend"</w:instrText>
+                            </w:r>
+                            <w:r>
+                              <w:fldChar w:fldCharType="separate"/>
+                            </w:r>
+                            <w:r>
+                              <w:rPr>
+                                <w:rStyle w:val="Hyperlink"/>
+                                <w:rFonts w:ascii="Arial" w:hAnsi="Arial" w:cs="Arial"/>
+                                <w:sz w:val="24"/>
+                                <w:szCs w:val="24"/>
+                                <w:lang w:val="en-US"/>
+                              </w:rPr>
+                              <w:t>https://github.com/MarkusIngerslev/LKBH-semester-projekt-backend</w:t>
+                            </w:r>
+                            <w:r>
+                              <w:rPr>
+                                <w:rStyle w:val="Hyperlink"/>
+                                <w:rFonts w:ascii="Arial" w:hAnsi="Arial" w:cs="Arial"/>
+                                <w:sz w:val="24"/>
+                                <w:szCs w:val="24"/>
+                                <w:lang w:val="en-US"/>
+                              </w:rPr>
+                              <w:fldChar w:fldCharType="end"/>
+                            </w:r>
                           </w:p>
                           <w:p>
                             <w:pPr>
@@ -1433,18 +1473,38 @@
                           <w:lang w:val="en-US"/>
                         </w:rPr>
                       </w:pPr>
-                      <w:hyperlink r:id="rId11" w:history="1">
-                        <w:r>
-                          <w:rPr>
-                            <w:rStyle w:val="Hyperlink"/>
-                            <w:rFonts w:ascii="Arial" w:hAnsi="Arial" w:cs="Arial"/>
-                            <w:sz w:val="24"/>
-                            <w:szCs w:val="24"/>
-                            <w:lang w:val="en-US"/>
-                          </w:rPr>
-                          <w:t>https://github.com/MarkusIngerslev/LKBH-semester-projekt-frontend</w:t>
-                        </w:r>
-                      </w:hyperlink>
+                      <w:r>
+                        <w:fldChar w:fldCharType="begin"/>
+                      </w:r>
+                      <w:r>
+                        <w:rPr>
+                          <w:lang w:val="en-US"/>
+                        </w:rPr>
+                        <w:instrText>HYPERLINK "https://github.com/MarkusIngerslev/LKBH-semester-projekt-frontend"</w:instrText>
+                      </w:r>
+                      <w:r>
+                        <w:fldChar w:fldCharType="separate"/>
+                      </w:r>
+                      <w:r>
+                        <w:rPr>
+                          <w:rStyle w:val="Hyperlink"/>
+                          <w:rFonts w:ascii="Arial" w:hAnsi="Arial" w:cs="Arial"/>
+                          <w:sz w:val="24"/>
+                          <w:szCs w:val="24"/>
+                          <w:lang w:val="en-US"/>
+                        </w:rPr>
+                        <w:t>https://github.com/MarkusIngerslev/LKBH-semester-projekt-frontend</w:t>
+                      </w:r>
+                      <w:r>
+                        <w:rPr>
+                          <w:rStyle w:val="Hyperlink"/>
+                          <w:rFonts w:ascii="Arial" w:hAnsi="Arial" w:cs="Arial"/>
+                          <w:sz w:val="24"/>
+                          <w:szCs w:val="24"/>
+                          <w:lang w:val="en-US"/>
+                        </w:rPr>
+                        <w:fldChar w:fldCharType="end"/>
+                      </w:r>
                     </w:p>
                     <w:p>
                       <w:pPr>
@@ -1476,18 +1536,38 @@
                           <w:lang w:val="en-US"/>
                         </w:rPr>
                       </w:pPr>
-                      <w:hyperlink r:id="rId12" w:history="1">
-                        <w:r>
-                          <w:rPr>
-                            <w:rStyle w:val="Hyperlink"/>
-                            <w:rFonts w:ascii="Arial" w:hAnsi="Arial" w:cs="Arial"/>
-                            <w:sz w:val="24"/>
-                            <w:szCs w:val="24"/>
-                            <w:lang w:val="en-US"/>
-                          </w:rPr>
-                          <w:t>https://github.com/MarkusIngerslev/LKBH-semester-projekt-backend</w:t>
-                        </w:r>
-                      </w:hyperlink>
+                      <w:r>
+                        <w:fldChar w:fldCharType="begin"/>
+                      </w:r>
+                      <w:r>
+                        <w:rPr>
+                          <w:lang w:val="en-US"/>
+                        </w:rPr>
+                        <w:instrText>HYPERLINK "https://github.com/MarkusIngerslev/LKBH-semester-projekt-backend"</w:instrText>
+                      </w:r>
+                      <w:r>
+                        <w:fldChar w:fldCharType="separate"/>
+                      </w:r>
+                      <w:r>
+                        <w:rPr>
+                          <w:rStyle w:val="Hyperlink"/>
+                          <w:rFonts w:ascii="Arial" w:hAnsi="Arial" w:cs="Arial"/>
+                          <w:sz w:val="24"/>
+                          <w:szCs w:val="24"/>
+                          <w:lang w:val="en-US"/>
+                        </w:rPr>
+                        <w:t>https://github.com/MarkusIngerslev/LKBH-semester-projekt-backend</w:t>
+                      </w:r>
+                      <w:r>
+                        <w:rPr>
+                          <w:rStyle w:val="Hyperlink"/>
+                          <w:rFonts w:ascii="Arial" w:hAnsi="Arial" w:cs="Arial"/>
+                          <w:sz w:val="24"/>
+                          <w:szCs w:val="24"/>
+                          <w:lang w:val="en-US"/>
+                        </w:rPr>
+                        <w:fldChar w:fldCharType="end"/>
+                      </w:r>
                     </w:p>
                     <w:p>
                       <w:pPr>
@@ -1963,7 +2043,7 @@
           <w:r>
             <w:fldChar w:fldCharType="separate"/>
           </w:r>
-          <w:hyperlink w:anchor="_Toc152697176" w:history="1">
+          <w:hyperlink w:anchor="_Toc153132403" w:history="1">
             <w:r>
               <w:rPr>
                 <w:rStyle w:val="Hyperlink"/>
@@ -1993,7 +2073,7 @@
                 <w:noProof/>
                 <w:webHidden/>
               </w:rPr>
-              <w:instrText xml:space="preserve"> PAGEREF _Toc152697176 \h </w:instrText>
+              <w:instrText xml:space="preserve"> PAGEREF _Toc153132403 \h </w:instrText>
             </w:r>
             <w:r>
               <w:rPr>
@@ -2036,7 +2116,7 @@
               <w:lang w:eastAsia="da-DK"/>
             </w:rPr>
           </w:pPr>
-          <w:hyperlink w:anchor="_Toc152697177" w:history="1">
+          <w:hyperlink w:anchor="_Toc153132404" w:history="1">
             <w:r>
               <w:rPr>
                 <w:rStyle w:val="Hyperlink"/>
@@ -2066,7 +2146,7 @@
                 <w:noProof/>
                 <w:webHidden/>
               </w:rPr>
-              <w:instrText xml:space="preserve"> PAGEREF _Toc152697177 \h </w:instrText>
+              <w:instrText xml:space="preserve"> PAGEREF _Toc153132404 \h </w:instrText>
             </w:r>
             <w:r>
               <w:rPr>
@@ -2109,7 +2189,7 @@
               <w:lang w:eastAsia="da-DK"/>
             </w:rPr>
           </w:pPr>
-          <w:hyperlink w:anchor="_Toc152697178" w:history="1">
+          <w:hyperlink w:anchor="_Toc153132405" w:history="1">
             <w:r>
               <w:rPr>
                 <w:rStyle w:val="Hyperlink"/>
@@ -2137,7 +2217,7 @@
                 <w:noProof/>
                 <w:webHidden/>
               </w:rPr>
-              <w:instrText xml:space="preserve"> PAGEREF _Toc152697178 \h </w:instrText>
+              <w:instrText xml:space="preserve"> PAGEREF _Toc153132405 \h </w:instrText>
             </w:r>
             <w:r>
               <w:rPr>
@@ -2180,7 +2260,7 @@
               <w:lang w:eastAsia="da-DK"/>
             </w:rPr>
           </w:pPr>
-          <w:hyperlink w:anchor="_Toc152697179" w:history="1">
+          <w:hyperlink w:anchor="_Toc153132406" w:history="1">
             <w:r>
               <w:rPr>
                 <w:rStyle w:val="Hyperlink"/>
@@ -2208,7 +2288,7 @@
                 <w:noProof/>
                 <w:webHidden/>
               </w:rPr>
-              <w:instrText xml:space="preserve"> PAGEREF _Toc152697179 \h </w:instrText>
+              <w:instrText xml:space="preserve"> PAGEREF _Toc153132406 \h </w:instrText>
             </w:r>
             <w:r>
               <w:rPr>
@@ -2251,7 +2331,7 @@
               <w:lang w:eastAsia="da-DK"/>
             </w:rPr>
           </w:pPr>
-          <w:hyperlink w:anchor="_Toc152697180" w:history="1">
+          <w:hyperlink w:anchor="_Toc153132407" w:history="1">
             <w:r>
               <w:rPr>
                 <w:rStyle w:val="Hyperlink"/>
@@ -2279,7 +2359,7 @@
                 <w:noProof/>
                 <w:webHidden/>
               </w:rPr>
-              <w:instrText xml:space="preserve"> PAGEREF _Toc152697180 \h </w:instrText>
+              <w:instrText xml:space="preserve"> PAGEREF _Toc153132407 \h </w:instrText>
             </w:r>
             <w:r>
               <w:rPr>
@@ -2322,7 +2402,7 @@
               <w:lang w:eastAsia="da-DK"/>
             </w:rPr>
           </w:pPr>
-          <w:hyperlink w:anchor="_Toc152697181" w:history="1">
+          <w:hyperlink w:anchor="_Toc153132408" w:history="1">
             <w:r>
               <w:rPr>
                 <w:rStyle w:val="Hyperlink"/>
@@ -2350,7 +2430,7 @@
                 <w:noProof/>
                 <w:webHidden/>
               </w:rPr>
-              <w:instrText xml:space="preserve"> PAGEREF _Toc152697181 \h </w:instrText>
+              <w:instrText xml:space="preserve"> PAGEREF _Toc153132408 \h </w:instrText>
             </w:r>
             <w:r>
               <w:rPr>
@@ -2393,7 +2473,7 @@
               <w:lang w:eastAsia="da-DK"/>
             </w:rPr>
           </w:pPr>
-          <w:hyperlink w:anchor="_Toc152697182" w:history="1">
+          <w:hyperlink w:anchor="_Toc153132409" w:history="1">
             <w:r>
               <w:rPr>
                 <w:rStyle w:val="Hyperlink"/>
@@ -2421,7 +2501,7 @@
                 <w:noProof/>
                 <w:webHidden/>
               </w:rPr>
-              <w:instrText xml:space="preserve"> PAGEREF _Toc152697182 \h </w:instrText>
+              <w:instrText xml:space="preserve"> PAGEREF _Toc153132409 \h </w:instrText>
             </w:r>
             <w:r>
               <w:rPr>
@@ -2464,7 +2544,7 @@
               <w:lang w:eastAsia="da-DK"/>
             </w:rPr>
           </w:pPr>
-          <w:hyperlink w:anchor="_Toc152697183" w:history="1">
+          <w:hyperlink w:anchor="_Toc153132410" w:history="1">
             <w:r>
               <w:rPr>
                 <w:rStyle w:val="Hyperlink"/>
@@ -2492,7 +2572,7 @@
                 <w:noProof/>
                 <w:webHidden/>
               </w:rPr>
-              <w:instrText xml:space="preserve"> PAGEREF _Toc152697183 \h </w:instrText>
+              <w:instrText xml:space="preserve"> PAGEREF _Toc153132410 \h </w:instrText>
             </w:r>
             <w:r>
               <w:rPr>
@@ -2535,7 +2615,7 @@
               <w:lang w:eastAsia="da-DK"/>
             </w:rPr>
           </w:pPr>
-          <w:hyperlink w:anchor="_Toc152697184" w:history="1">
+          <w:hyperlink w:anchor="_Toc153132411" w:history="1">
             <w:r>
               <w:rPr>
                 <w:rStyle w:val="Hyperlink"/>
@@ -2565,7 +2645,7 @@
                 <w:noProof/>
                 <w:webHidden/>
               </w:rPr>
-              <w:instrText xml:space="preserve"> PAGEREF _Toc152697184 \h </w:instrText>
+              <w:instrText xml:space="preserve"> PAGEREF _Toc153132411 \h </w:instrText>
             </w:r>
             <w:r>
               <w:rPr>
@@ -2608,7 +2688,7 @@
               <w:lang w:eastAsia="da-DK"/>
             </w:rPr>
           </w:pPr>
-          <w:hyperlink w:anchor="_Toc152697185" w:history="1">
+          <w:hyperlink w:anchor="_Toc153132412" w:history="1">
             <w:r>
               <w:rPr>
                 <w:rStyle w:val="Hyperlink"/>
@@ -2636,7 +2716,7 @@
                 <w:noProof/>
                 <w:webHidden/>
               </w:rPr>
-              <w:instrText xml:space="preserve"> PAGEREF _Toc152697185 \h </w:instrText>
+              <w:instrText xml:space="preserve"> PAGEREF _Toc153132412 \h </w:instrText>
             </w:r>
             <w:r>
               <w:rPr>
@@ -2679,7 +2759,7 @@
               <w:lang w:eastAsia="da-DK"/>
             </w:rPr>
           </w:pPr>
-          <w:hyperlink w:anchor="_Toc152697186" w:history="1">
+          <w:hyperlink w:anchor="_Toc153132413" w:history="1">
             <w:r>
               <w:rPr>
                 <w:rStyle w:val="Hyperlink"/>
@@ -2707,7 +2787,7 @@
                 <w:noProof/>
                 <w:webHidden/>
               </w:rPr>
-              <w:instrText xml:space="preserve"> PAGEREF _Toc152697186 \h </w:instrText>
+              <w:instrText xml:space="preserve"> PAGEREF _Toc153132413 \h </w:instrText>
             </w:r>
             <w:r>
               <w:rPr>
@@ -2750,7 +2830,7 @@
               <w:lang w:eastAsia="da-DK"/>
             </w:rPr>
           </w:pPr>
-          <w:hyperlink w:anchor="_Toc152697187" w:history="1">
+          <w:hyperlink w:anchor="_Toc153132414" w:history="1">
             <w:r>
               <w:rPr>
                 <w:rStyle w:val="Hyperlink"/>
@@ -2778,7 +2858,7 @@
                 <w:noProof/>
                 <w:webHidden/>
               </w:rPr>
-              <w:instrText xml:space="preserve"> PAGEREF _Toc152697187 \h </w:instrText>
+              <w:instrText xml:space="preserve"> PAGEREF _Toc153132414 \h </w:instrText>
             </w:r>
             <w:r>
               <w:rPr>
@@ -2821,7 +2901,7 @@
               <w:lang w:eastAsia="da-DK"/>
             </w:rPr>
           </w:pPr>
-          <w:hyperlink w:anchor="_Toc152697188" w:history="1">
+          <w:hyperlink w:anchor="_Toc153132415" w:history="1">
             <w:r>
               <w:rPr>
                 <w:rStyle w:val="Hyperlink"/>
@@ -2849,7 +2929,7 @@
                 <w:noProof/>
                 <w:webHidden/>
               </w:rPr>
-              <w:instrText xml:space="preserve"> PAGEREF _Toc152697188 \h </w:instrText>
+              <w:instrText xml:space="preserve"> PAGEREF _Toc153132415 \h </w:instrText>
             </w:r>
             <w:r>
               <w:rPr>
@@ -2892,7 +2972,7 @@
               <w:lang w:eastAsia="da-DK"/>
             </w:rPr>
           </w:pPr>
-          <w:hyperlink w:anchor="_Toc152697189" w:history="1">
+          <w:hyperlink w:anchor="_Toc153132416" w:history="1">
             <w:r>
               <w:rPr>
                 <w:rStyle w:val="Hyperlink"/>
@@ -2920,7 +3000,7 @@
                 <w:noProof/>
                 <w:webHidden/>
               </w:rPr>
-              <w:instrText xml:space="preserve"> PAGEREF _Toc152697189 \h </w:instrText>
+              <w:instrText xml:space="preserve"> PAGEREF _Toc153132416 \h </w:instrText>
             </w:r>
             <w:r>
               <w:rPr>
@@ -2963,7 +3043,7 @@
               <w:lang w:eastAsia="da-DK"/>
             </w:rPr>
           </w:pPr>
-          <w:hyperlink w:anchor="_Toc152697190" w:history="1">
+          <w:hyperlink w:anchor="_Toc153132417" w:history="1">
             <w:r>
               <w:rPr>
                 <w:rStyle w:val="Hyperlink"/>
@@ -2991,7 +3071,7 @@
                 <w:noProof/>
                 <w:webHidden/>
               </w:rPr>
-              <w:instrText xml:space="preserve"> PAGEREF _Toc152697190 \h </w:instrText>
+              <w:instrText xml:space="preserve"> PAGEREF _Toc153132417 \h </w:instrText>
             </w:r>
             <w:r>
               <w:rPr>
@@ -3034,7 +3114,7 @@
               <w:lang w:eastAsia="da-DK"/>
             </w:rPr>
           </w:pPr>
-          <w:hyperlink w:anchor="_Toc152697191" w:history="1">
+          <w:hyperlink w:anchor="_Toc153132418" w:history="1">
             <w:r>
               <w:rPr>
                 <w:rStyle w:val="Hyperlink"/>
@@ -3062,7 +3142,7 @@
                 <w:noProof/>
                 <w:webHidden/>
               </w:rPr>
-              <w:instrText xml:space="preserve"> PAGEREF _Toc152697191 \h </w:instrText>
+              <w:instrText xml:space="preserve"> PAGEREF _Toc153132418 \h </w:instrText>
             </w:r>
             <w:r>
               <w:rPr>
@@ -3105,7 +3185,7 @@
               <w:lang w:eastAsia="da-DK"/>
             </w:rPr>
           </w:pPr>
-          <w:hyperlink w:anchor="_Toc152697192" w:history="1">
+          <w:hyperlink w:anchor="_Toc153132419" w:history="1">
             <w:r>
               <w:rPr>
                 <w:rStyle w:val="Hyperlink"/>
@@ -3133,7 +3213,7 @@
                 <w:noProof/>
                 <w:webHidden/>
               </w:rPr>
-              <w:instrText xml:space="preserve"> PAGEREF _Toc152697192 \h </w:instrText>
+              <w:instrText xml:space="preserve"> PAGEREF _Toc153132419 \h </w:instrText>
             </w:r>
             <w:r>
               <w:rPr>
@@ -3176,7 +3256,7 @@
               <w:lang w:eastAsia="da-DK"/>
             </w:rPr>
           </w:pPr>
-          <w:hyperlink w:anchor="_Toc152697193" w:history="1">
+          <w:hyperlink w:anchor="_Toc153132420" w:history="1">
             <w:r>
               <w:rPr>
                 <w:rStyle w:val="Hyperlink"/>
@@ -3204,7 +3284,7 @@
                 <w:noProof/>
                 <w:webHidden/>
               </w:rPr>
-              <w:instrText xml:space="preserve"> PAGEREF _Toc152697193 \h </w:instrText>
+              <w:instrText xml:space="preserve"> PAGEREF _Toc153132420 \h </w:instrText>
             </w:r>
             <w:r>
               <w:rPr>
@@ -3247,7 +3327,7 @@
               <w:lang w:eastAsia="da-DK"/>
             </w:rPr>
           </w:pPr>
-          <w:hyperlink w:anchor="_Toc152697194" w:history="1">
+          <w:hyperlink w:anchor="_Toc153132421" w:history="1">
             <w:r>
               <w:rPr>
                 <w:rStyle w:val="Hyperlink"/>
@@ -3275,7 +3355,7 @@
                 <w:noProof/>
                 <w:webHidden/>
               </w:rPr>
-              <w:instrText xml:space="preserve"> PAGEREF _Toc152697194 \h </w:instrText>
+              <w:instrText xml:space="preserve"> PAGEREF _Toc153132421 \h </w:instrText>
             </w:r>
             <w:r>
               <w:rPr>
@@ -3318,7 +3398,7 @@
               <w:lang w:eastAsia="da-DK"/>
             </w:rPr>
           </w:pPr>
-          <w:hyperlink w:anchor="_Toc152697195" w:history="1">
+          <w:hyperlink w:anchor="_Toc153132422" w:history="1">
             <w:r>
               <w:rPr>
                 <w:rStyle w:val="Hyperlink"/>
@@ -3346,7 +3426,7 @@
                 <w:noProof/>
                 <w:webHidden/>
               </w:rPr>
-              <w:instrText xml:space="preserve"> PAGEREF _Toc152697195 \h </w:instrText>
+              <w:instrText xml:space="preserve"> PAGEREF _Toc153132422 \h </w:instrText>
             </w:r>
             <w:r>
               <w:rPr>
@@ -3389,7 +3469,7 @@
               <w:lang w:eastAsia="da-DK"/>
             </w:rPr>
           </w:pPr>
-          <w:hyperlink w:anchor="_Toc152697196" w:history="1">
+          <w:hyperlink w:anchor="_Toc153132423" w:history="1">
             <w:r>
               <w:rPr>
                 <w:rStyle w:val="Hyperlink"/>
@@ -3417,7 +3497,7 @@
                 <w:noProof/>
                 <w:webHidden/>
               </w:rPr>
-              <w:instrText xml:space="preserve"> PAGEREF _Toc152697196 \h </w:instrText>
+              <w:instrText xml:space="preserve"> PAGEREF _Toc153132423 \h </w:instrText>
             </w:r>
             <w:r>
               <w:rPr>
@@ -3460,7 +3540,7 @@
               <w:lang w:eastAsia="da-DK"/>
             </w:rPr>
           </w:pPr>
-          <w:hyperlink w:anchor="_Toc152697197" w:history="1">
+          <w:hyperlink w:anchor="_Toc153132424" w:history="1">
             <w:r>
               <w:rPr>
                 <w:rStyle w:val="Hyperlink"/>
@@ -3488,7 +3568,149 @@
                 <w:noProof/>
                 <w:webHidden/>
               </w:rPr>
-              <w:instrText xml:space="preserve"> PAGEREF _Toc152697197 \h </w:instrText>
+              <w:instrText xml:space="preserve"> PAGEREF _Toc153132424 \h </w:instrText>
+            </w:r>
+            <w:r>
+              <w:rPr>
+                <w:noProof/>
+                <w:webHidden/>
+              </w:rPr>
+            </w:r>
+            <w:r>
+              <w:rPr>
+                <w:noProof/>
+                <w:webHidden/>
+              </w:rPr>
+              <w:fldChar w:fldCharType="separate"/>
+            </w:r>
+            <w:r>
+              <w:rPr>
+                <w:noProof/>
+                <w:webHidden/>
+              </w:rPr>
+              <w:t>15</w:t>
+            </w:r>
+            <w:r>
+              <w:rPr>
+                <w:noProof/>
+                <w:webHidden/>
+              </w:rPr>
+              <w:fldChar w:fldCharType="end"/>
+            </w:r>
+          </w:hyperlink>
+        </w:p>
+        <w:p>
+          <w:pPr>
+            <w:pStyle w:val="Indholdsfortegnelse2"/>
+            <w:tabs>
+              <w:tab w:val="right" w:leader="dot" w:pos="9628"/>
+            </w:tabs>
+            <w:rPr>
+              <w:rFonts w:eastAsiaTheme="minorEastAsia"/>
+              <w:noProof/>
+              <w:lang w:eastAsia="da-DK"/>
+            </w:rPr>
+          </w:pPr>
+          <w:hyperlink w:anchor="_Toc153132425" w:history="1">
+            <w:r>
+              <w:rPr>
+                <w:rStyle w:val="Hyperlink"/>
+                <w:rFonts w:ascii="Arial" w:hAnsi="Arial" w:cs="Arial"/>
+                <w:noProof/>
+              </w:rPr>
+              <w:t>Asure</w:t>
+            </w:r>
+            <w:r>
+              <w:rPr>
+                <w:noProof/>
+                <w:webHidden/>
+              </w:rPr>
+              <w:tab/>
+            </w:r>
+            <w:r>
+              <w:rPr>
+                <w:noProof/>
+                <w:webHidden/>
+              </w:rPr>
+              <w:fldChar w:fldCharType="begin"/>
+            </w:r>
+            <w:r>
+              <w:rPr>
+                <w:noProof/>
+                <w:webHidden/>
+              </w:rPr>
+              <w:instrText xml:space="preserve"> PAGEREF _Toc153132425 \h </w:instrText>
+            </w:r>
+            <w:r>
+              <w:rPr>
+                <w:noProof/>
+                <w:webHidden/>
+              </w:rPr>
+            </w:r>
+            <w:r>
+              <w:rPr>
+                <w:noProof/>
+                <w:webHidden/>
+              </w:rPr>
+              <w:fldChar w:fldCharType="separate"/>
+            </w:r>
+            <w:r>
+              <w:rPr>
+                <w:noProof/>
+                <w:webHidden/>
+              </w:rPr>
+              <w:t>15</w:t>
+            </w:r>
+            <w:r>
+              <w:rPr>
+                <w:noProof/>
+                <w:webHidden/>
+              </w:rPr>
+              <w:fldChar w:fldCharType="end"/>
+            </w:r>
+          </w:hyperlink>
+        </w:p>
+        <w:p>
+          <w:pPr>
+            <w:pStyle w:val="Indholdsfortegnelse2"/>
+            <w:tabs>
+              <w:tab w:val="right" w:leader="dot" w:pos="9628"/>
+            </w:tabs>
+            <w:rPr>
+              <w:rFonts w:eastAsiaTheme="minorEastAsia"/>
+              <w:noProof/>
+              <w:lang w:eastAsia="da-DK"/>
+            </w:rPr>
+          </w:pPr>
+          <w:hyperlink w:anchor="_Toc153132426" w:history="1">
+            <w:r>
+              <w:rPr>
+                <w:rStyle w:val="Hyperlink"/>
+                <w:rFonts w:ascii="Arial" w:hAnsi="Arial" w:cs="Arial"/>
+                <w:noProof/>
+              </w:rPr>
+              <w:t>Github</w:t>
+            </w:r>
+            <w:r>
+              <w:rPr>
+                <w:noProof/>
+                <w:webHidden/>
+              </w:rPr>
+              <w:tab/>
+            </w:r>
+            <w:r>
+              <w:rPr>
+                <w:noProof/>
+                <w:webHidden/>
+              </w:rPr>
+              <w:fldChar w:fldCharType="begin"/>
+            </w:r>
+            <w:r>
+              <w:rPr>
+                <w:noProof/>
+                <w:webHidden/>
+              </w:rPr>
+              <w:instrText xml:space="preserve"> PAGEREF _Toc153132426 \h </w:instrText>
             </w:r>
             <w:r>
               <w:rPr>
@@ -3531,7 +3753,7 @@
               <w:lang w:eastAsia="da-DK"/>
             </w:rPr>
           </w:pPr>
-          <w:hyperlink w:anchor="_Toc152697198" w:history="1">
+          <w:hyperlink w:anchor="_Toc153132427" w:history="1">
             <w:r>
               <w:rPr>
                 <w:rStyle w:val="Hyperlink"/>
@@ -3559,7 +3781,7 @@
                 <w:noProof/>
                 <w:webHidden/>
               </w:rPr>
-              <w:instrText xml:space="preserve"> PAGEREF _Toc152697198 \h </w:instrText>
+              <w:instrText xml:space="preserve"> PAGEREF _Toc153132427 \h </w:instrText>
             </w:r>
             <w:r>
               <w:rPr>
@@ -3602,7 +3824,7 @@
               <w:lang w:eastAsia="da-DK"/>
             </w:rPr>
           </w:pPr>
-          <w:hyperlink w:anchor="_Toc152697199" w:history="1">
+          <w:hyperlink w:anchor="_Toc153132428" w:history="1">
             <w:r>
               <w:rPr>
                 <w:rStyle w:val="Hyperlink"/>
@@ -3630,7 +3852,7 @@
                 <w:noProof/>
                 <w:webHidden/>
               </w:rPr>
-              <w:instrText xml:space="preserve"> PAGEREF _Toc152697199 \h </w:instrText>
+              <w:instrText xml:space="preserve"> PAGEREF _Toc153132428 \h </w:instrText>
             </w:r>
             <w:r>
               <w:rPr>
@@ -3688,7 +3910,7 @@
           <w:color w:val="auto"/>
         </w:rPr>
       </w:pPr>
-      <w:bookmarkStart w:id="0" w:name="_Toc152697176"/>
+      <w:bookmarkStart w:id="0" w:name="_Toc153132403"/>
       <w:r>
         <w:rPr>
           <w:rFonts w:ascii="Arial" w:hAnsi="Arial" w:cs="Arial"/>
@@ -3826,7 +4048,7 @@
           <w:color w:val="auto"/>
         </w:rPr>
       </w:pPr>
-      <w:bookmarkStart w:id="1" w:name="_Toc152697177"/>
+      <w:bookmarkStart w:id="1" w:name="_Toc153132404"/>
       <w:r>
         <w:rPr>
           <w:rFonts w:ascii="Arial" w:hAnsi="Arial" w:cs="Arial"/>
@@ -3850,7 +4072,7 @@
           <w:szCs w:val="28"/>
         </w:rPr>
       </w:pPr>
-      <w:bookmarkStart w:id="2" w:name="_Toc152697178"/>
+      <w:bookmarkStart w:id="2" w:name="_Toc153132405"/>
       <w:proofErr w:type="spellStart"/>
       <w:r>
         <w:rPr>
@@ -3933,7 +4155,7 @@
                     <pic:cNvPicPr/>
                   </pic:nvPicPr>
                   <pic:blipFill>
-                    <a:blip r:embed="rId13"/>
+                    <a:blip r:embed="rId9"/>
                     <a:stretch>
                       <a:fillRect/>
                     </a:stretch>
@@ -9612,7 +9834,7 @@
           <w:szCs w:val="28"/>
         </w:rPr>
       </w:pPr>
-      <w:bookmarkStart w:id="3" w:name="_Toc152697179"/>
+      <w:bookmarkStart w:id="3" w:name="_Toc153132406"/>
       <w:r>
         <w:rPr>
           <w:rFonts w:ascii="Arial" w:hAnsi="Arial" w:cs="Arial"/>
@@ -9636,7 +9858,7 @@
           <w:szCs w:val="28"/>
         </w:rPr>
       </w:pPr>
-      <w:bookmarkStart w:id="4" w:name="_Toc152697180"/>
+      <w:bookmarkStart w:id="4" w:name="_Toc153132407"/>
       <w:r>
         <w:rPr>
           <w:rFonts w:ascii="Arial" w:hAnsi="Arial" w:cs="Arial"/>
@@ -9922,7 +10144,7 @@
           <w:u w:val="single"/>
         </w:rPr>
       </w:pPr>
-      <w:bookmarkStart w:id="5" w:name="_Toc152697181"/>
+      <w:bookmarkStart w:id="5" w:name="_Toc153132408"/>
       <w:proofErr w:type="spellStart"/>
       <w:r>
         <w:rPr>
@@ -10043,7 +10265,7 @@
           <w:u w:val="single"/>
         </w:rPr>
       </w:pPr>
-      <w:bookmarkStart w:id="6" w:name="_Toc152697182"/>
+      <w:bookmarkStart w:id="6" w:name="_Toc153132409"/>
       <w:r>
         <w:rPr>
           <w:noProof/>
@@ -10072,7 +10294,7 @@
                     <pic:cNvPicPr/>
                   </pic:nvPicPr>
                   <pic:blipFill rotWithShape="1">
-                    <a:blip r:embed="rId14">
+                    <a:blip r:embed="rId10">
                       <a:extLst>
                         <a:ext uri="{28A0092B-C50C-407E-A947-70E740481C1C}">
                           <a14:useLocalDpi xmlns:a14="http://schemas.microsoft.com/office/drawing/2010/main" val="0"/>
@@ -10247,7 +10469,7 @@
           <w:u w:val="single"/>
         </w:rPr>
       </w:pPr>
-      <w:bookmarkStart w:id="7" w:name="_Toc152697183"/>
+      <w:bookmarkStart w:id="7" w:name="_Toc153132410"/>
       <w:proofErr w:type="spellStart"/>
       <w:r>
         <w:rPr>
@@ -10477,7 +10699,7 @@
           <w:color w:val="auto"/>
         </w:rPr>
       </w:pPr>
-      <w:bookmarkStart w:id="8" w:name="_Toc152697184"/>
+      <w:bookmarkStart w:id="8" w:name="_Toc153132411"/>
       <w:r>
         <w:rPr>
           <w:rFonts w:ascii="Arial" w:hAnsi="Arial" w:cs="Arial"/>
@@ -10501,7 +10723,7 @@
           <w:szCs w:val="28"/>
         </w:rPr>
       </w:pPr>
-      <w:bookmarkStart w:id="9" w:name="_Toc152697185"/>
+      <w:bookmarkStart w:id="9" w:name="_Toc153132412"/>
       <w:r>
         <w:rPr>
           <w:rFonts w:ascii="Arial" w:hAnsi="Arial" w:cs="Arial"/>
@@ -10551,7 +10773,7 @@
           <w:szCs w:val="26"/>
         </w:rPr>
       </w:pPr>
-      <w:bookmarkStart w:id="10" w:name="_Toc152697186"/>
+      <w:bookmarkStart w:id="10" w:name="_Toc153132413"/>
       <w:r>
         <w:rPr>
           <w:rStyle w:val="Overskrift2Tegn"/>
@@ -10592,7 +10814,7 @@
           <w:szCs w:val="26"/>
         </w:rPr>
       </w:pPr>
-      <w:bookmarkStart w:id="11" w:name="_Toc152697187"/>
+      <w:bookmarkStart w:id="11" w:name="_Toc153132414"/>
       <w:r>
         <w:rPr>
           <w:rFonts w:ascii="Arial" w:hAnsi="Arial" w:cs="Arial"/>
@@ -11666,7 +11888,7 @@
           <w:szCs w:val="26"/>
         </w:rPr>
       </w:pPr>
-      <w:bookmarkStart w:id="12" w:name="_Toc152697188"/>
+      <w:bookmarkStart w:id="12" w:name="_Toc153132415"/>
       <w:r>
         <w:rPr>
           <w:rFonts w:ascii="Arial" w:hAnsi="Arial" w:cs="Arial"/>
@@ -11745,7 +11967,7 @@
           <w:szCs w:val="26"/>
         </w:rPr>
       </w:pPr>
-      <w:bookmarkStart w:id="13" w:name="_Toc152697189"/>
+      <w:bookmarkStart w:id="13" w:name="_Toc153132416"/>
       <w:r>
         <w:rPr>
           <w:rFonts w:ascii="Arial" w:hAnsi="Arial" w:cs="Arial"/>
@@ -12828,7 +13050,7 @@
           <w:szCs w:val="28"/>
         </w:rPr>
       </w:pPr>
-      <w:bookmarkStart w:id="14" w:name="_Toc152697190"/>
+      <w:bookmarkStart w:id="14" w:name="_Toc153132417"/>
       <w:proofErr w:type="spellStart"/>
       <w:r>
         <w:rPr>
@@ -12945,7 +13167,7 @@
           <w:szCs w:val="26"/>
         </w:rPr>
       </w:pPr>
-      <w:bookmarkStart w:id="15" w:name="_Toc152697191"/>
+      <w:bookmarkStart w:id="15" w:name="_Toc153132418"/>
       <w:r>
         <w:rPr>
           <w:rFonts w:ascii="Arial" w:hAnsi="Arial" w:cs="Arial"/>
@@ -13158,7 +13380,7 @@
           <w:szCs w:val="26"/>
         </w:rPr>
       </w:pPr>
-      <w:bookmarkStart w:id="16" w:name="_Toc152697192"/>
+      <w:bookmarkStart w:id="16" w:name="_Toc153132419"/>
       <w:r>
         <w:rPr>
           <w:rFonts w:ascii="Arial" w:hAnsi="Arial" w:cs="Arial"/>
@@ -13666,7 +13888,7 @@
           <w:szCs w:val="26"/>
         </w:rPr>
       </w:pPr>
-      <w:bookmarkStart w:id="17" w:name="_Toc152697193"/>
+      <w:bookmarkStart w:id="17" w:name="_Toc153132420"/>
       <w:r>
         <w:rPr>
           <w:rFonts w:ascii="Arial" w:hAnsi="Arial" w:cs="Arial"/>
@@ -13717,7 +13939,7 @@
           <w:szCs w:val="26"/>
         </w:rPr>
       </w:pPr>
-      <w:bookmarkStart w:id="18" w:name="_Toc152697194"/>
+      <w:bookmarkStart w:id="18" w:name="_Toc153132421"/>
       <w:r>
         <w:rPr>
           <w:rFonts w:ascii="Arial" w:hAnsi="Arial" w:cs="Arial"/>
@@ -13798,7 +14020,7 @@
         </w:rPr>
         <w:t>I øjeblikket ringes der rundt til vikarer for at dækket ledige vagter. Med vores løsning vil dette ikke længere være nødvendigt i samme omfang. Dette projekt skulle derfor gerne lette arbejdsbyrden for planlæggerne på bostedet og gøre det mere overskueligt og gennemskueligt for vikarer at booke nye vagter og se tidligere vagter. Virksomheden har en hjemmeside i forvejen (</w:t>
       </w:r>
-      <w:hyperlink r:id="rId15" w:history="1">
+      <w:hyperlink r:id="rId11" w:history="1">
         <w:r>
           <w:rPr>
             <w:rStyle w:val="Hyperlink"/>
@@ -13830,7 +14052,7 @@
           <w:szCs w:val="26"/>
         </w:rPr>
       </w:pPr>
-      <w:bookmarkStart w:id="19" w:name="_Toc152697195"/>
+      <w:bookmarkStart w:id="19" w:name="_Toc153132422"/>
       <w:r>
         <w:rPr>
           <w:rFonts w:ascii="Arial" w:hAnsi="Arial" w:cs="Arial"/>
@@ -14060,7 +14282,7 @@
           <w:szCs w:val="26"/>
         </w:rPr>
       </w:pPr>
-      <w:bookmarkStart w:id="20" w:name="_Toc152697196"/>
+      <w:bookmarkStart w:id="20" w:name="_Toc153132423"/>
       <w:r>
         <w:rPr>
           <w:rFonts w:ascii="Arial" w:hAnsi="Arial" w:cs="Arial"/>
@@ -14105,12 +14327,13 @@
     <w:p>
       <w:pPr>
         <w:pStyle w:val="Overskrift1"/>
+        <w:spacing w:line="360" w:lineRule="auto"/>
         <w:rPr>
           <w:rFonts w:ascii="Arial" w:hAnsi="Arial" w:cs="Arial"/>
           <w:color w:val="auto"/>
         </w:rPr>
       </w:pPr>
-      <w:bookmarkStart w:id="21" w:name="_Toc152697197"/>
+      <w:bookmarkStart w:id="21" w:name="_Toc153132424"/>
       <w:r>
         <w:rPr>
           <w:rFonts w:ascii="Arial" w:hAnsi="Arial" w:cs="Arial"/>
@@ -14135,7 +14358,7 @@
           <w:sz w:val="24"/>
           <w:szCs w:val="24"/>
         </w:rPr>
-        <w:t xml:space="preserve">Hvilke teknologier vi har brugt/ valgt – til blandt andet database, </w:t>
+        <w:t xml:space="preserve">Vi har valgt at bruge to forskellige teknologier til dette projekt. Den første teknologi bruger vi til at hoste både vores MySQL-database og Node.js </w:t>
       </w:r>
       <w:proofErr w:type="spellStart"/>
       <w:r>
@@ -14144,7 +14367,7 @@
           <w:sz w:val="24"/>
           <w:szCs w:val="24"/>
         </w:rPr>
-        <w:t>deplyment</w:t>
+        <w:t>backend</w:t>
       </w:r>
       <w:proofErr w:type="spellEnd"/>
       <w:r>
@@ -14153,35 +14376,355 @@
           <w:sz w:val="24"/>
           <w:szCs w:val="24"/>
         </w:rPr>
-        <w:t>, etc. Og kort argumentation for hvorfor.</w:t>
+        <w:t xml:space="preserve">-app. Den anden teknologi bruger vi i vores </w:t>
+      </w:r>
+      <w:proofErr w:type="spellStart"/>
+      <w:r>
+        <w:rPr>
+          <w:rFonts w:ascii="Arial" w:hAnsi="Arial" w:cs="Arial"/>
+          <w:sz w:val="24"/>
+          <w:szCs w:val="24"/>
+        </w:rPr>
+        <w:t>frontend</w:t>
+      </w:r>
+      <w:proofErr w:type="spellEnd"/>
+      <w:r>
+        <w:rPr>
+          <w:rFonts w:ascii="Arial" w:hAnsi="Arial" w:cs="Arial"/>
+          <w:sz w:val="24"/>
+          <w:szCs w:val="24"/>
+        </w:rPr>
+        <w:t xml:space="preserve"> til at hoste og vise vores hjemmeside.</w:t>
       </w:r>
     </w:p>
     <w:p>
       <w:pPr>
-        <w:rPr>
-          <w:rFonts w:ascii="Arial" w:hAnsi="Arial" w:cs="Arial"/>
-          <w:sz w:val="24"/>
-          <w:szCs w:val="24"/>
-        </w:rPr>
-      </w:pPr>
-      <w:r>
-        <w:rPr>
-          <w:rFonts w:ascii="Arial" w:hAnsi="Arial" w:cs="Arial"/>
-          <w:sz w:val="24"/>
-          <w:szCs w:val="24"/>
-        </w:rPr>
-        <w:br w:type="page"/>
-      </w:r>
+        <w:pStyle w:val="Overskrift2"/>
+        <w:rPr>
+          <w:rFonts w:ascii="Arial" w:hAnsi="Arial" w:cs="Arial"/>
+          <w:color w:val="auto"/>
+          <w:sz w:val="28"/>
+          <w:szCs w:val="28"/>
+        </w:rPr>
+      </w:pPr>
+      <w:bookmarkStart w:id="22" w:name="_Toc153132425"/>
+      <w:proofErr w:type="spellStart"/>
+      <w:r>
+        <w:rPr>
+          <w:rFonts w:ascii="Arial" w:hAnsi="Arial" w:cs="Arial"/>
+          <w:color w:val="auto"/>
+          <w:sz w:val="28"/>
+          <w:szCs w:val="28"/>
+        </w:rPr>
+        <w:t>Asure</w:t>
+      </w:r>
+      <w:bookmarkEnd w:id="22"/>
+      <w:proofErr w:type="spellEnd"/>
     </w:p>
     <w:p>
       <w:pPr>
+        <w:pStyle w:val="NormalWeb"/>
+        <w:rPr>
+          <w:rFonts w:ascii="Arial" w:hAnsi="Arial" w:cs="Arial"/>
+        </w:rPr>
+      </w:pPr>
+      <w:r>
+        <w:rPr>
+          <w:rFonts w:ascii="Arial" w:hAnsi="Arial" w:cs="Arial"/>
+        </w:rPr>
+        <w:t xml:space="preserve">Teknologien til den generelle </w:t>
+      </w:r>
+      <w:proofErr w:type="spellStart"/>
+      <w:r>
+        <w:rPr>
+          <w:rFonts w:ascii="Arial" w:hAnsi="Arial" w:cs="Arial"/>
+        </w:rPr>
+        <w:t>backend</w:t>
+      </w:r>
+      <w:proofErr w:type="spellEnd"/>
+      <w:r>
+        <w:rPr>
+          <w:rFonts w:ascii="Arial" w:hAnsi="Arial" w:cs="Arial"/>
+        </w:rPr>
+        <w:t xml:space="preserve">-del består af brugen af Microsofts hosting-tjeneste </w:t>
+      </w:r>
+      <w:proofErr w:type="spellStart"/>
+      <w:r>
+        <w:rPr>
+          <w:rFonts w:ascii="Arial" w:hAnsi="Arial" w:cs="Arial"/>
+        </w:rPr>
+        <w:t>Azure</w:t>
+      </w:r>
+      <w:proofErr w:type="spellEnd"/>
+      <w:r>
+        <w:rPr>
+          <w:rFonts w:ascii="Arial" w:hAnsi="Arial" w:cs="Arial"/>
+        </w:rPr>
+        <w:t xml:space="preserve">. Nogle fordele ved at bruge </w:t>
+      </w:r>
+      <w:proofErr w:type="spellStart"/>
+      <w:r>
+        <w:rPr>
+          <w:rFonts w:ascii="Arial" w:hAnsi="Arial" w:cs="Arial"/>
+        </w:rPr>
+        <w:t>Azure</w:t>
+      </w:r>
+      <w:proofErr w:type="spellEnd"/>
+      <w:r>
+        <w:rPr>
+          <w:rFonts w:ascii="Arial" w:hAnsi="Arial" w:cs="Arial"/>
+        </w:rPr>
+        <w:t xml:space="preserve"> er den nemme integration med andre Microsoft-tjenester. En af disse er f.eks. Visual Studio Code, hvor alle medlemmer af vores gruppe har udviklet vores projekt. En anden fordel er skalerbarhed og global tilgængelighed, hvor </w:t>
+      </w:r>
+      <w:proofErr w:type="spellStart"/>
+      <w:r>
+        <w:rPr>
+          <w:rFonts w:ascii="Arial" w:hAnsi="Arial" w:cs="Arial"/>
+        </w:rPr>
+        <w:t>Azure</w:t>
+      </w:r>
+      <w:proofErr w:type="spellEnd"/>
+      <w:r>
+        <w:rPr>
+          <w:rFonts w:ascii="Arial" w:hAnsi="Arial" w:cs="Arial"/>
+        </w:rPr>
+        <w:t xml:space="preserve"> tilbyder nem justering af ressourceforbrug efter behov samt adgang til forskellige datacentre over hele verden. Dette gør det nemt at specificere forskellige regioner for at minimere </w:t>
+      </w:r>
+      <w:proofErr w:type="spellStart"/>
+      <w:r>
+        <w:rPr>
+          <w:rFonts w:ascii="Arial" w:hAnsi="Arial" w:cs="Arial"/>
+        </w:rPr>
+        <w:t>latency</w:t>
+      </w:r>
+      <w:proofErr w:type="spellEnd"/>
+      <w:r>
+        <w:rPr>
+          <w:rFonts w:ascii="Arial" w:hAnsi="Arial" w:cs="Arial"/>
+        </w:rPr>
+        <w:t xml:space="preserve"> for brugerne.</w:t>
+      </w:r>
+    </w:p>
+    <w:p>
+      <w:pPr>
+        <w:pStyle w:val="NormalWeb"/>
+        <w:rPr>
+          <w:rFonts w:ascii="Arial" w:hAnsi="Arial" w:cs="Arial"/>
+        </w:rPr>
+      </w:pPr>
+      <w:r>
+        <w:rPr>
+          <w:rFonts w:ascii="Arial" w:hAnsi="Arial" w:cs="Arial"/>
+        </w:rPr>
+        <w:t xml:space="preserve">Nogle ulemper ved at bruge </w:t>
+      </w:r>
+      <w:proofErr w:type="spellStart"/>
+      <w:r>
+        <w:rPr>
+          <w:rFonts w:ascii="Arial" w:hAnsi="Arial" w:cs="Arial"/>
+        </w:rPr>
+        <w:t>Azure</w:t>
+      </w:r>
+      <w:proofErr w:type="spellEnd"/>
+      <w:r>
+        <w:rPr>
+          <w:rFonts w:ascii="Arial" w:hAnsi="Arial" w:cs="Arial"/>
+        </w:rPr>
+        <w:t xml:space="preserve"> er, at det kan være relativt dyrt sammenlignet med andre udbydere. En anden ulempe er kompleksiteten, som kan opstå på </w:t>
+      </w:r>
+      <w:proofErr w:type="spellStart"/>
+      <w:r>
+        <w:rPr>
+          <w:rFonts w:ascii="Arial" w:hAnsi="Arial" w:cs="Arial"/>
+        </w:rPr>
+        <w:t>Azures</w:t>
+      </w:r>
+      <w:proofErr w:type="spellEnd"/>
+      <w:r>
+        <w:rPr>
+          <w:rFonts w:ascii="Arial" w:hAnsi="Arial" w:cs="Arial"/>
+        </w:rPr>
+        <w:t xml:space="preserve"> platform. Dette skyldes de mange forskellige løsninger, som </w:t>
+      </w:r>
+      <w:proofErr w:type="spellStart"/>
+      <w:r>
+        <w:rPr>
+          <w:rFonts w:ascii="Arial" w:hAnsi="Arial" w:cs="Arial"/>
+        </w:rPr>
+        <w:t>Azure</w:t>
+      </w:r>
+      <w:proofErr w:type="spellEnd"/>
+      <w:r>
+        <w:rPr>
+          <w:rFonts w:ascii="Arial" w:hAnsi="Arial" w:cs="Arial"/>
+        </w:rPr>
+        <w:t xml:space="preserve"> tilbyder, hvilket hurtigt kan gøre det uoverskueligt for en ny bruger at danne sig et overblik.</w:t>
+      </w:r>
+    </w:p>
+    <w:p>
+      <w:pPr>
+        <w:pStyle w:val="Overskrift2"/>
+        <w:rPr>
+          <w:rFonts w:ascii="Arial" w:hAnsi="Arial" w:cs="Arial"/>
+          <w:color w:val="auto"/>
+          <w:sz w:val="28"/>
+          <w:szCs w:val="28"/>
+        </w:rPr>
+      </w:pPr>
+      <w:bookmarkStart w:id="23" w:name="_Toc153132426"/>
+      <w:proofErr w:type="spellStart"/>
+      <w:r>
+        <w:rPr>
+          <w:rFonts w:ascii="Arial" w:hAnsi="Arial" w:cs="Arial"/>
+          <w:color w:val="auto"/>
+          <w:sz w:val="28"/>
+          <w:szCs w:val="28"/>
+        </w:rPr>
+        <w:t>Github</w:t>
+      </w:r>
+      <w:bookmarkEnd w:id="23"/>
+      <w:proofErr w:type="spellEnd"/>
+    </w:p>
+    <w:p>
+      <w:pPr>
+        <w:pStyle w:val="NormalWeb"/>
+        <w:rPr>
+          <w:rFonts w:ascii="Arial" w:hAnsi="Arial" w:cs="Arial"/>
+        </w:rPr>
+      </w:pPr>
+      <w:r>
+        <w:rPr>
+          <w:rFonts w:ascii="Arial" w:hAnsi="Arial" w:cs="Arial"/>
+        </w:rPr>
+        <w:t xml:space="preserve">Til </w:t>
+      </w:r>
+      <w:proofErr w:type="spellStart"/>
+      <w:r>
+        <w:rPr>
+          <w:rFonts w:ascii="Arial" w:hAnsi="Arial" w:cs="Arial"/>
+        </w:rPr>
+        <w:t>frontend</w:t>
+      </w:r>
+      <w:proofErr w:type="spellEnd"/>
+      <w:r>
+        <w:rPr>
+          <w:rFonts w:ascii="Arial" w:hAnsi="Arial" w:cs="Arial"/>
+        </w:rPr>
+        <w:t xml:space="preserve"> (hjemmesiden) har vi valgt at bruge den teknologi, som GitHub tilbyder til projekter, der omhandler hjemmesider, nemlig GitHub Pages. Nogle fordele ved at bruge GitHub Pages er den gratis </w:t>
+      </w:r>
+      <w:proofErr w:type="spellStart"/>
+      <w:r>
+        <w:rPr>
+          <w:rFonts w:ascii="Arial" w:hAnsi="Arial" w:cs="Arial"/>
+        </w:rPr>
+        <w:t>hosting</w:t>
+      </w:r>
+      <w:proofErr w:type="spellEnd"/>
+      <w:r>
+        <w:rPr>
+          <w:rFonts w:ascii="Arial" w:hAnsi="Arial" w:cs="Arial"/>
+        </w:rPr>
+        <w:t xml:space="preserve">, de tilbyder. Dette er specielt værdifuldt for mindre projekter, hvor omkostninger ved </w:t>
+      </w:r>
+      <w:proofErr w:type="spellStart"/>
+      <w:r>
+        <w:rPr>
+          <w:rFonts w:ascii="Arial" w:hAnsi="Arial" w:cs="Arial"/>
+        </w:rPr>
+        <w:t>hosting</w:t>
+      </w:r>
+      <w:proofErr w:type="spellEnd"/>
+      <w:r>
+        <w:rPr>
+          <w:rFonts w:ascii="Arial" w:hAnsi="Arial" w:cs="Arial"/>
+        </w:rPr>
+        <w:t xml:space="preserve"> andre steder kan blive et problem. En anden fordel er enkeltheden og nem implementeringen af selve GitHub Page-hjemmesiden, hvilket er særligt praktisk, når enkel </w:t>
+      </w:r>
+      <w:proofErr w:type="spellStart"/>
+      <w:r>
+        <w:rPr>
+          <w:rFonts w:ascii="Arial" w:hAnsi="Arial" w:cs="Arial"/>
+        </w:rPr>
+        <w:t>hosting</w:t>
+      </w:r>
+      <w:proofErr w:type="spellEnd"/>
+      <w:r>
+        <w:rPr>
+          <w:rFonts w:ascii="Arial" w:hAnsi="Arial" w:cs="Arial"/>
+        </w:rPr>
+        <w:t xml:space="preserve"> er tilstrækkelig til projektet.</w:t>
+      </w:r>
+    </w:p>
+    <w:p>
+      <w:pPr>
+        <w:pStyle w:val="NormalWeb"/>
+        <w:rPr>
+          <w:rFonts w:ascii="Arial" w:hAnsi="Arial" w:cs="Arial"/>
+        </w:rPr>
+      </w:pPr>
+      <w:r>
+        <w:rPr>
+          <w:rFonts w:ascii="Arial" w:hAnsi="Arial" w:cs="Arial"/>
+        </w:rPr>
+        <w:t xml:space="preserve">Nogle ulemper ved at bruge GitHub Pages alene er den begrænsede funktionalitet og manglen på databasestøtte. Med dette menes, at GitHub Pages bedst egner sig til statiske websider og derfor kun har begrænset funktionalitet sammenlignet med mere avancerede </w:t>
+      </w:r>
+      <w:proofErr w:type="spellStart"/>
+      <w:r>
+        <w:rPr>
+          <w:rFonts w:ascii="Arial" w:hAnsi="Arial" w:cs="Arial"/>
+        </w:rPr>
+        <w:t>hostingtjenester</w:t>
+      </w:r>
+      <w:proofErr w:type="spellEnd"/>
+      <w:r>
+        <w:rPr>
+          <w:rFonts w:ascii="Arial" w:hAnsi="Arial" w:cs="Arial"/>
+        </w:rPr>
+        <w:t xml:space="preserve">. Dette er også grunden til, at vi i projektet har valgt </w:t>
+      </w:r>
+      <w:proofErr w:type="spellStart"/>
+      <w:r>
+        <w:rPr>
+          <w:rFonts w:ascii="Arial" w:hAnsi="Arial" w:cs="Arial"/>
+        </w:rPr>
+        <w:t>Azure</w:t>
+      </w:r>
+      <w:proofErr w:type="spellEnd"/>
+      <w:r>
+        <w:rPr>
+          <w:rFonts w:ascii="Arial" w:hAnsi="Arial" w:cs="Arial"/>
+        </w:rPr>
+        <w:t xml:space="preserve"> til både </w:t>
+      </w:r>
+      <w:proofErr w:type="spellStart"/>
+      <w:r>
+        <w:rPr>
+          <w:rFonts w:ascii="Arial" w:hAnsi="Arial" w:cs="Arial"/>
+        </w:rPr>
+        <w:t>backend</w:t>
+      </w:r>
+      <w:proofErr w:type="spellEnd"/>
+      <w:r>
+        <w:rPr>
+          <w:rFonts w:ascii="Arial" w:hAnsi="Arial" w:cs="Arial"/>
+        </w:rPr>
+        <w:t xml:space="preserve"> og MySQL-databasen.</w:t>
+      </w:r>
+    </w:p>
+    <w:p>
+      <w:r>
+        <w:br w:type="page"/>
+      </w:r>
+    </w:p>
+    <w:p>
+      <w:pPr>
         <w:pStyle w:val="Overskrift1"/>
         <w:rPr>
           <w:rFonts w:ascii="Arial" w:hAnsi="Arial" w:cs="Arial"/>
           <w:color w:val="auto"/>
         </w:rPr>
       </w:pPr>
-      <w:bookmarkStart w:id="22" w:name="_Toc152697198"/>
+      <w:bookmarkStart w:id="24" w:name="_Toc153132427"/>
       <w:r>
         <w:rPr>
           <w:rFonts w:ascii="Arial" w:hAnsi="Arial" w:cs="Arial"/>
@@ -14190,7 +14733,7 @@
         <w:lastRenderedPageBreak/>
         <w:t>Beskrivelse af kode</w:t>
       </w:r>
-      <w:bookmarkEnd w:id="22"/>
+      <w:bookmarkEnd w:id="24"/>
     </w:p>
     <w:p/>
     <w:p>
@@ -14204,10 +14747,11 @@
           <w:szCs w:val="28"/>
         </w:rPr>
       </w:pPr>
-      <w:bookmarkStart w:id="23" w:name="_Toc152697199"/>
-      <w:r>
-        <w:rPr>
-          <w:rFonts w:ascii="Arial" w:hAnsi="Arial" w:cs="Arial"/>
+      <w:bookmarkStart w:id="25" w:name="_Toc153132428"/>
+      <w:r>
+        <w:rPr>
+          <w:rFonts w:ascii="Arial" w:hAnsi="Arial" w:cs="Arial"/>
+          <w:noProof/>
           <w:sz w:val="24"/>
           <w:szCs w:val="24"/>
         </w:rPr>
@@ -14235,7 +14779,7 @@
                     <pic:cNvPicPr/>
                   </pic:nvPicPr>
                   <pic:blipFill>
-                    <a:blip r:embed="rId16">
+                    <a:blip r:embed="rId12">
                       <a:extLst>
                         <a:ext uri="{28A0092B-C50C-407E-A947-70E740481C1C}">
                           <a14:useLocalDpi xmlns:a14="http://schemas.microsoft.com/office/drawing/2010/main" val="0"/>
@@ -14291,7 +14835,7 @@
         </w:rPr>
         <w:t>Backend</w:t>
       </w:r>
-      <w:bookmarkEnd w:id="23"/>
+      <w:bookmarkEnd w:id="25"/>
       <w:proofErr w:type="spellEnd"/>
     </w:p>
     <w:p>
@@ -14555,6 +15099,7 @@
       <w:r>
         <w:rPr>
           <w:rFonts w:ascii="Arial" w:hAnsi="Arial" w:cs="Arial"/>
+          <w:noProof/>
           <w:sz w:val="24"/>
           <w:szCs w:val="24"/>
         </w:rPr>
@@ -14582,7 +15127,7 @@
                     <pic:cNvPicPr/>
                   </pic:nvPicPr>
                   <pic:blipFill>
-                    <a:blip r:embed="rId17">
+                    <a:blip r:embed="rId13">
                       <a:extLst>
                         <a:ext uri="{28A0092B-C50C-407E-A947-70E740481C1C}">
                           <a14:useLocalDpi xmlns:a14="http://schemas.microsoft.com/office/drawing/2010/main" val="0"/>
@@ -14787,9 +15332,9 @@
       </w:r>
     </w:p>
     <w:sectPr>
-      <w:headerReference w:type="default" r:id="rId18"/>
-      <w:footerReference w:type="default" r:id="rId19"/>
-      <w:footerReference w:type="first" r:id="rId20"/>
+      <w:headerReference w:type="default" r:id="rId14"/>
+      <w:footerReference w:type="default" r:id="rId15"/>
+      <w:footerReference w:type="first" r:id="rId16"/>
       <w:pgSz w:w="11906" w:h="16838"/>
       <w:pgMar w:top="1701" w:right="1134" w:bottom="1701" w:left="1134" w:header="708" w:footer="708" w:gutter="0"/>
       <w:pgNumType w:start="0"/>

</xml_diff>

<commit_message>
Opdatering af endelig report
</commit_message>
<xml_diff>
--- a/Dokumentation/Endelig report.docx
+++ b/Dokumentation/Endelig report.docx
@@ -1165,38 +1165,18 @@
                                 <w:lang w:val="en-US"/>
                               </w:rPr>
                             </w:pPr>
-                            <w:r>
-                              <w:fldChar w:fldCharType="begin"/>
-                            </w:r>
-                            <w:r>
-                              <w:rPr>
-                                <w:lang w:val="en-US"/>
-                              </w:rPr>
-                              <w:instrText>HYPERLINK "https://github.com/MarkusIngerslev/LKBH-semester-projekt-frontend"</w:instrText>
-                            </w:r>
-                            <w:r>
-                              <w:fldChar w:fldCharType="separate"/>
-                            </w:r>
-                            <w:r>
-                              <w:rPr>
-                                <w:rStyle w:val="Hyperlink"/>
-                                <w:rFonts w:ascii="Arial" w:hAnsi="Arial" w:cs="Arial"/>
-                                <w:sz w:val="24"/>
-                                <w:szCs w:val="24"/>
-                                <w:lang w:val="en-US"/>
-                              </w:rPr>
-                              <w:t>https://github.com/MarkusIngerslev/LKBH-semester-projekt-frontend</w:t>
-                            </w:r>
-                            <w:r>
-                              <w:rPr>
-                                <w:rStyle w:val="Hyperlink"/>
-                                <w:rFonts w:ascii="Arial" w:hAnsi="Arial" w:cs="Arial"/>
-                                <w:sz w:val="24"/>
-                                <w:szCs w:val="24"/>
-                                <w:lang w:val="en-US"/>
-                              </w:rPr>
-                              <w:fldChar w:fldCharType="end"/>
-                            </w:r>
+                            <w:hyperlink r:id="rId9" w:history="1">
+                              <w:r>
+                                <w:rPr>
+                                  <w:rStyle w:val="Hyperlink"/>
+                                  <w:rFonts w:ascii="Arial" w:hAnsi="Arial" w:cs="Arial"/>
+                                  <w:sz w:val="24"/>
+                                  <w:szCs w:val="24"/>
+                                  <w:lang w:val="en-US"/>
+                                </w:rPr>
+                                <w:t>https://github.com/MarkusIngerslev/LKBH-semester-projekt-frontend</w:t>
+                              </w:r>
+                            </w:hyperlink>
                           </w:p>
                           <w:p>
                             <w:pPr>
@@ -1228,38 +1208,18 @@
                                 <w:lang w:val="en-US"/>
                               </w:rPr>
                             </w:pPr>
-                            <w:r>
-                              <w:fldChar w:fldCharType="begin"/>
-                            </w:r>
-                            <w:r>
-                              <w:rPr>
-                                <w:lang w:val="en-US"/>
-                              </w:rPr>
-                              <w:instrText>HYPERLINK "https://github.com/MarkusIngerslev/LKBH-semester-projekt-backend"</w:instrText>
-                            </w:r>
-                            <w:r>
-                              <w:fldChar w:fldCharType="separate"/>
-                            </w:r>
-                            <w:r>
-                              <w:rPr>
-                                <w:rStyle w:val="Hyperlink"/>
-                                <w:rFonts w:ascii="Arial" w:hAnsi="Arial" w:cs="Arial"/>
-                                <w:sz w:val="24"/>
-                                <w:szCs w:val="24"/>
-                                <w:lang w:val="en-US"/>
-                              </w:rPr>
-                              <w:t>https://github.com/MarkusIngerslev/LKBH-semester-projekt-backend</w:t>
-                            </w:r>
-                            <w:r>
-                              <w:rPr>
-                                <w:rStyle w:val="Hyperlink"/>
-                                <w:rFonts w:ascii="Arial" w:hAnsi="Arial" w:cs="Arial"/>
-                                <w:sz w:val="24"/>
-                                <w:szCs w:val="24"/>
-                                <w:lang w:val="en-US"/>
-                              </w:rPr>
-                              <w:fldChar w:fldCharType="end"/>
-                            </w:r>
+                            <w:hyperlink r:id="rId10" w:history="1">
+                              <w:r>
+                                <w:rPr>
+                                  <w:rStyle w:val="Hyperlink"/>
+                                  <w:rFonts w:ascii="Arial" w:hAnsi="Arial" w:cs="Arial"/>
+                                  <w:sz w:val="24"/>
+                                  <w:szCs w:val="24"/>
+                                  <w:lang w:val="en-US"/>
+                                </w:rPr>
+                                <w:t>https://github.com/MarkusIngerslev/LKBH-semester-projekt-backend</w:t>
+                              </w:r>
+                            </w:hyperlink>
                           </w:p>
                           <w:p>
                             <w:pPr>
@@ -1297,40 +1257,23 @@
                               <w:jc w:val="center"/>
                               <w:rPr>
                                 <w:rFonts w:ascii="Arial" w:hAnsi="Arial" w:cs="Arial"/>
-                                <w:sz w:val="28"/>
-                                <w:szCs w:val="28"/>
+                                <w:sz w:val="24"/>
+                                <w:szCs w:val="24"/>
                                 <w:lang w:val="en-US"/>
                               </w:rPr>
                             </w:pPr>
-                            <w:r>
-                              <w:rPr>
-                                <w:rFonts w:ascii="Arial" w:hAnsi="Arial" w:cs="Arial"/>
-                                <w:sz w:val="28"/>
-                                <w:szCs w:val="28"/>
-                                <w:lang w:val="en-US"/>
-                              </w:rPr>
-                              <w:t>(</w:t>
-                            </w:r>
-                            <w:proofErr w:type="spellStart"/>
-                            <w:r>
-                              <w:rPr>
-                                <w:rFonts w:ascii="Arial" w:hAnsi="Arial" w:cs="Arial"/>
-                                <w:sz w:val="28"/>
-                                <w:szCs w:val="28"/>
-                                <w:lang w:val="en-US"/>
-                              </w:rPr>
-                              <w:t>github</w:t>
-                            </w:r>
-                            <w:proofErr w:type="spellEnd"/>
-                            <w:r>
-                              <w:rPr>
-                                <w:rFonts w:ascii="Arial" w:hAnsi="Arial" w:cs="Arial"/>
-                                <w:sz w:val="28"/>
-                                <w:szCs w:val="28"/>
-                                <w:lang w:val="en-US"/>
-                              </w:rPr>
-                              <w:t>-pages-link)</w:t>
-                            </w:r>
+                            <w:hyperlink r:id="rId11" w:history="1">
+                              <w:r>
+                                <w:rPr>
+                                  <w:rStyle w:val="Hyperlink"/>
+                                  <w:rFonts w:ascii="Arial" w:hAnsi="Arial" w:cs="Arial"/>
+                                  <w:sz w:val="24"/>
+                                  <w:szCs w:val="24"/>
+                                  <w:lang w:val="en-US"/>
+                                </w:rPr>
+                                <w:t>https://markusingerslev.github.io/LKBH-semester-projekt-frontend/</w:t>
+                              </w:r>
+                            </w:hyperlink>
                           </w:p>
                           <w:p>
                             <w:pPr>
@@ -1366,60 +1309,23 @@
                               <w:jc w:val="center"/>
                               <w:rPr>
                                 <w:rFonts w:ascii="Arial" w:hAnsi="Arial" w:cs="Arial"/>
-                                <w:sz w:val="28"/>
-                                <w:szCs w:val="28"/>
+                                <w:sz w:val="24"/>
+                                <w:szCs w:val="24"/>
                                 <w:lang w:val="en-US"/>
                               </w:rPr>
                             </w:pPr>
-                            <w:r>
-                              <w:rPr>
-                                <w:rFonts w:ascii="Arial" w:hAnsi="Arial" w:cs="Arial"/>
-                                <w:sz w:val="28"/>
-                                <w:szCs w:val="28"/>
-                                <w:lang w:val="en-US"/>
-                              </w:rPr>
-                              <w:t>(</w:t>
-                            </w:r>
-                            <w:proofErr w:type="spellStart"/>
-                            <w:r>
-                              <w:rPr>
-                                <w:rFonts w:ascii="Arial" w:hAnsi="Arial" w:cs="Arial"/>
-                                <w:sz w:val="28"/>
-                                <w:szCs w:val="28"/>
-                                <w:lang w:val="en-US"/>
-                              </w:rPr>
-                              <w:t>asure</w:t>
-                            </w:r>
-                            <w:proofErr w:type="spellEnd"/>
-                            <w:r>
-                              <w:rPr>
-                                <w:rFonts w:ascii="Arial" w:hAnsi="Arial" w:cs="Arial"/>
-                                <w:sz w:val="28"/>
-                                <w:szCs w:val="28"/>
-                                <w:lang w:val="en-US"/>
-                              </w:rPr>
-                              <w:t>-</w:t>
-                            </w:r>
-                            <w:proofErr w:type="spellStart"/>
-                            <w:r>
-                              <w:rPr>
-                                <w:rFonts w:ascii="Arial" w:hAnsi="Arial" w:cs="Arial"/>
-                                <w:sz w:val="28"/>
-                                <w:szCs w:val="28"/>
-                                <w:lang w:val="en-US"/>
-                              </w:rPr>
-                              <w:t>eller</w:t>
-                            </w:r>
-                            <w:proofErr w:type="spellEnd"/>
-                            <w:r>
-                              <w:rPr>
-                                <w:rFonts w:ascii="Arial" w:hAnsi="Arial" w:cs="Arial"/>
-                                <w:sz w:val="28"/>
-                                <w:szCs w:val="28"/>
-                                <w:lang w:val="en-US"/>
-                              </w:rPr>
-                              <w:t>-database-link)</w:t>
-                            </w:r>
+                            <w:hyperlink r:id="rId12" w:history="1">
+                              <w:r>
+                                <w:rPr>
+                                  <w:rStyle w:val="Hyperlink"/>
+                                  <w:rFonts w:ascii="Arial" w:hAnsi="Arial" w:cs="Arial"/>
+                                  <w:sz w:val="24"/>
+                                  <w:szCs w:val="24"/>
+                                  <w:lang w:val="en-US"/>
+                                </w:rPr>
+                                <w:t>https://lkbh-semester-projekt-backend.azurewebsites.net</w:t>
+                              </w:r>
+                            </w:hyperlink>
                           </w:p>
                         </w:txbxContent>
                       </wps:txbx>
@@ -1473,38 +1379,18 @@
                           <w:lang w:val="en-US"/>
                         </w:rPr>
                       </w:pPr>
-                      <w:r>
-                        <w:fldChar w:fldCharType="begin"/>
-                      </w:r>
-                      <w:r>
-                        <w:rPr>
-                          <w:lang w:val="en-US"/>
-                        </w:rPr>
-                        <w:instrText>HYPERLINK "https://github.com/MarkusIngerslev/LKBH-semester-projekt-frontend"</w:instrText>
-                      </w:r>
-                      <w:r>
-                        <w:fldChar w:fldCharType="separate"/>
-                      </w:r>
-                      <w:r>
-                        <w:rPr>
-                          <w:rStyle w:val="Hyperlink"/>
-                          <w:rFonts w:ascii="Arial" w:hAnsi="Arial" w:cs="Arial"/>
-                          <w:sz w:val="24"/>
-                          <w:szCs w:val="24"/>
-                          <w:lang w:val="en-US"/>
-                        </w:rPr>
-                        <w:t>https://github.com/MarkusIngerslev/LKBH-semester-projekt-frontend</w:t>
-                      </w:r>
-                      <w:r>
-                        <w:rPr>
-                          <w:rStyle w:val="Hyperlink"/>
-                          <w:rFonts w:ascii="Arial" w:hAnsi="Arial" w:cs="Arial"/>
-                          <w:sz w:val="24"/>
-                          <w:szCs w:val="24"/>
-                          <w:lang w:val="en-US"/>
-                        </w:rPr>
-                        <w:fldChar w:fldCharType="end"/>
-                      </w:r>
+                      <w:hyperlink r:id="rId13" w:history="1">
+                        <w:r>
+                          <w:rPr>
+                            <w:rStyle w:val="Hyperlink"/>
+                            <w:rFonts w:ascii="Arial" w:hAnsi="Arial" w:cs="Arial"/>
+                            <w:sz w:val="24"/>
+                            <w:szCs w:val="24"/>
+                            <w:lang w:val="en-US"/>
+                          </w:rPr>
+                          <w:t>https://github.com/MarkusIngerslev/LKBH-semester-projekt-frontend</w:t>
+                        </w:r>
+                      </w:hyperlink>
                     </w:p>
                     <w:p>
                       <w:pPr>
@@ -1536,38 +1422,18 @@
                           <w:lang w:val="en-US"/>
                         </w:rPr>
                       </w:pPr>
-                      <w:r>
-                        <w:fldChar w:fldCharType="begin"/>
-                      </w:r>
-                      <w:r>
-                        <w:rPr>
-                          <w:lang w:val="en-US"/>
-                        </w:rPr>
-                        <w:instrText>HYPERLINK "https://github.com/MarkusIngerslev/LKBH-semester-projekt-backend"</w:instrText>
-                      </w:r>
-                      <w:r>
-                        <w:fldChar w:fldCharType="separate"/>
-                      </w:r>
-                      <w:r>
-                        <w:rPr>
-                          <w:rStyle w:val="Hyperlink"/>
-                          <w:rFonts w:ascii="Arial" w:hAnsi="Arial" w:cs="Arial"/>
-                          <w:sz w:val="24"/>
-                          <w:szCs w:val="24"/>
-                          <w:lang w:val="en-US"/>
-                        </w:rPr>
-                        <w:t>https://github.com/MarkusIngerslev/LKBH-semester-projekt-backend</w:t>
-                      </w:r>
-                      <w:r>
-                        <w:rPr>
-                          <w:rStyle w:val="Hyperlink"/>
-                          <w:rFonts w:ascii="Arial" w:hAnsi="Arial" w:cs="Arial"/>
-                          <w:sz w:val="24"/>
-                          <w:szCs w:val="24"/>
-                          <w:lang w:val="en-US"/>
-                        </w:rPr>
-                        <w:fldChar w:fldCharType="end"/>
-                      </w:r>
+                      <w:hyperlink r:id="rId14" w:history="1">
+                        <w:r>
+                          <w:rPr>
+                            <w:rStyle w:val="Hyperlink"/>
+                            <w:rFonts w:ascii="Arial" w:hAnsi="Arial" w:cs="Arial"/>
+                            <w:sz w:val="24"/>
+                            <w:szCs w:val="24"/>
+                            <w:lang w:val="en-US"/>
+                          </w:rPr>
+                          <w:t>https://github.com/MarkusIngerslev/LKBH-semester-projekt-backend</w:t>
+                        </w:r>
+                      </w:hyperlink>
                     </w:p>
                     <w:p>
                       <w:pPr>
@@ -1605,40 +1471,23 @@
                         <w:jc w:val="center"/>
                         <w:rPr>
                           <w:rFonts w:ascii="Arial" w:hAnsi="Arial" w:cs="Arial"/>
-                          <w:sz w:val="28"/>
-                          <w:szCs w:val="28"/>
+                          <w:sz w:val="24"/>
+                          <w:szCs w:val="24"/>
                           <w:lang w:val="en-US"/>
                         </w:rPr>
                       </w:pPr>
-                      <w:r>
-                        <w:rPr>
-                          <w:rFonts w:ascii="Arial" w:hAnsi="Arial" w:cs="Arial"/>
-                          <w:sz w:val="28"/>
-                          <w:szCs w:val="28"/>
-                          <w:lang w:val="en-US"/>
-                        </w:rPr>
-                        <w:t>(</w:t>
-                      </w:r>
-                      <w:proofErr w:type="spellStart"/>
-                      <w:r>
-                        <w:rPr>
-                          <w:rFonts w:ascii="Arial" w:hAnsi="Arial" w:cs="Arial"/>
-                          <w:sz w:val="28"/>
-                          <w:szCs w:val="28"/>
-                          <w:lang w:val="en-US"/>
-                        </w:rPr>
-                        <w:t>github</w:t>
-                      </w:r>
-                      <w:proofErr w:type="spellEnd"/>
-                      <w:r>
-                        <w:rPr>
-                          <w:rFonts w:ascii="Arial" w:hAnsi="Arial" w:cs="Arial"/>
-                          <w:sz w:val="28"/>
-                          <w:szCs w:val="28"/>
-                          <w:lang w:val="en-US"/>
-                        </w:rPr>
-                        <w:t>-pages-link)</w:t>
-                      </w:r>
+                      <w:hyperlink r:id="rId15" w:history="1">
+                        <w:r>
+                          <w:rPr>
+                            <w:rStyle w:val="Hyperlink"/>
+                            <w:rFonts w:ascii="Arial" w:hAnsi="Arial" w:cs="Arial"/>
+                            <w:sz w:val="24"/>
+                            <w:szCs w:val="24"/>
+                            <w:lang w:val="en-US"/>
+                          </w:rPr>
+                          <w:t>https://markusingerslev.github.io/LKBH-semester-projekt-frontend/</w:t>
+                        </w:r>
+                      </w:hyperlink>
                     </w:p>
                     <w:p>
                       <w:pPr>
@@ -1674,60 +1523,23 @@
                         <w:jc w:val="center"/>
                         <w:rPr>
                           <w:rFonts w:ascii="Arial" w:hAnsi="Arial" w:cs="Arial"/>
-                          <w:sz w:val="28"/>
-                          <w:szCs w:val="28"/>
+                          <w:sz w:val="24"/>
+                          <w:szCs w:val="24"/>
                           <w:lang w:val="en-US"/>
                         </w:rPr>
                       </w:pPr>
-                      <w:r>
-                        <w:rPr>
-                          <w:rFonts w:ascii="Arial" w:hAnsi="Arial" w:cs="Arial"/>
-                          <w:sz w:val="28"/>
-                          <w:szCs w:val="28"/>
-                          <w:lang w:val="en-US"/>
-                        </w:rPr>
-                        <w:t>(</w:t>
-                      </w:r>
-                      <w:proofErr w:type="spellStart"/>
-                      <w:r>
-                        <w:rPr>
-                          <w:rFonts w:ascii="Arial" w:hAnsi="Arial" w:cs="Arial"/>
-                          <w:sz w:val="28"/>
-                          <w:szCs w:val="28"/>
-                          <w:lang w:val="en-US"/>
-                        </w:rPr>
-                        <w:t>asure</w:t>
-                      </w:r>
-                      <w:proofErr w:type="spellEnd"/>
-                      <w:r>
-                        <w:rPr>
-                          <w:rFonts w:ascii="Arial" w:hAnsi="Arial" w:cs="Arial"/>
-                          <w:sz w:val="28"/>
-                          <w:szCs w:val="28"/>
-                          <w:lang w:val="en-US"/>
-                        </w:rPr>
-                        <w:t>-</w:t>
-                      </w:r>
-                      <w:proofErr w:type="spellStart"/>
-                      <w:r>
-                        <w:rPr>
-                          <w:rFonts w:ascii="Arial" w:hAnsi="Arial" w:cs="Arial"/>
-                          <w:sz w:val="28"/>
-                          <w:szCs w:val="28"/>
-                          <w:lang w:val="en-US"/>
-                        </w:rPr>
-                        <w:t>eller</w:t>
-                      </w:r>
-                      <w:proofErr w:type="spellEnd"/>
-                      <w:r>
-                        <w:rPr>
-                          <w:rFonts w:ascii="Arial" w:hAnsi="Arial" w:cs="Arial"/>
-                          <w:sz w:val="28"/>
-                          <w:szCs w:val="28"/>
-                          <w:lang w:val="en-US"/>
-                        </w:rPr>
-                        <w:t>-database-link)</w:t>
-                      </w:r>
+                      <w:hyperlink r:id="rId16" w:history="1">
+                        <w:r>
+                          <w:rPr>
+                            <w:rStyle w:val="Hyperlink"/>
+                            <w:rFonts w:ascii="Arial" w:hAnsi="Arial" w:cs="Arial"/>
+                            <w:sz w:val="24"/>
+                            <w:szCs w:val="24"/>
+                            <w:lang w:val="en-US"/>
+                          </w:rPr>
+                          <w:t>https://lkbh-semester-projekt-backend.azurewebsites.net</w:t>
+                        </w:r>
+                      </w:hyperlink>
                     </w:p>
                   </w:txbxContent>
                 </v:textbox>
@@ -3831,7 +3643,23 @@
                 <w:rFonts w:ascii="Arial" w:hAnsi="Arial" w:cs="Arial"/>
                 <w:noProof/>
               </w:rPr>
-              <w:t>NodeJS Backend</w:t>
+              <w:t xml:space="preserve">NodeJS </w:t>
+            </w:r>
+            <w:r>
+              <w:rPr>
+                <w:rStyle w:val="Hyperlink"/>
+                <w:rFonts w:ascii="Arial" w:hAnsi="Arial" w:cs="Arial"/>
+                <w:noProof/>
+              </w:rPr>
+              <w:t>B</w:t>
+            </w:r>
+            <w:r>
+              <w:rPr>
+                <w:rStyle w:val="Hyperlink"/>
+                <w:rFonts w:ascii="Arial" w:hAnsi="Arial" w:cs="Arial"/>
+                <w:noProof/>
+              </w:rPr>
+              <w:t>ackend</w:t>
             </w:r>
             <w:r>
               <w:rPr>
@@ -4155,7 +3983,7 @@
                     <pic:cNvPicPr/>
                   </pic:nvPicPr>
                   <pic:blipFill>
-                    <a:blip r:embed="rId9"/>
+                    <a:blip r:embed="rId17"/>
                     <a:stretch>
                       <a:fillRect/>
                     </a:stretch>
@@ -10294,7 +10122,7 @@
                     <pic:cNvPicPr/>
                   </pic:nvPicPr>
                   <pic:blipFill rotWithShape="1">
-                    <a:blip r:embed="rId10">
+                    <a:blip r:embed="rId18">
                       <a:extLst>
                         <a:ext uri="{28A0092B-C50C-407E-A947-70E740481C1C}">
                           <a14:useLocalDpi xmlns:a14="http://schemas.microsoft.com/office/drawing/2010/main" val="0"/>
@@ -14020,7 +13848,7 @@
         </w:rPr>
         <w:t>I øjeblikket ringes der rundt til vikarer for at dækket ledige vagter. Med vores løsning vil dette ikke længere være nødvendigt i samme omfang. Dette projekt skulle derfor gerne lette arbejdsbyrden for planlæggerne på bostedet og gøre det mere overskueligt og gennemskueligt for vikarer at booke nye vagter og se tidligere vagter. Virksomheden har en hjemmeside i forvejen (</w:t>
       </w:r>
-      <w:hyperlink r:id="rId11" w:history="1">
+      <w:hyperlink r:id="rId19" w:history="1">
         <w:r>
           <w:rPr>
             <w:rStyle w:val="Hyperlink"/>
@@ -14416,7 +14244,25 @@
           <w:sz w:val="28"/>
           <w:szCs w:val="28"/>
         </w:rPr>
-        <w:t>Asure</w:t>
+        <w:t>A</w:t>
+      </w:r>
+      <w:r>
+        <w:rPr>
+          <w:rFonts w:ascii="Arial" w:hAnsi="Arial" w:cs="Arial"/>
+          <w:color w:val="auto"/>
+          <w:sz w:val="28"/>
+          <w:szCs w:val="28"/>
+        </w:rPr>
+        <w:t>z</w:t>
+      </w:r>
+      <w:r>
+        <w:rPr>
+          <w:rFonts w:ascii="Arial" w:hAnsi="Arial" w:cs="Arial"/>
+          <w:color w:val="auto"/>
+          <w:sz w:val="28"/>
+          <w:szCs w:val="28"/>
+        </w:rPr>
+        <w:t>ure</w:t>
       </w:r>
       <w:bookmarkEnd w:id="22"/>
       <w:proofErr w:type="spellEnd"/>
@@ -14779,7 +14625,7 @@
                     <pic:cNvPicPr/>
                   </pic:nvPicPr>
                   <pic:blipFill>
-                    <a:blip r:embed="rId12">
+                    <a:blip r:embed="rId20">
                       <a:extLst>
                         <a:ext uri="{28A0092B-C50C-407E-A947-70E740481C1C}">
                           <a14:useLocalDpi xmlns:a14="http://schemas.microsoft.com/office/drawing/2010/main" val="0"/>
@@ -15127,7 +14973,7 @@
                     <pic:cNvPicPr/>
                   </pic:nvPicPr>
                   <pic:blipFill>
-                    <a:blip r:embed="rId13">
+                    <a:blip r:embed="rId21">
                       <a:extLst>
                         <a:ext uri="{28A0092B-C50C-407E-A947-70E740481C1C}">
                           <a14:useLocalDpi xmlns:a14="http://schemas.microsoft.com/office/drawing/2010/main" val="0"/>
@@ -15332,9 +15178,9 @@
       </w:r>
     </w:p>
     <w:sectPr>
-      <w:headerReference w:type="default" r:id="rId14"/>
-      <w:footerReference w:type="default" r:id="rId15"/>
-      <w:footerReference w:type="first" r:id="rId16"/>
+      <w:headerReference w:type="default" r:id="rId22"/>
+      <w:footerReference w:type="default" r:id="rId23"/>
+      <w:footerReference w:type="first" r:id="rId24"/>
       <w:pgSz w:w="11906" w:h="16838"/>
       <w:pgMar w:top="1701" w:right="1134" w:bottom="1701" w:left="1134" w:header="708" w:footer="708" w:gutter="0"/>
       <w:pgNumType w:start="0"/>
@@ -19153,6 +18999,11 @@
       <w:ind w:left="440"/>
     </w:pPr>
   </w:style>
+  <w:style w:type="character" w:customStyle="1" w:styleId="text-bold">
+    <w:name w:val="text-bold"/>
+    <w:basedOn w:val="Standardskrifttypeiafsnit"/>
+    <w:rsid w:val="00181108"/>
+  </w:style>
 </w:styles>
 </file>
 

</xml_diff>

<commit_message>
Tilføjet klasse-digram til endelig report
</commit_message>
<xml_diff>
--- a/Dokumentation/Endelig report.docx
+++ b/Dokumentation/Endelig report.docx
@@ -68,7 +68,7 @@
         <mc:AlternateContent>
           <mc:Choice Requires="wps">
             <w:drawing>
-              <wp:anchor distT="45720" distB="45720" distL="114300" distR="114300" simplePos="0" relativeHeight="251660288" behindDoc="0" locked="0" layoutInCell="1" allowOverlap="1" wp14:anchorId="7CB9FF6F" wp14:editId="40414821">
+              <wp:anchor distT="45720" distB="45720" distL="114300" distR="114300" simplePos="0" relativeHeight="251660288" behindDoc="0" locked="0" layoutInCell="1" allowOverlap="1" wp14:anchorId="7CB9FF6F" wp14:editId="2B6B3BBC">
                 <wp:simplePos x="0" y="0"/>
                 <wp:positionH relativeFrom="column">
                   <wp:posOffset>-367665</wp:posOffset>
@@ -1025,7 +1025,7 @@
           <w:noProof/>
         </w:rPr>
         <w:drawing>
-          <wp:anchor distT="0" distB="0" distL="114300" distR="114300" simplePos="0" relativeHeight="251658240" behindDoc="0" locked="0" layoutInCell="1" allowOverlap="1" wp14:anchorId="116F196B" wp14:editId="4DE7F92D">
+          <wp:anchor distT="0" distB="0" distL="114300" distR="114300" simplePos="0" relativeHeight="251658240" behindDoc="0" locked="0" layoutInCell="1" allowOverlap="1" wp14:anchorId="116F196B" wp14:editId="27B7B54F">
             <wp:simplePos x="0" y="0"/>
             <wp:positionH relativeFrom="margin">
               <wp:posOffset>3280410</wp:posOffset>
@@ -1559,7 +1559,7 @@
         <mc:AlternateContent>
           <mc:Choice Requires="wps">
             <w:drawing>
-              <wp:anchor distT="45720" distB="45720" distL="114300" distR="114300" simplePos="0" relativeHeight="251662336" behindDoc="0" locked="0" layoutInCell="1" allowOverlap="1" wp14:anchorId="732443E3" wp14:editId="7C903596">
+              <wp:anchor distT="45720" distB="45720" distL="114300" distR="114300" simplePos="0" relativeHeight="251662336" behindDoc="0" locked="0" layoutInCell="1" allowOverlap="1" wp14:anchorId="732443E3" wp14:editId="2610923F">
                 <wp:simplePos x="0" y="0"/>
                 <wp:positionH relativeFrom="column">
                   <wp:posOffset>-167640</wp:posOffset>
@@ -1855,7 +1855,7 @@
           <w:r>
             <w:fldChar w:fldCharType="separate"/>
           </w:r>
-          <w:hyperlink w:anchor="_Toc153132403" w:history="1">
+          <w:hyperlink w:anchor="_Toc153274927" w:history="1">
             <w:r>
               <w:rPr>
                 <w:rStyle w:val="Hyperlink"/>
@@ -1885,7 +1885,7 @@
                 <w:noProof/>
                 <w:webHidden/>
               </w:rPr>
-              <w:instrText xml:space="preserve"> PAGEREF _Toc153132403 \h </w:instrText>
+              <w:instrText xml:space="preserve"> PAGEREF _Toc153274927 \h </w:instrText>
             </w:r>
             <w:r>
               <w:rPr>
@@ -1928,7 +1928,7 @@
               <w:lang w:eastAsia="da-DK"/>
             </w:rPr>
           </w:pPr>
-          <w:hyperlink w:anchor="_Toc153132404" w:history="1">
+          <w:hyperlink w:anchor="_Toc153274928" w:history="1">
             <w:r>
               <w:rPr>
                 <w:rStyle w:val="Hyperlink"/>
@@ -1958,7 +1958,7 @@
                 <w:noProof/>
                 <w:webHidden/>
               </w:rPr>
-              <w:instrText xml:space="preserve"> PAGEREF _Toc153132404 \h </w:instrText>
+              <w:instrText xml:space="preserve"> PAGEREF _Toc153274928 \h </w:instrText>
             </w:r>
             <w:r>
               <w:rPr>
@@ -2001,7 +2001,7 @@
               <w:lang w:eastAsia="da-DK"/>
             </w:rPr>
           </w:pPr>
-          <w:hyperlink w:anchor="_Toc153132405" w:history="1">
+          <w:hyperlink w:anchor="_Toc153274929" w:history="1">
             <w:r>
               <w:rPr>
                 <w:rStyle w:val="Hyperlink"/>
@@ -2029,7 +2029,7 @@
                 <w:noProof/>
                 <w:webHidden/>
               </w:rPr>
-              <w:instrText xml:space="preserve"> PAGEREF _Toc153132405 \h </w:instrText>
+              <w:instrText xml:space="preserve"> PAGEREF _Toc153274929 \h </w:instrText>
             </w:r>
             <w:r>
               <w:rPr>
@@ -2072,7 +2072,7 @@
               <w:lang w:eastAsia="da-DK"/>
             </w:rPr>
           </w:pPr>
-          <w:hyperlink w:anchor="_Toc153132406" w:history="1">
+          <w:hyperlink w:anchor="_Toc153274930" w:history="1">
             <w:r>
               <w:rPr>
                 <w:rStyle w:val="Hyperlink"/>
@@ -2100,7 +2100,7 @@
                 <w:noProof/>
                 <w:webHidden/>
               </w:rPr>
-              <w:instrText xml:space="preserve"> PAGEREF _Toc153132406 \h </w:instrText>
+              <w:instrText xml:space="preserve"> PAGEREF _Toc153274930 \h </w:instrText>
             </w:r>
             <w:r>
               <w:rPr>
@@ -2143,7 +2143,7 @@
               <w:lang w:eastAsia="da-DK"/>
             </w:rPr>
           </w:pPr>
-          <w:hyperlink w:anchor="_Toc153132407" w:history="1">
+          <w:hyperlink w:anchor="_Toc153274931" w:history="1">
             <w:r>
               <w:rPr>
                 <w:rStyle w:val="Hyperlink"/>
@@ -2171,7 +2171,7 @@
                 <w:noProof/>
                 <w:webHidden/>
               </w:rPr>
-              <w:instrText xml:space="preserve"> PAGEREF _Toc153132407 \h </w:instrText>
+              <w:instrText xml:space="preserve"> PAGEREF _Toc153274931 \h </w:instrText>
             </w:r>
             <w:r>
               <w:rPr>
@@ -2191,7 +2191,7 @@
                 <w:noProof/>
                 <w:webHidden/>
               </w:rPr>
-              <w:t>7</w:t>
+              <w:t>8</w:t>
             </w:r>
             <w:r>
               <w:rPr>
@@ -2214,7 +2214,7 @@
               <w:lang w:eastAsia="da-DK"/>
             </w:rPr>
           </w:pPr>
-          <w:hyperlink w:anchor="_Toc153132408" w:history="1">
+          <w:hyperlink w:anchor="_Toc153274932" w:history="1">
             <w:r>
               <w:rPr>
                 <w:rStyle w:val="Hyperlink"/>
@@ -2242,7 +2242,7 @@
                 <w:noProof/>
                 <w:webHidden/>
               </w:rPr>
-              <w:instrText xml:space="preserve"> PAGEREF _Toc153132408 \h </w:instrText>
+              <w:instrText xml:space="preserve"> PAGEREF _Toc153274932 \h </w:instrText>
             </w:r>
             <w:r>
               <w:rPr>
@@ -2285,7 +2285,7 @@
               <w:lang w:eastAsia="da-DK"/>
             </w:rPr>
           </w:pPr>
-          <w:hyperlink w:anchor="_Toc153132409" w:history="1">
+          <w:hyperlink w:anchor="_Toc153274933" w:history="1">
             <w:r>
               <w:rPr>
                 <w:rStyle w:val="Hyperlink"/>
@@ -2313,7 +2313,7 @@
                 <w:noProof/>
                 <w:webHidden/>
               </w:rPr>
-              <w:instrText xml:space="preserve"> PAGEREF _Toc153132409 \h </w:instrText>
+              <w:instrText xml:space="preserve"> PAGEREF _Toc153274933 \h </w:instrText>
             </w:r>
             <w:r>
               <w:rPr>
@@ -2333,7 +2333,7 @@
                 <w:noProof/>
                 <w:webHidden/>
               </w:rPr>
-              <w:t>8</w:t>
+              <w:t>9</w:t>
             </w:r>
             <w:r>
               <w:rPr>
@@ -2356,7 +2356,7 @@
               <w:lang w:eastAsia="da-DK"/>
             </w:rPr>
           </w:pPr>
-          <w:hyperlink w:anchor="_Toc153132410" w:history="1">
+          <w:hyperlink w:anchor="_Toc153274934" w:history="1">
             <w:r>
               <w:rPr>
                 <w:rStyle w:val="Hyperlink"/>
@@ -2384,7 +2384,7 @@
                 <w:noProof/>
                 <w:webHidden/>
               </w:rPr>
-              <w:instrText xml:space="preserve"> PAGEREF _Toc153132410 \h </w:instrText>
+              <w:instrText xml:space="preserve"> PAGEREF _Toc153274934 \h </w:instrText>
             </w:r>
             <w:r>
               <w:rPr>
@@ -2404,7 +2404,7 @@
                 <w:noProof/>
                 <w:webHidden/>
               </w:rPr>
-              <w:t>8</w:t>
+              <w:t>9</w:t>
             </w:r>
             <w:r>
               <w:rPr>
@@ -2427,7 +2427,7 @@
               <w:lang w:eastAsia="da-DK"/>
             </w:rPr>
           </w:pPr>
-          <w:hyperlink w:anchor="_Toc153132411" w:history="1">
+          <w:hyperlink w:anchor="_Toc153274935" w:history="1">
             <w:r>
               <w:rPr>
                 <w:rStyle w:val="Hyperlink"/>
@@ -2457,7 +2457,7 @@
                 <w:noProof/>
                 <w:webHidden/>
               </w:rPr>
-              <w:instrText xml:space="preserve"> PAGEREF _Toc153132411 \h </w:instrText>
+              <w:instrText xml:space="preserve"> PAGEREF _Toc153274935 \h </w:instrText>
             </w:r>
             <w:r>
               <w:rPr>
@@ -2500,7 +2500,7 @@
               <w:lang w:eastAsia="da-DK"/>
             </w:rPr>
           </w:pPr>
-          <w:hyperlink w:anchor="_Toc153132412" w:history="1">
+          <w:hyperlink w:anchor="_Toc153274936" w:history="1">
             <w:r>
               <w:rPr>
                 <w:rStyle w:val="Hyperlink"/>
@@ -2528,7 +2528,7 @@
                 <w:noProof/>
                 <w:webHidden/>
               </w:rPr>
-              <w:instrText xml:space="preserve"> PAGEREF _Toc153132412 \h </w:instrText>
+              <w:instrText xml:space="preserve"> PAGEREF _Toc153274936 \h </w:instrText>
             </w:r>
             <w:r>
               <w:rPr>
@@ -2571,7 +2571,7 @@
               <w:lang w:eastAsia="da-DK"/>
             </w:rPr>
           </w:pPr>
-          <w:hyperlink w:anchor="_Toc153132413" w:history="1">
+          <w:hyperlink w:anchor="_Toc153274937" w:history="1">
             <w:r>
               <w:rPr>
                 <w:rStyle w:val="Hyperlink"/>
@@ -2599,7 +2599,7 @@
                 <w:noProof/>
                 <w:webHidden/>
               </w:rPr>
-              <w:instrText xml:space="preserve"> PAGEREF _Toc153132413 \h </w:instrText>
+              <w:instrText xml:space="preserve"> PAGEREF _Toc153274937 \h </w:instrText>
             </w:r>
             <w:r>
               <w:rPr>
@@ -2642,7 +2642,7 @@
               <w:lang w:eastAsia="da-DK"/>
             </w:rPr>
           </w:pPr>
-          <w:hyperlink w:anchor="_Toc153132414" w:history="1">
+          <w:hyperlink w:anchor="_Toc153274938" w:history="1">
             <w:r>
               <w:rPr>
                 <w:rStyle w:val="Hyperlink"/>
@@ -2670,7 +2670,7 @@
                 <w:noProof/>
                 <w:webHidden/>
               </w:rPr>
-              <w:instrText xml:space="preserve"> PAGEREF _Toc153132414 \h </w:instrText>
+              <w:instrText xml:space="preserve"> PAGEREF _Toc153274938 \h </w:instrText>
             </w:r>
             <w:r>
               <w:rPr>
@@ -2690,7 +2690,7 @@
                 <w:noProof/>
                 <w:webHidden/>
               </w:rPr>
-              <w:t>9</w:t>
+              <w:t>10</w:t>
             </w:r>
             <w:r>
               <w:rPr>
@@ -2713,7 +2713,7 @@
               <w:lang w:eastAsia="da-DK"/>
             </w:rPr>
           </w:pPr>
-          <w:hyperlink w:anchor="_Toc153132415" w:history="1">
+          <w:hyperlink w:anchor="_Toc153274939" w:history="1">
             <w:r>
               <w:rPr>
                 <w:rStyle w:val="Hyperlink"/>
@@ -2741,7 +2741,7 @@
                 <w:noProof/>
                 <w:webHidden/>
               </w:rPr>
-              <w:instrText xml:space="preserve"> PAGEREF _Toc153132415 \h </w:instrText>
+              <w:instrText xml:space="preserve"> PAGEREF _Toc153274939 \h </w:instrText>
             </w:r>
             <w:r>
               <w:rPr>
@@ -2761,7 +2761,7 @@
                 <w:noProof/>
                 <w:webHidden/>
               </w:rPr>
-              <w:t>10</w:t>
+              <w:t>11</w:t>
             </w:r>
             <w:r>
               <w:rPr>
@@ -2784,7 +2784,7 @@
               <w:lang w:eastAsia="da-DK"/>
             </w:rPr>
           </w:pPr>
-          <w:hyperlink w:anchor="_Toc153132416" w:history="1">
+          <w:hyperlink w:anchor="_Toc153274940" w:history="1">
             <w:r>
               <w:rPr>
                 <w:rStyle w:val="Hyperlink"/>
@@ -2812,7 +2812,7 @@
                 <w:noProof/>
                 <w:webHidden/>
               </w:rPr>
-              <w:instrText xml:space="preserve"> PAGEREF _Toc153132416 \h </w:instrText>
+              <w:instrText xml:space="preserve"> PAGEREF _Toc153274940 \h </w:instrText>
             </w:r>
             <w:r>
               <w:rPr>
@@ -2855,7 +2855,7 @@
               <w:lang w:eastAsia="da-DK"/>
             </w:rPr>
           </w:pPr>
-          <w:hyperlink w:anchor="_Toc153132417" w:history="1">
+          <w:hyperlink w:anchor="_Toc153274941" w:history="1">
             <w:r>
               <w:rPr>
                 <w:rStyle w:val="Hyperlink"/>
@@ -2883,7 +2883,7 @@
                 <w:noProof/>
                 <w:webHidden/>
               </w:rPr>
-              <w:instrText xml:space="preserve"> PAGEREF _Toc153132417 \h </w:instrText>
+              <w:instrText xml:space="preserve"> PAGEREF _Toc153274941 \h </w:instrText>
             </w:r>
             <w:r>
               <w:rPr>
@@ -2903,7 +2903,7 @@
                 <w:noProof/>
                 <w:webHidden/>
               </w:rPr>
-              <w:t>12</w:t>
+              <w:t>13</w:t>
             </w:r>
             <w:r>
               <w:rPr>
@@ -2926,7 +2926,7 @@
               <w:lang w:eastAsia="da-DK"/>
             </w:rPr>
           </w:pPr>
-          <w:hyperlink w:anchor="_Toc153132418" w:history="1">
+          <w:hyperlink w:anchor="_Toc153274942" w:history="1">
             <w:r>
               <w:rPr>
                 <w:rStyle w:val="Hyperlink"/>
@@ -2954,7 +2954,7 @@
                 <w:noProof/>
                 <w:webHidden/>
               </w:rPr>
-              <w:instrText xml:space="preserve"> PAGEREF _Toc153132418 \h </w:instrText>
+              <w:instrText xml:space="preserve"> PAGEREF _Toc153274942 \h </w:instrText>
             </w:r>
             <w:r>
               <w:rPr>
@@ -2974,7 +2974,7 @@
                 <w:noProof/>
                 <w:webHidden/>
               </w:rPr>
-              <w:t>12</w:t>
+              <w:t>13</w:t>
             </w:r>
             <w:r>
               <w:rPr>
@@ -2997,7 +2997,7 @@
               <w:lang w:eastAsia="da-DK"/>
             </w:rPr>
           </w:pPr>
-          <w:hyperlink w:anchor="_Toc153132419" w:history="1">
+          <w:hyperlink w:anchor="_Toc153274943" w:history="1">
             <w:r>
               <w:rPr>
                 <w:rStyle w:val="Hyperlink"/>
@@ -3025,7 +3025,7 @@
                 <w:noProof/>
                 <w:webHidden/>
               </w:rPr>
-              <w:instrText xml:space="preserve"> PAGEREF _Toc153132419 \h </w:instrText>
+              <w:instrText xml:space="preserve"> PAGEREF _Toc153274943 \h </w:instrText>
             </w:r>
             <w:r>
               <w:rPr>
@@ -3045,7 +3045,7 @@
                 <w:noProof/>
                 <w:webHidden/>
               </w:rPr>
-              <w:t>12</w:t>
+              <w:t>13</w:t>
             </w:r>
             <w:r>
               <w:rPr>
@@ -3068,7 +3068,7 @@
               <w:lang w:eastAsia="da-DK"/>
             </w:rPr>
           </w:pPr>
-          <w:hyperlink w:anchor="_Toc153132420" w:history="1">
+          <w:hyperlink w:anchor="_Toc153274944" w:history="1">
             <w:r>
               <w:rPr>
                 <w:rStyle w:val="Hyperlink"/>
@@ -3096,7 +3096,7 @@
                 <w:noProof/>
                 <w:webHidden/>
               </w:rPr>
-              <w:instrText xml:space="preserve"> PAGEREF _Toc153132420 \h </w:instrText>
+              <w:instrText xml:space="preserve"> PAGEREF _Toc153274944 \h </w:instrText>
             </w:r>
             <w:r>
               <w:rPr>
@@ -3116,7 +3116,7 @@
                 <w:noProof/>
                 <w:webHidden/>
               </w:rPr>
-              <w:t>13</w:t>
+              <w:t>14</w:t>
             </w:r>
             <w:r>
               <w:rPr>
@@ -3139,7 +3139,7 @@
               <w:lang w:eastAsia="da-DK"/>
             </w:rPr>
           </w:pPr>
-          <w:hyperlink w:anchor="_Toc153132421" w:history="1">
+          <w:hyperlink w:anchor="_Toc153274945" w:history="1">
             <w:r>
               <w:rPr>
                 <w:rStyle w:val="Hyperlink"/>
@@ -3167,7 +3167,7 @@
                 <w:noProof/>
                 <w:webHidden/>
               </w:rPr>
-              <w:instrText xml:space="preserve"> PAGEREF _Toc153132421 \h </w:instrText>
+              <w:instrText xml:space="preserve"> PAGEREF _Toc153274945 \h </w:instrText>
             </w:r>
             <w:r>
               <w:rPr>
@@ -3187,7 +3187,7 @@
                 <w:noProof/>
                 <w:webHidden/>
               </w:rPr>
-              <w:t>13</w:t>
+              <w:t>14</w:t>
             </w:r>
             <w:r>
               <w:rPr>
@@ -3210,7 +3210,7 @@
               <w:lang w:eastAsia="da-DK"/>
             </w:rPr>
           </w:pPr>
-          <w:hyperlink w:anchor="_Toc153132422" w:history="1">
+          <w:hyperlink w:anchor="_Toc153274946" w:history="1">
             <w:r>
               <w:rPr>
                 <w:rStyle w:val="Hyperlink"/>
@@ -3238,7 +3238,7 @@
                 <w:noProof/>
                 <w:webHidden/>
               </w:rPr>
-              <w:instrText xml:space="preserve"> PAGEREF _Toc153132422 \h </w:instrText>
+              <w:instrText xml:space="preserve"> PAGEREF _Toc153274946 \h </w:instrText>
             </w:r>
             <w:r>
               <w:rPr>
@@ -3258,7 +3258,7 @@
                 <w:noProof/>
                 <w:webHidden/>
               </w:rPr>
-              <w:t>13</w:t>
+              <w:t>14</w:t>
             </w:r>
             <w:r>
               <w:rPr>
@@ -3281,7 +3281,7 @@
               <w:lang w:eastAsia="da-DK"/>
             </w:rPr>
           </w:pPr>
-          <w:hyperlink w:anchor="_Toc153132423" w:history="1">
+          <w:hyperlink w:anchor="_Toc153274947" w:history="1">
             <w:r>
               <w:rPr>
                 <w:rStyle w:val="Hyperlink"/>
@@ -3309,7 +3309,7 @@
                 <w:noProof/>
                 <w:webHidden/>
               </w:rPr>
-              <w:instrText xml:space="preserve"> PAGEREF _Toc153132423 \h </w:instrText>
+              <w:instrText xml:space="preserve"> PAGEREF _Toc153274947 \h </w:instrText>
             </w:r>
             <w:r>
               <w:rPr>
@@ -3329,7 +3329,7 @@
                 <w:noProof/>
                 <w:webHidden/>
               </w:rPr>
-              <w:t>14</w:t>
+              <w:t>15</w:t>
             </w:r>
             <w:r>
               <w:rPr>
@@ -3352,7 +3352,7 @@
               <w:lang w:eastAsia="da-DK"/>
             </w:rPr>
           </w:pPr>
-          <w:hyperlink w:anchor="_Toc153132424" w:history="1">
+          <w:hyperlink w:anchor="_Toc153274948" w:history="1">
             <w:r>
               <w:rPr>
                 <w:rStyle w:val="Hyperlink"/>
@@ -3380,7 +3380,7 @@
                 <w:noProof/>
                 <w:webHidden/>
               </w:rPr>
-              <w:instrText xml:space="preserve"> PAGEREF _Toc153132424 \h </w:instrText>
+              <w:instrText xml:space="preserve"> PAGEREF _Toc153274948 \h </w:instrText>
             </w:r>
             <w:r>
               <w:rPr>
@@ -3400,7 +3400,7 @@
                 <w:noProof/>
                 <w:webHidden/>
               </w:rPr>
-              <w:t>15</w:t>
+              <w:t>16</w:t>
             </w:r>
             <w:r>
               <w:rPr>
@@ -3423,14 +3423,14 @@
               <w:lang w:eastAsia="da-DK"/>
             </w:rPr>
           </w:pPr>
-          <w:hyperlink w:anchor="_Toc153132425" w:history="1">
+          <w:hyperlink w:anchor="_Toc153274949" w:history="1">
             <w:r>
               <w:rPr>
                 <w:rStyle w:val="Hyperlink"/>
                 <w:rFonts w:ascii="Arial" w:hAnsi="Arial" w:cs="Arial"/>
                 <w:noProof/>
               </w:rPr>
-              <w:t>Asure</w:t>
+              <w:t>Azure</w:t>
             </w:r>
             <w:r>
               <w:rPr>
@@ -3451,7 +3451,7 @@
                 <w:noProof/>
                 <w:webHidden/>
               </w:rPr>
-              <w:instrText xml:space="preserve"> PAGEREF _Toc153132425 \h </w:instrText>
+              <w:instrText xml:space="preserve"> PAGEREF _Toc153274949 \h </w:instrText>
             </w:r>
             <w:r>
               <w:rPr>
@@ -3471,7 +3471,7 @@
                 <w:noProof/>
                 <w:webHidden/>
               </w:rPr>
-              <w:t>15</w:t>
+              <w:t>16</w:t>
             </w:r>
             <w:r>
               <w:rPr>
@@ -3494,7 +3494,7 @@
               <w:lang w:eastAsia="da-DK"/>
             </w:rPr>
           </w:pPr>
-          <w:hyperlink w:anchor="_Toc153132426" w:history="1">
+          <w:hyperlink w:anchor="_Toc153274950" w:history="1">
             <w:r>
               <w:rPr>
                 <w:rStyle w:val="Hyperlink"/>
@@ -3522,7 +3522,7 @@
                 <w:noProof/>
                 <w:webHidden/>
               </w:rPr>
-              <w:instrText xml:space="preserve"> PAGEREF _Toc153132426 \h </w:instrText>
+              <w:instrText xml:space="preserve"> PAGEREF _Toc153274950 \h </w:instrText>
             </w:r>
             <w:r>
               <w:rPr>
@@ -3542,7 +3542,7 @@
                 <w:noProof/>
                 <w:webHidden/>
               </w:rPr>
-              <w:t>15</w:t>
+              <w:t>16</w:t>
             </w:r>
             <w:r>
               <w:rPr>
@@ -3565,7 +3565,7 @@
               <w:lang w:eastAsia="da-DK"/>
             </w:rPr>
           </w:pPr>
-          <w:hyperlink w:anchor="_Toc153132427" w:history="1">
+          <w:hyperlink w:anchor="_Toc153274951" w:history="1">
             <w:r>
               <w:rPr>
                 <w:rStyle w:val="Hyperlink"/>
@@ -3593,7 +3593,7 @@
                 <w:noProof/>
                 <w:webHidden/>
               </w:rPr>
-              <w:instrText xml:space="preserve"> PAGEREF _Toc153132427 \h </w:instrText>
+              <w:instrText xml:space="preserve"> PAGEREF _Toc153274951 \h </w:instrText>
             </w:r>
             <w:r>
               <w:rPr>
@@ -3613,7 +3613,7 @@
                 <w:noProof/>
                 <w:webHidden/>
               </w:rPr>
-              <w:t>16</w:t>
+              <w:t>17</w:t>
             </w:r>
             <w:r>
               <w:rPr>
@@ -3636,30 +3636,14 @@
               <w:lang w:eastAsia="da-DK"/>
             </w:rPr>
           </w:pPr>
-          <w:hyperlink w:anchor="_Toc153132428" w:history="1">
+          <w:hyperlink w:anchor="_Toc153274952" w:history="1">
             <w:r>
               <w:rPr>
                 <w:rStyle w:val="Hyperlink"/>
                 <w:rFonts w:ascii="Arial" w:hAnsi="Arial" w:cs="Arial"/>
                 <w:noProof/>
               </w:rPr>
-              <w:t xml:space="preserve">NodeJS </w:t>
-            </w:r>
-            <w:r>
-              <w:rPr>
-                <w:rStyle w:val="Hyperlink"/>
-                <w:rFonts w:ascii="Arial" w:hAnsi="Arial" w:cs="Arial"/>
-                <w:noProof/>
-              </w:rPr>
-              <w:t>B</w:t>
-            </w:r>
-            <w:r>
-              <w:rPr>
-                <w:rStyle w:val="Hyperlink"/>
-                <w:rFonts w:ascii="Arial" w:hAnsi="Arial" w:cs="Arial"/>
-                <w:noProof/>
-              </w:rPr>
-              <w:t>ackend</w:t>
+              <w:t>NodeJS Backend</w:t>
             </w:r>
             <w:r>
               <w:rPr>
@@ -3680,7 +3664,7 @@
                 <w:noProof/>
                 <w:webHidden/>
               </w:rPr>
-              <w:instrText xml:space="preserve"> PAGEREF _Toc153132428 \h </w:instrText>
+              <w:instrText xml:space="preserve"> PAGEREF _Toc153274952 \h </w:instrText>
             </w:r>
             <w:r>
               <w:rPr>
@@ -3700,7 +3684,7 @@
                 <w:noProof/>
                 <w:webHidden/>
               </w:rPr>
-              <w:t>16</w:t>
+              <w:t>17</w:t>
             </w:r>
             <w:r>
               <w:rPr>
@@ -3738,7 +3722,7 @@
           <w:color w:val="auto"/>
         </w:rPr>
       </w:pPr>
-      <w:bookmarkStart w:id="0" w:name="_Toc153132403"/>
+      <w:bookmarkStart w:id="0" w:name="_Toc153274927"/>
       <w:r>
         <w:rPr>
           <w:rFonts w:ascii="Arial" w:hAnsi="Arial" w:cs="Arial"/>
@@ -3876,7 +3860,7 @@
           <w:color w:val="auto"/>
         </w:rPr>
       </w:pPr>
-      <w:bookmarkStart w:id="1" w:name="_Toc153132404"/>
+      <w:bookmarkStart w:id="1" w:name="_Toc153274928"/>
       <w:r>
         <w:rPr>
           <w:rFonts w:ascii="Arial" w:hAnsi="Arial" w:cs="Arial"/>
@@ -3900,7 +3884,7 @@
           <w:szCs w:val="28"/>
         </w:rPr>
       </w:pPr>
-      <w:bookmarkStart w:id="2" w:name="_Toc153132405"/>
+      <w:bookmarkStart w:id="2" w:name="_Toc153274929"/>
       <w:proofErr w:type="spellStart"/>
       <w:r>
         <w:rPr>
@@ -9655,6 +9639,7 @@
     <w:p>
       <w:pPr>
         <w:pStyle w:val="Overskrift2"/>
+        <w:spacing w:line="360" w:lineRule="auto"/>
         <w:rPr>
           <w:rFonts w:ascii="Arial" w:hAnsi="Arial" w:cs="Arial"/>
           <w:color w:val="auto"/>
@@ -9662,7 +9647,7 @@
           <w:szCs w:val="28"/>
         </w:rPr>
       </w:pPr>
-      <w:bookmarkStart w:id="3" w:name="_Toc153132406"/>
+      <w:bookmarkStart w:id="3" w:name="_Toc153274930"/>
       <w:r>
         <w:rPr>
           <w:rFonts w:ascii="Arial" w:hAnsi="Arial" w:cs="Arial"/>
@@ -9674,6 +9659,185 @@
       </w:r>
       <w:bookmarkEnd w:id="3"/>
     </w:p>
+    <w:p>
+      <w:pPr>
+        <w:rPr>
+          <w:rFonts w:ascii="Arial" w:hAnsi="Arial" w:cs="Arial"/>
+          <w:sz w:val="24"/>
+          <w:szCs w:val="24"/>
+        </w:rPr>
+      </w:pPr>
+      <w:r>
+        <w:rPr>
+          <w:rFonts w:ascii="Arial" w:hAnsi="Arial" w:cs="Arial"/>
+          <w:sz w:val="24"/>
+          <w:szCs w:val="24"/>
+        </w:rPr>
+        <w:t xml:space="preserve">Til vores </w:t>
+      </w:r>
+      <w:proofErr w:type="spellStart"/>
+      <w:r>
+        <w:rPr>
+          <w:rFonts w:ascii="Arial" w:hAnsi="Arial" w:cs="Arial"/>
+          <w:sz w:val="24"/>
+          <w:szCs w:val="24"/>
+        </w:rPr>
+        <w:t>frontend</w:t>
+      </w:r>
+      <w:proofErr w:type="spellEnd"/>
+      <w:r>
+        <w:rPr>
+          <w:rFonts w:ascii="Arial" w:hAnsi="Arial" w:cs="Arial"/>
+          <w:sz w:val="24"/>
+          <w:szCs w:val="24"/>
+        </w:rPr>
+        <w:t xml:space="preserve">/hjemmeside anvendes flere forskellige klasser. Disse klasser er imidlertid ikke bygget på en måde, hvor de nedarver fra hinanden, men i stedet bruger forskellige klasser. Dette kan ses i vores klasse-diagram, hvor mange af de forskellige </w:t>
+      </w:r>
+      <w:proofErr w:type="spellStart"/>
+      <w:r>
+        <w:rPr>
+          <w:rFonts w:ascii="Arial" w:hAnsi="Arial" w:cs="Arial"/>
+          <w:sz w:val="24"/>
+          <w:szCs w:val="24"/>
+        </w:rPr>
+        <w:t>Renderer</w:t>
+      </w:r>
+      <w:proofErr w:type="spellEnd"/>
+      <w:r>
+        <w:rPr>
+          <w:rFonts w:ascii="Arial" w:hAnsi="Arial" w:cs="Arial"/>
+          <w:sz w:val="24"/>
+          <w:szCs w:val="24"/>
+        </w:rPr>
+        <w:t xml:space="preserve">-klasser anvendes </w:t>
+      </w:r>
+      <w:r>
+        <w:rPr>
+          <w:rFonts w:ascii="Arial" w:hAnsi="Arial" w:cs="Arial"/>
+          <w:sz w:val="24"/>
+          <w:szCs w:val="24"/>
+        </w:rPr>
+        <w:t>”</w:t>
+      </w:r>
+      <w:proofErr w:type="spellStart"/>
+      <w:r>
+        <w:rPr>
+          <w:rFonts w:ascii="Arial" w:hAnsi="Arial" w:cs="Arial"/>
+          <w:sz w:val="24"/>
+          <w:szCs w:val="24"/>
+        </w:rPr>
+        <w:t>use</w:t>
+      </w:r>
+      <w:proofErr w:type="spellEnd"/>
+      <w:r>
+        <w:rPr>
+          <w:rFonts w:ascii="Arial" w:hAnsi="Arial" w:cs="Arial"/>
+          <w:sz w:val="24"/>
+          <w:szCs w:val="24"/>
+        </w:rPr>
+        <w:t xml:space="preserve">” </w:t>
+      </w:r>
+      <w:r>
+        <w:rPr>
+          <w:rFonts w:ascii="Arial" w:hAnsi="Arial" w:cs="Arial"/>
+          <w:sz w:val="24"/>
+          <w:szCs w:val="24"/>
+        </w:rPr>
+        <w:t xml:space="preserve">i vores </w:t>
+      </w:r>
+      <w:proofErr w:type="spellStart"/>
+      <w:r>
+        <w:rPr>
+          <w:rFonts w:ascii="Arial" w:hAnsi="Arial" w:cs="Arial"/>
+          <w:sz w:val="24"/>
+          <w:szCs w:val="24"/>
+        </w:rPr>
+        <w:t>ListRenderer</w:t>
+      </w:r>
+      <w:proofErr w:type="spellEnd"/>
+      <w:r>
+        <w:rPr>
+          <w:rFonts w:ascii="Arial" w:hAnsi="Arial" w:cs="Arial"/>
+          <w:sz w:val="24"/>
+          <w:szCs w:val="24"/>
+        </w:rPr>
+        <w:t xml:space="preserve">-klasse. </w:t>
+      </w:r>
+      <w:r>
+        <w:rPr>
+          <w:rFonts w:ascii="Arial" w:hAnsi="Arial" w:cs="Arial"/>
+          <w:sz w:val="24"/>
+          <w:szCs w:val="24"/>
+        </w:rPr>
+        <w:t>Klasse-d</w:t>
+      </w:r>
+      <w:r>
+        <w:rPr>
+          <w:rFonts w:ascii="Arial" w:hAnsi="Arial" w:cs="Arial"/>
+          <w:sz w:val="24"/>
+          <w:szCs w:val="24"/>
+        </w:rPr>
+        <w:t>iagrammet kan ses på næste side</w:t>
+      </w:r>
+      <w:r>
+        <w:rPr>
+          <w:rFonts w:ascii="Arial" w:hAnsi="Arial" w:cs="Arial"/>
+          <w:sz w:val="24"/>
+          <w:szCs w:val="24"/>
+        </w:rPr>
+        <w:t>:</w:t>
+      </w:r>
+    </w:p>
+    <w:p>
+      <w:pPr>
+        <w:rPr>
+          <w:rFonts w:ascii="Arial" w:hAnsi="Arial" w:cs="Arial"/>
+          <w:sz w:val="24"/>
+          <w:szCs w:val="24"/>
+        </w:rPr>
+      </w:pPr>
+      <w:r>
+        <w:rPr>
+          <w:noProof/>
+        </w:rPr>
+        <w:lastRenderedPageBreak/>
+        <w:drawing>
+          <wp:inline distT="0" distB="0" distL="0" distR="0" wp14:anchorId="4BCC3886" wp14:editId="4BF0E23E">
+            <wp:extent cx="6120130" cy="2546985"/>
+            <wp:effectExtent l="0" t="0" r="0" b="5715"/>
+            <wp:docPr id="1627145196" name="Billede 1" descr="Et billede, der indeholder tekst, skærmbillede, diagram, Font/skrifttype&#10;&#10;Automatisk genereret beskrivelse"/>
+            <wp:cNvGraphicFramePr>
+              <a:graphicFrameLocks xmlns:a="http://schemas.openxmlformats.org/drawingml/2006/main" noChangeAspect="1"/>
+            </wp:cNvGraphicFramePr>
+            <a:graphic xmlns:a="http://schemas.openxmlformats.org/drawingml/2006/main">
+              <a:graphicData uri="http://schemas.openxmlformats.org/drawingml/2006/picture">
+                <pic:pic xmlns:pic="http://schemas.openxmlformats.org/drawingml/2006/picture">
+                  <pic:nvPicPr>
+                    <pic:cNvPr id="1627145196" name="Billede 1" descr="Et billede, der indeholder tekst, skærmbillede, diagram, Font/skrifttype&#10;&#10;Automatisk genereret beskrivelse"/>
+                    <pic:cNvPicPr/>
+                  </pic:nvPicPr>
+                  <pic:blipFill>
+                    <a:blip r:embed="rId18"/>
+                    <a:stretch>
+                      <a:fillRect/>
+                    </a:stretch>
+                  </pic:blipFill>
+                  <pic:spPr>
+                    <a:xfrm>
+                      <a:off x="0" y="0"/>
+                      <a:ext cx="6120130" cy="2546985"/>
+                    </a:xfrm>
+                    <a:prstGeom prst="rect">
+                      <a:avLst/>
+                    </a:prstGeom>
+                  </pic:spPr>
+                </pic:pic>
+              </a:graphicData>
+            </a:graphic>
+          </wp:inline>
+        </w:drawing>
+      </w:r>
+    </w:p>
     <w:p/>
     <w:p>
       <w:pPr>
@@ -9686,7 +9850,7 @@
           <w:szCs w:val="28"/>
         </w:rPr>
       </w:pPr>
-      <w:bookmarkStart w:id="4" w:name="_Toc153132407"/>
+      <w:bookmarkStart w:id="4" w:name="_Toc153274931"/>
       <w:r>
         <w:rPr>
           <w:rFonts w:ascii="Arial" w:hAnsi="Arial" w:cs="Arial"/>
@@ -9866,7 +10030,6 @@
           <w:sz w:val="24"/>
           <w:szCs w:val="24"/>
         </w:rPr>
-        <w:lastRenderedPageBreak/>
         <w:t>Den tredje tabel ”</w:t>
       </w:r>
       <w:proofErr w:type="spellStart"/>
@@ -9972,7 +10135,7 @@
           <w:u w:val="single"/>
         </w:rPr>
       </w:pPr>
-      <w:bookmarkStart w:id="5" w:name="_Toc153132408"/>
+      <w:bookmarkStart w:id="5" w:name="_Toc153274932"/>
       <w:proofErr w:type="spellStart"/>
       <w:r>
         <w:rPr>
@@ -10093,11 +10256,12 @@
           <w:u w:val="single"/>
         </w:rPr>
       </w:pPr>
-      <w:bookmarkStart w:id="6" w:name="_Toc153132409"/>
+      <w:bookmarkStart w:id="6" w:name="_Toc153274933"/>
       <w:r>
         <w:rPr>
           <w:noProof/>
         </w:rPr>
+        <w:lastRenderedPageBreak/>
         <w:drawing>
           <wp:anchor distT="0" distB="0" distL="114300" distR="114300" simplePos="0" relativeHeight="251666432" behindDoc="1" locked="0" layoutInCell="1" allowOverlap="1" wp14:anchorId="794D3D28" wp14:editId="36344438">
             <wp:simplePos x="0" y="0"/>
@@ -10122,7 +10286,7 @@
                     <pic:cNvPicPr/>
                   </pic:nvPicPr>
                   <pic:blipFill rotWithShape="1">
-                    <a:blip r:embed="rId18">
+                    <a:blip r:embed="rId19">
                       <a:extLst>
                         <a:ext uri="{28A0092B-C50C-407E-A947-70E740481C1C}">
                           <a14:useLocalDpi xmlns:a14="http://schemas.microsoft.com/office/drawing/2010/main" val="0"/>
@@ -10297,7 +10461,7 @@
           <w:u w:val="single"/>
         </w:rPr>
       </w:pPr>
-      <w:bookmarkStart w:id="7" w:name="_Toc153132410"/>
+      <w:bookmarkStart w:id="7" w:name="_Toc153274934"/>
       <w:proofErr w:type="spellStart"/>
       <w:r>
         <w:rPr>
@@ -10527,7 +10691,7 @@
           <w:color w:val="auto"/>
         </w:rPr>
       </w:pPr>
-      <w:bookmarkStart w:id="8" w:name="_Toc153132411"/>
+      <w:bookmarkStart w:id="8" w:name="_Toc153274935"/>
       <w:r>
         <w:rPr>
           <w:rFonts w:ascii="Arial" w:hAnsi="Arial" w:cs="Arial"/>
@@ -10535,7 +10699,6 @@
           <w:bCs/>
           <w:color w:val="auto"/>
         </w:rPr>
-        <w:lastRenderedPageBreak/>
         <w:t>Analyser</w:t>
       </w:r>
       <w:bookmarkEnd w:id="8"/>
@@ -10551,7 +10714,7 @@
           <w:szCs w:val="28"/>
         </w:rPr>
       </w:pPr>
-      <w:bookmarkStart w:id="9" w:name="_Toc153132412"/>
+      <w:bookmarkStart w:id="9" w:name="_Toc153274936"/>
       <w:r>
         <w:rPr>
           <w:rFonts w:ascii="Arial" w:hAnsi="Arial" w:cs="Arial"/>
@@ -10601,7 +10764,7 @@
           <w:szCs w:val="26"/>
         </w:rPr>
       </w:pPr>
-      <w:bookmarkStart w:id="10" w:name="_Toc153132413"/>
+      <w:bookmarkStart w:id="10" w:name="_Toc153274937"/>
       <w:r>
         <w:rPr>
           <w:rStyle w:val="Overskrift2Tegn"/>
@@ -10642,7 +10805,7 @@
           <w:szCs w:val="26"/>
         </w:rPr>
       </w:pPr>
-      <w:bookmarkStart w:id="11" w:name="_Toc153132414"/>
+      <w:bookmarkStart w:id="11" w:name="_Toc153274938"/>
       <w:r>
         <w:rPr>
           <w:rFonts w:ascii="Arial" w:hAnsi="Arial" w:cs="Arial"/>
@@ -10650,6 +10813,7 @@
           <w:sz w:val="26"/>
           <w:szCs w:val="26"/>
         </w:rPr>
+        <w:lastRenderedPageBreak/>
         <w:t>Identificering af risici, sandsynlighedsvurdering af risici og risikofaktorernes konsekvens</w:t>
       </w:r>
       <w:bookmarkEnd w:id="11"/>
@@ -11147,7 +11311,6 @@
         <w:rPr>
           <w:rFonts w:ascii="Arial" w:hAnsi="Arial" w:cs="Arial"/>
         </w:rPr>
-        <w:lastRenderedPageBreak/>
         <w:t xml:space="preserve">Tidsplanen skrider. </w:t>
       </w:r>
     </w:p>
@@ -11324,6 +11487,7 @@
         <w:rPr>
           <w:rFonts w:ascii="Arial" w:hAnsi="Arial" w:cs="Arial"/>
         </w:rPr>
+        <w:lastRenderedPageBreak/>
         <w:t xml:space="preserve">- </w:t>
       </w:r>
       <w:r>
@@ -11716,7 +11880,7 @@
           <w:szCs w:val="26"/>
         </w:rPr>
       </w:pPr>
-      <w:bookmarkStart w:id="12" w:name="_Toc153132415"/>
+      <w:bookmarkStart w:id="12" w:name="_Toc153274939"/>
       <w:r>
         <w:rPr>
           <w:rFonts w:ascii="Arial" w:hAnsi="Arial" w:cs="Arial"/>
@@ -11758,7 +11922,6 @@
         <w:rPr>
           <w:rFonts w:ascii="Arial" w:hAnsi="Arial" w:cs="Arial"/>
         </w:rPr>
-        <w:lastRenderedPageBreak/>
         <w:t xml:space="preserve">Vi sætter nu værdierne for konsekvens og sandsynlighed for de respektive risikofaktorer ind i vores udvidede risikotabel. Hvis produktet er over </w:t>
       </w:r>
       <w:r>
@@ -11795,7 +11958,7 @@
           <w:szCs w:val="26"/>
         </w:rPr>
       </w:pPr>
-      <w:bookmarkStart w:id="13" w:name="_Toc153132416"/>
+      <w:bookmarkStart w:id="13" w:name="_Toc153274940"/>
       <w:r>
         <w:rPr>
           <w:rFonts w:ascii="Arial" w:hAnsi="Arial" w:cs="Arial"/>
@@ -12056,6 +12219,7 @@
               <w:rPr>
                 <w:rFonts w:ascii="Arial" w:hAnsi="Arial" w:cs="Arial"/>
               </w:rPr>
+              <w:lastRenderedPageBreak/>
               <w:t>Gruppemedlem forlader gruppe</w:t>
             </w:r>
           </w:p>
@@ -12878,7 +13042,7 @@
           <w:szCs w:val="28"/>
         </w:rPr>
       </w:pPr>
-      <w:bookmarkStart w:id="14" w:name="_Toc153132417"/>
+      <w:bookmarkStart w:id="14" w:name="_Toc153274941"/>
       <w:proofErr w:type="spellStart"/>
       <w:r>
         <w:rPr>
@@ -12995,7 +13159,7 @@
           <w:szCs w:val="26"/>
         </w:rPr>
       </w:pPr>
-      <w:bookmarkStart w:id="15" w:name="_Toc153132418"/>
+      <w:bookmarkStart w:id="15" w:name="_Toc153274942"/>
       <w:r>
         <w:rPr>
           <w:rFonts w:ascii="Arial" w:hAnsi="Arial" w:cs="Arial"/>
@@ -13208,7 +13372,7 @@
           <w:szCs w:val="26"/>
         </w:rPr>
       </w:pPr>
-      <w:bookmarkStart w:id="16" w:name="_Toc153132419"/>
+      <w:bookmarkStart w:id="16" w:name="_Toc153274943"/>
       <w:r>
         <w:rPr>
           <w:rFonts w:ascii="Arial" w:hAnsi="Arial" w:cs="Arial"/>
@@ -13716,7 +13880,7 @@
           <w:szCs w:val="26"/>
         </w:rPr>
       </w:pPr>
-      <w:bookmarkStart w:id="17" w:name="_Toc153132420"/>
+      <w:bookmarkStart w:id="17" w:name="_Toc153274944"/>
       <w:r>
         <w:rPr>
           <w:rFonts w:ascii="Arial" w:hAnsi="Arial" w:cs="Arial"/>
@@ -13767,7 +13931,7 @@
           <w:szCs w:val="26"/>
         </w:rPr>
       </w:pPr>
-      <w:bookmarkStart w:id="18" w:name="_Toc153132421"/>
+      <w:bookmarkStart w:id="18" w:name="_Toc153274945"/>
       <w:r>
         <w:rPr>
           <w:rFonts w:ascii="Arial" w:hAnsi="Arial" w:cs="Arial"/>
@@ -13848,7 +14012,7 @@
         </w:rPr>
         <w:t>I øjeblikket ringes der rundt til vikarer for at dækket ledige vagter. Med vores løsning vil dette ikke længere være nødvendigt i samme omfang. Dette projekt skulle derfor gerne lette arbejdsbyrden for planlæggerne på bostedet og gøre det mere overskueligt og gennemskueligt for vikarer at booke nye vagter og se tidligere vagter. Virksomheden har en hjemmeside i forvejen (</w:t>
       </w:r>
-      <w:hyperlink r:id="rId19" w:history="1">
+      <w:hyperlink r:id="rId20" w:history="1">
         <w:r>
           <w:rPr>
             <w:rStyle w:val="Hyperlink"/>
@@ -13880,7 +14044,7 @@
           <w:szCs w:val="26"/>
         </w:rPr>
       </w:pPr>
-      <w:bookmarkStart w:id="19" w:name="_Toc153132422"/>
+      <w:bookmarkStart w:id="19" w:name="_Toc153274946"/>
       <w:r>
         <w:rPr>
           <w:rFonts w:ascii="Arial" w:hAnsi="Arial" w:cs="Arial"/>
@@ -14110,7 +14274,7 @@
           <w:szCs w:val="26"/>
         </w:rPr>
       </w:pPr>
-      <w:bookmarkStart w:id="20" w:name="_Toc153132423"/>
+      <w:bookmarkStart w:id="20" w:name="_Toc153274947"/>
       <w:r>
         <w:rPr>
           <w:rFonts w:ascii="Arial" w:hAnsi="Arial" w:cs="Arial"/>
@@ -14161,7 +14325,7 @@
           <w:color w:val="auto"/>
         </w:rPr>
       </w:pPr>
-      <w:bookmarkStart w:id="21" w:name="_Toc153132424"/>
+      <w:bookmarkStart w:id="21" w:name="_Toc153274948"/>
       <w:r>
         <w:rPr>
           <w:rFonts w:ascii="Arial" w:hAnsi="Arial" w:cs="Arial"/>
@@ -14235,7 +14399,7 @@
           <w:szCs w:val="28"/>
         </w:rPr>
       </w:pPr>
-      <w:bookmarkStart w:id="22" w:name="_Toc153132425"/>
+      <w:bookmarkStart w:id="22" w:name="_Toc153274949"/>
       <w:proofErr w:type="spellStart"/>
       <w:r>
         <w:rPr>
@@ -14417,7 +14581,7 @@
           <w:szCs w:val="28"/>
         </w:rPr>
       </w:pPr>
-      <w:bookmarkStart w:id="23" w:name="_Toc153132426"/>
+      <w:bookmarkStart w:id="23" w:name="_Toc153274950"/>
       <w:proofErr w:type="spellStart"/>
       <w:r>
         <w:rPr>
@@ -14570,7 +14734,7 @@
           <w:color w:val="auto"/>
         </w:rPr>
       </w:pPr>
-      <w:bookmarkStart w:id="24" w:name="_Toc153132427"/>
+      <w:bookmarkStart w:id="24" w:name="_Toc153274951"/>
       <w:r>
         <w:rPr>
           <w:rFonts w:ascii="Arial" w:hAnsi="Arial" w:cs="Arial"/>
@@ -14593,7 +14757,7 @@
           <w:szCs w:val="28"/>
         </w:rPr>
       </w:pPr>
-      <w:bookmarkStart w:id="25" w:name="_Toc153132428"/>
+      <w:bookmarkStart w:id="25" w:name="_Toc153274952"/>
       <w:r>
         <w:rPr>
           <w:rFonts w:ascii="Arial" w:hAnsi="Arial" w:cs="Arial"/>
@@ -14625,7 +14789,7 @@
                     <pic:cNvPicPr/>
                   </pic:nvPicPr>
                   <pic:blipFill>
-                    <a:blip r:embed="rId20">
+                    <a:blip r:embed="rId21">
                       <a:extLst>
                         <a:ext uri="{28A0092B-C50C-407E-A947-70E740481C1C}">
                           <a14:useLocalDpi xmlns:a14="http://schemas.microsoft.com/office/drawing/2010/main" val="0"/>
@@ -14973,7 +15137,7 @@
                     <pic:cNvPicPr/>
                   </pic:nvPicPr>
                   <pic:blipFill>
-                    <a:blip r:embed="rId21">
+                    <a:blip r:embed="rId22">
                       <a:extLst>
                         <a:ext uri="{28A0092B-C50C-407E-A947-70E740481C1C}">
                           <a14:useLocalDpi xmlns:a14="http://schemas.microsoft.com/office/drawing/2010/main" val="0"/>
@@ -15178,9 +15342,9 @@
       </w:r>
     </w:p>
     <w:sectPr>
-      <w:headerReference w:type="default" r:id="rId22"/>
-      <w:footerReference w:type="default" r:id="rId23"/>
-      <w:footerReference w:type="first" r:id="rId24"/>
+      <w:headerReference w:type="default" r:id="rId23"/>
+      <w:footerReference w:type="default" r:id="rId24"/>
+      <w:footerReference w:type="first" r:id="rId25"/>
       <w:pgSz w:w="11906" w:h="16838"/>
       <w:pgMar w:top="1701" w:right="1134" w:bottom="1701" w:left="1134" w:header="708" w:footer="708" w:gutter="0"/>
       <w:pgNumType w:start="0"/>

</xml_diff>

<commit_message>
Tilføjet lidt tekst til frontend kode beskrivelse (ikke færdig)
</commit_message>
<xml_diff>
--- a/Dokumentation/Endelig report.docx
+++ b/Dokumentation/Endelig report.docx
@@ -1165,18 +1165,38 @@
                                 <w:lang w:val="en-US"/>
                               </w:rPr>
                             </w:pPr>
-                            <w:hyperlink r:id="rId9" w:history="1">
-                              <w:r>
-                                <w:rPr>
-                                  <w:rStyle w:val="Hyperlink"/>
-                                  <w:rFonts w:ascii="Arial" w:hAnsi="Arial" w:cs="Arial"/>
-                                  <w:sz w:val="24"/>
-                                  <w:szCs w:val="24"/>
-                                  <w:lang w:val="en-US"/>
-                                </w:rPr>
-                                <w:t>https://github.com/MarkusIngerslev/LKBH-semester-projekt-frontend</w:t>
-                              </w:r>
-                            </w:hyperlink>
+                            <w:r>
+                              <w:fldChar w:fldCharType="begin"/>
+                            </w:r>
+                            <w:r>
+                              <w:rPr>
+                                <w:lang w:val="en-US"/>
+                              </w:rPr>
+                              <w:instrText>HYPERLINK "https://github.com/MarkusIngerslev/LKBH-semester-projekt-frontend"</w:instrText>
+                            </w:r>
+                            <w:r>
+                              <w:fldChar w:fldCharType="separate"/>
+                            </w:r>
+                            <w:r>
+                              <w:rPr>
+                                <w:rStyle w:val="Hyperlink"/>
+                                <w:rFonts w:ascii="Arial" w:hAnsi="Arial" w:cs="Arial"/>
+                                <w:sz w:val="24"/>
+                                <w:szCs w:val="24"/>
+                                <w:lang w:val="en-US"/>
+                              </w:rPr>
+                              <w:t>https://github.com/MarkusIngerslev/LKBH-semester-projekt-frontend</w:t>
+                            </w:r>
+                            <w:r>
+                              <w:rPr>
+                                <w:rStyle w:val="Hyperlink"/>
+                                <w:rFonts w:ascii="Arial" w:hAnsi="Arial" w:cs="Arial"/>
+                                <w:sz w:val="24"/>
+                                <w:szCs w:val="24"/>
+                                <w:lang w:val="en-US"/>
+                              </w:rPr>
+                              <w:fldChar w:fldCharType="end"/>
+                            </w:r>
                           </w:p>
                           <w:p>
                             <w:pPr>
@@ -1208,18 +1228,38 @@
                                 <w:lang w:val="en-US"/>
                               </w:rPr>
                             </w:pPr>
-                            <w:hyperlink r:id="rId10" w:history="1">
-                              <w:r>
-                                <w:rPr>
-                                  <w:rStyle w:val="Hyperlink"/>
-                                  <w:rFonts w:ascii="Arial" w:hAnsi="Arial" w:cs="Arial"/>
-                                  <w:sz w:val="24"/>
-                                  <w:szCs w:val="24"/>
-                                  <w:lang w:val="en-US"/>
-                                </w:rPr>
-                                <w:t>https://github.com/MarkusIngerslev/LKBH-semester-projekt-backend</w:t>
-                              </w:r>
-                            </w:hyperlink>
+                            <w:r>
+                              <w:fldChar w:fldCharType="begin"/>
+                            </w:r>
+                            <w:r>
+                              <w:rPr>
+                                <w:lang w:val="en-US"/>
+                              </w:rPr>
+                              <w:instrText>HYPERLINK "https://github.com/MarkusIngerslev/LKBH-semester-projekt-backend"</w:instrText>
+                            </w:r>
+                            <w:r>
+                              <w:fldChar w:fldCharType="separate"/>
+                            </w:r>
+                            <w:r>
+                              <w:rPr>
+                                <w:rStyle w:val="Hyperlink"/>
+                                <w:rFonts w:ascii="Arial" w:hAnsi="Arial" w:cs="Arial"/>
+                                <w:sz w:val="24"/>
+                                <w:szCs w:val="24"/>
+                                <w:lang w:val="en-US"/>
+                              </w:rPr>
+                              <w:t>https://github.com/MarkusIngerslev/LKBH-semester-projekt-backend</w:t>
+                            </w:r>
+                            <w:r>
+                              <w:rPr>
+                                <w:rStyle w:val="Hyperlink"/>
+                                <w:rFonts w:ascii="Arial" w:hAnsi="Arial" w:cs="Arial"/>
+                                <w:sz w:val="24"/>
+                                <w:szCs w:val="24"/>
+                                <w:lang w:val="en-US"/>
+                              </w:rPr>
+                              <w:fldChar w:fldCharType="end"/>
+                            </w:r>
                           </w:p>
                           <w:p>
                             <w:pPr>
@@ -1262,7 +1302,7 @@
                                 <w:lang w:val="en-US"/>
                               </w:rPr>
                             </w:pPr>
-                            <w:hyperlink r:id="rId11" w:history="1">
+                            <w:hyperlink r:id="rId9" w:history="1">
                               <w:r>
                                 <w:rPr>
                                   <w:rStyle w:val="Hyperlink"/>
@@ -1314,7 +1354,7 @@
                                 <w:lang w:val="en-US"/>
                               </w:rPr>
                             </w:pPr>
-                            <w:hyperlink r:id="rId12" w:history="1">
+                            <w:hyperlink r:id="rId10" w:history="1">
                               <w:r>
                                 <w:rPr>
                                   <w:rStyle w:val="Hyperlink"/>
@@ -1379,18 +1419,38 @@
                           <w:lang w:val="en-US"/>
                         </w:rPr>
                       </w:pPr>
-                      <w:hyperlink r:id="rId13" w:history="1">
-                        <w:r>
-                          <w:rPr>
-                            <w:rStyle w:val="Hyperlink"/>
-                            <w:rFonts w:ascii="Arial" w:hAnsi="Arial" w:cs="Arial"/>
-                            <w:sz w:val="24"/>
-                            <w:szCs w:val="24"/>
-                            <w:lang w:val="en-US"/>
-                          </w:rPr>
-                          <w:t>https://github.com/MarkusIngerslev/LKBH-semester-projekt-frontend</w:t>
-                        </w:r>
-                      </w:hyperlink>
+                      <w:r>
+                        <w:fldChar w:fldCharType="begin"/>
+                      </w:r>
+                      <w:r>
+                        <w:rPr>
+                          <w:lang w:val="en-US"/>
+                        </w:rPr>
+                        <w:instrText>HYPERLINK "https://github.com/MarkusIngerslev/LKBH-semester-projekt-frontend"</w:instrText>
+                      </w:r>
+                      <w:r>
+                        <w:fldChar w:fldCharType="separate"/>
+                      </w:r>
+                      <w:r>
+                        <w:rPr>
+                          <w:rStyle w:val="Hyperlink"/>
+                          <w:rFonts w:ascii="Arial" w:hAnsi="Arial" w:cs="Arial"/>
+                          <w:sz w:val="24"/>
+                          <w:szCs w:val="24"/>
+                          <w:lang w:val="en-US"/>
+                        </w:rPr>
+                        <w:t>https://github.com/MarkusIngerslev/LKBH-semester-projekt-frontend</w:t>
+                      </w:r>
+                      <w:r>
+                        <w:rPr>
+                          <w:rStyle w:val="Hyperlink"/>
+                          <w:rFonts w:ascii="Arial" w:hAnsi="Arial" w:cs="Arial"/>
+                          <w:sz w:val="24"/>
+                          <w:szCs w:val="24"/>
+                          <w:lang w:val="en-US"/>
+                        </w:rPr>
+                        <w:fldChar w:fldCharType="end"/>
+                      </w:r>
                     </w:p>
                     <w:p>
                       <w:pPr>
@@ -1422,18 +1482,38 @@
                           <w:lang w:val="en-US"/>
                         </w:rPr>
                       </w:pPr>
-                      <w:hyperlink r:id="rId14" w:history="1">
-                        <w:r>
-                          <w:rPr>
-                            <w:rStyle w:val="Hyperlink"/>
-                            <w:rFonts w:ascii="Arial" w:hAnsi="Arial" w:cs="Arial"/>
-                            <w:sz w:val="24"/>
-                            <w:szCs w:val="24"/>
-                            <w:lang w:val="en-US"/>
-                          </w:rPr>
-                          <w:t>https://github.com/MarkusIngerslev/LKBH-semester-projekt-backend</w:t>
-                        </w:r>
-                      </w:hyperlink>
+                      <w:r>
+                        <w:fldChar w:fldCharType="begin"/>
+                      </w:r>
+                      <w:r>
+                        <w:rPr>
+                          <w:lang w:val="en-US"/>
+                        </w:rPr>
+                        <w:instrText>HYPERLINK "https://github.com/MarkusIngerslev/LKBH-semester-projekt-backend"</w:instrText>
+                      </w:r>
+                      <w:r>
+                        <w:fldChar w:fldCharType="separate"/>
+                      </w:r>
+                      <w:r>
+                        <w:rPr>
+                          <w:rStyle w:val="Hyperlink"/>
+                          <w:rFonts w:ascii="Arial" w:hAnsi="Arial" w:cs="Arial"/>
+                          <w:sz w:val="24"/>
+                          <w:szCs w:val="24"/>
+                          <w:lang w:val="en-US"/>
+                        </w:rPr>
+                        <w:t>https://github.com/MarkusIngerslev/LKBH-semester-projekt-backend</w:t>
+                      </w:r>
+                      <w:r>
+                        <w:rPr>
+                          <w:rStyle w:val="Hyperlink"/>
+                          <w:rFonts w:ascii="Arial" w:hAnsi="Arial" w:cs="Arial"/>
+                          <w:sz w:val="24"/>
+                          <w:szCs w:val="24"/>
+                          <w:lang w:val="en-US"/>
+                        </w:rPr>
+                        <w:fldChar w:fldCharType="end"/>
+                      </w:r>
                     </w:p>
                     <w:p>
                       <w:pPr>
@@ -1476,7 +1556,7 @@
                           <w:lang w:val="en-US"/>
                         </w:rPr>
                       </w:pPr>
-                      <w:hyperlink r:id="rId15" w:history="1">
+                      <w:hyperlink r:id="rId11" w:history="1">
                         <w:r>
                           <w:rPr>
                             <w:rStyle w:val="Hyperlink"/>
@@ -1528,7 +1608,7 @@
                           <w:lang w:val="en-US"/>
                         </w:rPr>
                       </w:pPr>
-                      <w:hyperlink r:id="rId16" w:history="1">
+                      <w:hyperlink r:id="rId12" w:history="1">
                         <w:r>
                           <w:rPr>
                             <w:rStyle w:val="Hyperlink"/>
@@ -3967,7 +4047,7 @@
                     <pic:cNvPicPr/>
                   </pic:nvPicPr>
                   <pic:blipFill>
-                    <a:blip r:embed="rId17"/>
+                    <a:blip r:embed="rId13"/>
                     <a:stretch>
                       <a:fillRect/>
                     </a:stretch>
@@ -9777,15 +9857,7 @@
           <w:sz w:val="24"/>
           <w:szCs w:val="24"/>
         </w:rPr>
-        <w:t>iagrammet kan ses på næste side</w:t>
-      </w:r>
-      <w:r>
-        <w:rPr>
-          <w:rFonts w:ascii="Arial" w:hAnsi="Arial" w:cs="Arial"/>
-          <w:sz w:val="24"/>
-          <w:szCs w:val="24"/>
-        </w:rPr>
-        <w:t>:</w:t>
+        <w:t>iagrammet kan ses på næste side:</w:t>
       </w:r>
     </w:p>
     <w:p>
@@ -9796,16 +9868,25 @@
           <w:szCs w:val="24"/>
         </w:rPr>
       </w:pPr>
+    </w:p>
+    <w:p>
+      <w:pPr>
+        <w:rPr>
+          <w:rFonts w:ascii="Arial" w:hAnsi="Arial" w:cs="Arial"/>
+          <w:sz w:val="24"/>
+          <w:szCs w:val="24"/>
+        </w:rPr>
+      </w:pPr>
       <w:r>
         <w:rPr>
           <w:noProof/>
         </w:rPr>
         <w:lastRenderedPageBreak/>
         <w:drawing>
-          <wp:inline distT="0" distB="0" distL="0" distR="0" wp14:anchorId="4BCC3886" wp14:editId="4BF0E23E">
+          <wp:inline distT="0" distB="0" distL="0" distR="0" wp14:anchorId="0F7793B4" wp14:editId="119E085D">
             <wp:extent cx="6120130" cy="2546985"/>
             <wp:effectExtent l="0" t="0" r="0" b="5715"/>
-            <wp:docPr id="1627145196" name="Billede 1" descr="Et billede, der indeholder tekst, skærmbillede, diagram, Font/skrifttype&#10;&#10;Automatisk genereret beskrivelse"/>
+            <wp:docPr id="469840439" name="Billede 1" descr="Et billede, der indeholder tekst, skærmbillede, diagram, Font/skrifttype&#10;&#10;Automatisk genereret beskrivelse"/>
             <wp:cNvGraphicFramePr>
               <a:graphicFrameLocks xmlns:a="http://schemas.openxmlformats.org/drawingml/2006/main" noChangeAspect="1"/>
             </wp:cNvGraphicFramePr>
@@ -9813,11 +9894,11 @@
               <a:graphicData uri="http://schemas.openxmlformats.org/drawingml/2006/picture">
                 <pic:pic xmlns:pic="http://schemas.openxmlformats.org/drawingml/2006/picture">
                   <pic:nvPicPr>
-                    <pic:cNvPr id="1627145196" name="Billede 1" descr="Et billede, der indeholder tekst, skærmbillede, diagram, Font/skrifttype&#10;&#10;Automatisk genereret beskrivelse"/>
+                    <pic:cNvPr id="469840439" name="Billede 1" descr="Et billede, der indeholder tekst, skærmbillede, diagram, Font/skrifttype&#10;&#10;Automatisk genereret beskrivelse"/>
                     <pic:cNvPicPr/>
                   </pic:nvPicPr>
                   <pic:blipFill>
-                    <a:blip r:embed="rId18"/>
+                    <a:blip r:embed="rId14"/>
                     <a:stretch>
                       <a:fillRect/>
                     </a:stretch>
@@ -10286,7 +10367,7 @@
                     <pic:cNvPicPr/>
                   </pic:nvPicPr>
                   <pic:blipFill rotWithShape="1">
-                    <a:blip r:embed="rId19">
+                    <a:blip r:embed="rId15">
                       <a:extLst>
                         <a:ext uri="{28A0092B-C50C-407E-A947-70E740481C1C}">
                           <a14:useLocalDpi xmlns:a14="http://schemas.microsoft.com/office/drawing/2010/main" val="0"/>
@@ -14012,7 +14093,7 @@
         </w:rPr>
         <w:t>I øjeblikket ringes der rundt til vikarer for at dækket ledige vagter. Med vores løsning vil dette ikke længere være nødvendigt i samme omfang. Dette projekt skulle derfor gerne lette arbejdsbyrden for planlæggerne på bostedet og gøre det mere overskueligt og gennemskueligt for vikarer at booke nye vagter og se tidligere vagter. Virksomheden har en hjemmeside i forvejen (</w:t>
       </w:r>
-      <w:hyperlink r:id="rId20" w:history="1">
+      <w:hyperlink r:id="rId16" w:history="1">
         <w:r>
           <w:rPr>
             <w:rStyle w:val="Hyperlink"/>
@@ -14303,21 +14384,6 @@
     </w:p>
     <w:p>
       <w:pPr>
-        <w:rPr>
-          <w:rFonts w:ascii="Arial" w:eastAsiaTheme="majorEastAsia" w:hAnsi="Arial" w:cs="Arial"/>
-          <w:sz w:val="32"/>
-          <w:szCs w:val="32"/>
-        </w:rPr>
-      </w:pPr>
-      <w:r>
-        <w:rPr>
-          <w:rFonts w:ascii="Arial" w:hAnsi="Arial" w:cs="Arial"/>
-        </w:rPr>
-        <w:br w:type="page"/>
-      </w:r>
-    </w:p>
-    <w:p>
-      <w:pPr>
         <w:pStyle w:val="Overskrift1"/>
         <w:spacing w:line="360" w:lineRule="auto"/>
         <w:rPr>
@@ -14331,7 +14397,6 @@
           <w:rFonts w:ascii="Arial" w:hAnsi="Arial" w:cs="Arial"/>
           <w:color w:val="auto"/>
         </w:rPr>
-        <w:lastRenderedPageBreak/>
         <w:t>Teknologier</w:t>
       </w:r>
       <w:bookmarkEnd w:id="21"/>
@@ -14573,6 +14638,14 @@
     </w:p>
     <w:p>
       <w:pPr>
+        <w:pStyle w:val="NormalWeb"/>
+        <w:rPr>
+          <w:rFonts w:ascii="Arial" w:hAnsi="Arial" w:cs="Arial"/>
+        </w:rPr>
+      </w:pPr>
+    </w:p>
+    <w:p>
+      <w:pPr>
         <w:pStyle w:val="Overskrift2"/>
         <w:rPr>
           <w:rFonts w:ascii="Arial" w:hAnsi="Arial" w:cs="Arial"/>
@@ -14590,6 +14663,7 @@
           <w:sz w:val="28"/>
           <w:szCs w:val="28"/>
         </w:rPr>
+        <w:lastRenderedPageBreak/>
         <w:t>Github</w:t>
       </w:r>
       <w:bookmarkEnd w:id="23"/>
@@ -14722,28 +14796,692 @@
       </w:r>
     </w:p>
     <w:p>
-      <w:r>
-        <w:br w:type="page"/>
-      </w:r>
+      <w:pPr>
+        <w:pStyle w:val="Overskrift1"/>
+        <w:spacing w:line="360" w:lineRule="auto"/>
+        <w:rPr>
+          <w:rFonts w:ascii="Arial" w:hAnsi="Arial" w:cs="Arial"/>
+          <w:color w:val="auto"/>
+        </w:rPr>
+      </w:pPr>
+      <w:bookmarkStart w:id="24" w:name="_Toc153274951"/>
+      <w:r>
+        <w:rPr>
+          <w:rFonts w:ascii="Arial" w:hAnsi="Arial" w:cs="Arial"/>
+          <w:color w:val="auto"/>
+        </w:rPr>
+        <w:t>Beskrivelse af kode</w:t>
+      </w:r>
+      <w:bookmarkEnd w:id="24"/>
     </w:p>
     <w:p>
       <w:pPr>
-        <w:pStyle w:val="Overskrift1"/>
+        <w:rPr>
+          <w:rFonts w:ascii="Arial" w:hAnsi="Arial" w:cs="Arial"/>
+          <w:sz w:val="24"/>
+          <w:szCs w:val="24"/>
+        </w:rPr>
+      </w:pPr>
+      <w:r>
+        <w:rPr>
+          <w:rFonts w:ascii="Arial" w:hAnsi="Arial" w:cs="Arial"/>
+          <w:sz w:val="24"/>
+          <w:szCs w:val="24"/>
+        </w:rPr>
+        <w:t xml:space="preserve">I dette projekt har vi valgt at dele </w:t>
+      </w:r>
+      <w:proofErr w:type="spellStart"/>
+      <w:r>
+        <w:rPr>
+          <w:rFonts w:ascii="Arial" w:hAnsi="Arial" w:cs="Arial"/>
+          <w:sz w:val="24"/>
+          <w:szCs w:val="24"/>
+        </w:rPr>
+        <w:t>backend</w:t>
+      </w:r>
+      <w:proofErr w:type="spellEnd"/>
+      <w:r>
+        <w:rPr>
+          <w:rFonts w:ascii="Arial" w:hAnsi="Arial" w:cs="Arial"/>
+          <w:sz w:val="24"/>
+          <w:szCs w:val="24"/>
+        </w:rPr>
+        <w:t xml:space="preserve"> og </w:t>
+      </w:r>
+      <w:proofErr w:type="spellStart"/>
+      <w:r>
+        <w:rPr>
+          <w:rFonts w:ascii="Arial" w:hAnsi="Arial" w:cs="Arial"/>
+          <w:sz w:val="24"/>
+          <w:szCs w:val="24"/>
+        </w:rPr>
+        <w:t>frontend</w:t>
+      </w:r>
+      <w:proofErr w:type="spellEnd"/>
+      <w:r>
+        <w:rPr>
+          <w:rFonts w:ascii="Arial" w:hAnsi="Arial" w:cs="Arial"/>
+          <w:sz w:val="24"/>
+          <w:szCs w:val="24"/>
+        </w:rPr>
+        <w:t xml:space="preserve"> op i to forskellige </w:t>
+      </w:r>
+      <w:proofErr w:type="spellStart"/>
+      <w:r>
+        <w:rPr>
+          <w:rFonts w:ascii="Arial" w:hAnsi="Arial" w:cs="Arial"/>
+          <w:sz w:val="24"/>
+          <w:szCs w:val="24"/>
+        </w:rPr>
+        <w:t>repositories</w:t>
+      </w:r>
+      <w:proofErr w:type="spellEnd"/>
+      <w:r>
+        <w:rPr>
+          <w:rFonts w:ascii="Arial" w:hAnsi="Arial" w:cs="Arial"/>
+          <w:sz w:val="24"/>
+          <w:szCs w:val="24"/>
+        </w:rPr>
+        <w:t xml:space="preserve">, hvilket gør at </w:t>
+      </w:r>
+      <w:proofErr w:type="spellStart"/>
+      <w:r>
+        <w:rPr>
+          <w:rFonts w:ascii="Arial" w:hAnsi="Arial" w:cs="Arial"/>
+          <w:sz w:val="24"/>
+          <w:szCs w:val="24"/>
+        </w:rPr>
+        <w:t>nodeJS</w:t>
+      </w:r>
+      <w:proofErr w:type="spellEnd"/>
+      <w:r>
+        <w:rPr>
+          <w:rFonts w:ascii="Arial" w:hAnsi="Arial" w:cs="Arial"/>
+          <w:sz w:val="24"/>
+          <w:szCs w:val="24"/>
+        </w:rPr>
+        <w:t xml:space="preserve"> og MySQL databasen begge er håndteret i </w:t>
+      </w:r>
+      <w:proofErr w:type="spellStart"/>
+      <w:r>
+        <w:rPr>
+          <w:rFonts w:ascii="Arial" w:hAnsi="Arial" w:cs="Arial"/>
+          <w:sz w:val="24"/>
+          <w:szCs w:val="24"/>
+        </w:rPr>
+        <w:t>backend</w:t>
+      </w:r>
+      <w:proofErr w:type="spellEnd"/>
+      <w:r>
+        <w:rPr>
+          <w:rFonts w:ascii="Arial" w:hAnsi="Arial" w:cs="Arial"/>
+          <w:sz w:val="24"/>
+          <w:szCs w:val="24"/>
+        </w:rPr>
+        <w:t xml:space="preserve">, og at hjemmesiden til koden er behandlet i </w:t>
+      </w:r>
+      <w:proofErr w:type="spellStart"/>
+      <w:r>
+        <w:rPr>
+          <w:rFonts w:ascii="Arial" w:hAnsi="Arial" w:cs="Arial"/>
+          <w:sz w:val="24"/>
+          <w:szCs w:val="24"/>
+        </w:rPr>
+        <w:t>frontend</w:t>
+      </w:r>
+      <w:proofErr w:type="spellEnd"/>
+      <w:r>
+        <w:rPr>
+          <w:rFonts w:ascii="Arial" w:hAnsi="Arial" w:cs="Arial"/>
+          <w:sz w:val="24"/>
+          <w:szCs w:val="24"/>
+        </w:rPr>
+        <w:t xml:space="preserve">.   </w:t>
+      </w:r>
+    </w:p>
+    <w:p>
+      <w:pPr>
+        <w:pStyle w:val="Overskrift2"/>
+        <w:spacing w:line="360" w:lineRule="auto"/>
         <w:rPr>
           <w:rFonts w:ascii="Arial" w:hAnsi="Arial" w:cs="Arial"/>
           <w:color w:val="auto"/>
-        </w:rPr>
-      </w:pPr>
-      <w:bookmarkStart w:id="24" w:name="_Toc153274951"/>
+          <w:sz w:val="28"/>
+          <w:szCs w:val="28"/>
+        </w:rPr>
+      </w:pPr>
+      <w:bookmarkStart w:id="25" w:name="_Toc153274952"/>
       <w:r>
         <w:rPr>
           <w:rFonts w:ascii="Arial" w:hAnsi="Arial" w:cs="Arial"/>
           <w:color w:val="auto"/>
+          <w:sz w:val="28"/>
+          <w:szCs w:val="28"/>
+        </w:rPr>
+        <w:t>Hjemmeside (</w:t>
+      </w:r>
+      <w:proofErr w:type="spellStart"/>
+      <w:r>
+        <w:rPr>
+          <w:rFonts w:ascii="Arial" w:hAnsi="Arial" w:cs="Arial"/>
+          <w:color w:val="auto"/>
+          <w:sz w:val="28"/>
+          <w:szCs w:val="28"/>
+        </w:rPr>
+        <w:t>Frontend</w:t>
+      </w:r>
+      <w:proofErr w:type="spellEnd"/>
+      <w:r>
+        <w:rPr>
+          <w:rFonts w:ascii="Arial" w:hAnsi="Arial" w:cs="Arial"/>
+          <w:color w:val="auto"/>
+          <w:sz w:val="28"/>
+          <w:szCs w:val="28"/>
+        </w:rPr>
+        <w:t>)</w:t>
+      </w:r>
+    </w:p>
+    <w:p>
+      <w:pPr>
+        <w:rPr>
+          <w:rFonts w:ascii="Arial" w:hAnsi="Arial" w:cs="Arial"/>
+          <w:sz w:val="24"/>
+          <w:szCs w:val="24"/>
+        </w:rPr>
+      </w:pPr>
+      <w:r>
+        <w:rPr>
+          <w:rFonts w:ascii="Arial" w:hAnsi="Arial" w:cs="Arial"/>
+          <w:sz w:val="24"/>
+          <w:szCs w:val="24"/>
+        </w:rPr>
+        <w:t xml:space="preserve">Strukturen for vores </w:t>
+      </w:r>
+      <w:proofErr w:type="spellStart"/>
+      <w:r>
+        <w:rPr>
+          <w:rFonts w:ascii="Arial" w:hAnsi="Arial" w:cs="Arial"/>
+          <w:sz w:val="24"/>
+          <w:szCs w:val="24"/>
+        </w:rPr>
+        <w:t>fronted</w:t>
+      </w:r>
+      <w:proofErr w:type="spellEnd"/>
+      <w:r>
+        <w:rPr>
+          <w:rFonts w:ascii="Arial" w:hAnsi="Arial" w:cs="Arial"/>
+          <w:sz w:val="24"/>
+          <w:szCs w:val="24"/>
+        </w:rPr>
+        <w:t xml:space="preserve"> kan ses på billedet til højre. </w:t>
+      </w:r>
+      <w:r>
+        <w:rPr>
+          <w:rFonts w:ascii="Arial" w:hAnsi="Arial" w:cs="Arial"/>
+          <w:sz w:val="24"/>
+          <w:szCs w:val="24"/>
+        </w:rPr>
+        <w:t xml:space="preserve">Den Generelle struktur består af en index.html, style.css, </w:t>
+      </w:r>
+      <w:proofErr w:type="spellStart"/>
+      <w:r>
+        <w:rPr>
+          <w:rFonts w:ascii="Arial" w:hAnsi="Arial" w:cs="Arial"/>
+          <w:sz w:val="24"/>
+          <w:szCs w:val="24"/>
+        </w:rPr>
+        <w:t>img</w:t>
+      </w:r>
+      <w:proofErr w:type="spellEnd"/>
+      <w:r>
+        <w:rPr>
+          <w:rFonts w:ascii="Arial" w:hAnsi="Arial" w:cs="Arial"/>
+          <w:sz w:val="24"/>
+          <w:szCs w:val="24"/>
+        </w:rPr>
+        <w:t xml:space="preserve"> mappe, README.md og en js ”JavaScript” mappe. Alt dette ligger placeret i grundmappen også kaldet ”</w:t>
+      </w:r>
+      <w:proofErr w:type="spellStart"/>
+      <w:r>
+        <w:rPr>
+          <w:rFonts w:ascii="Arial" w:hAnsi="Arial" w:cs="Arial"/>
+          <w:sz w:val="24"/>
+          <w:szCs w:val="24"/>
+        </w:rPr>
+        <w:t>root</w:t>
+      </w:r>
+      <w:proofErr w:type="spellEnd"/>
+      <w:r>
+        <w:rPr>
+          <w:rFonts w:ascii="Arial" w:hAnsi="Arial" w:cs="Arial"/>
+          <w:sz w:val="24"/>
+          <w:szCs w:val="24"/>
+        </w:rPr>
+        <w:t>” af hjemmesiden.</w:t>
+      </w:r>
+      <w:r>
+        <w:rPr>
+          <w:rFonts w:ascii="Arial" w:hAnsi="Arial" w:cs="Arial"/>
+          <w:sz w:val="24"/>
+          <w:szCs w:val="24"/>
+        </w:rPr>
+        <w:t xml:space="preserve"> (### INDSÆT BILLED AF VS CODE REPOSITORY EFTER RETNING AF MVC ###).</w:t>
+      </w:r>
+    </w:p>
+    <w:p>
+      <w:pPr>
+        <w:rPr>
+          <w:rFonts w:ascii="Arial" w:hAnsi="Arial" w:cs="Arial"/>
+          <w:sz w:val="24"/>
+          <w:szCs w:val="24"/>
+        </w:rPr>
+      </w:pPr>
+      <w:r>
+        <w:rPr>
+          <w:rFonts w:ascii="Arial" w:hAnsi="Arial" w:cs="Arial"/>
+          <w:sz w:val="24"/>
+          <w:szCs w:val="24"/>
+        </w:rPr>
+        <w:drawing>
+          <wp:anchor distT="0" distB="0" distL="114300" distR="114300" simplePos="0" relativeHeight="251669504" behindDoc="0" locked="0" layoutInCell="1" allowOverlap="1" wp14:anchorId="0B2DB3F4" wp14:editId="0C708E0D">
+            <wp:simplePos x="0" y="0"/>
+            <wp:positionH relativeFrom="margin">
+              <wp:posOffset>-60325</wp:posOffset>
+            </wp:positionH>
+            <wp:positionV relativeFrom="paragraph">
+              <wp:posOffset>12065</wp:posOffset>
+            </wp:positionV>
+            <wp:extent cx="4473575" cy="3333750"/>
+            <wp:effectExtent l="0" t="0" r="3175" b="0"/>
+            <wp:wrapSquare wrapText="bothSides"/>
+            <wp:docPr id="1067852182" name="Billede 1" descr="Et billede, der indeholder tekst, skærmbillede&#10;&#10;Automatisk genereret beskrivelse"/>
+            <wp:cNvGraphicFramePr>
+              <a:graphicFrameLocks xmlns:a="http://schemas.openxmlformats.org/drawingml/2006/main" noChangeAspect="1"/>
+            </wp:cNvGraphicFramePr>
+            <a:graphic xmlns:a="http://schemas.openxmlformats.org/drawingml/2006/main">
+              <a:graphicData uri="http://schemas.openxmlformats.org/drawingml/2006/picture">
+                <pic:pic xmlns:pic="http://schemas.openxmlformats.org/drawingml/2006/picture">
+                  <pic:nvPicPr>
+                    <pic:cNvPr id="1067852182" name="Billede 1" descr="Et billede, der indeholder tekst, skærmbillede&#10;&#10;Automatisk genereret beskrivelse"/>
+                    <pic:cNvPicPr/>
+                  </pic:nvPicPr>
+                  <pic:blipFill>
+                    <a:blip r:embed="rId17">
+                      <a:extLst>
+                        <a:ext uri="{28A0092B-C50C-407E-A947-70E740481C1C}">
+                          <a14:useLocalDpi xmlns:a14="http://schemas.microsoft.com/office/drawing/2010/main" val="0"/>
+                        </a:ext>
+                      </a:extLst>
+                    </a:blip>
+                    <a:stretch>
+                      <a:fillRect/>
+                    </a:stretch>
+                  </pic:blipFill>
+                  <pic:spPr>
+                    <a:xfrm>
+                      <a:off x="0" y="0"/>
+                      <a:ext cx="4473575" cy="3333750"/>
+                    </a:xfrm>
+                    <a:prstGeom prst="rect">
+                      <a:avLst/>
+                    </a:prstGeom>
+                  </pic:spPr>
+                </pic:pic>
+              </a:graphicData>
+            </a:graphic>
+            <wp14:sizeRelH relativeFrom="margin">
+              <wp14:pctWidth>0</wp14:pctWidth>
+            </wp14:sizeRelH>
+            <wp14:sizeRelV relativeFrom="margin">
+              <wp14:pctHeight>0</wp14:pctHeight>
+            </wp14:sizeRelV>
+          </wp:anchor>
+        </w:drawing>
+      </w:r>
+      <w:r>
+        <w:rPr>
+          <w:rFonts w:ascii="Arial" w:hAnsi="Arial" w:cs="Arial"/>
+          <w:sz w:val="24"/>
+          <w:szCs w:val="24"/>
+        </w:rPr>
+        <w:t>Inde i JavaScript mappen bruger vi konceptet MVC til at opdele filerne</w:t>
+      </w:r>
+      <w:r>
+        <w:rPr>
+          <w:rFonts w:ascii="Arial" w:hAnsi="Arial" w:cs="Arial"/>
+          <w:sz w:val="24"/>
+          <w:szCs w:val="24"/>
+        </w:rPr>
+        <w:t xml:space="preserve"> hvor</w:t>
+      </w:r>
+      <w:r>
+        <w:rPr>
+          <w:rFonts w:ascii="Arial" w:hAnsi="Arial" w:cs="Arial"/>
+          <w:sz w:val="24"/>
+          <w:szCs w:val="24"/>
+        </w:rPr>
+        <w:t xml:space="preserve"> MVC står for </w:t>
+      </w:r>
+      <w:r>
+        <w:rPr>
+          <w:rFonts w:ascii="Arial" w:hAnsi="Arial" w:cs="Arial"/>
+          <w:i/>
+          <w:iCs/>
+          <w:sz w:val="24"/>
+          <w:szCs w:val="24"/>
+        </w:rPr>
+        <w:t>Model, View &amp; Controller</w:t>
+      </w:r>
+      <w:r>
+        <w:rPr>
+          <w:rFonts w:ascii="Arial" w:hAnsi="Arial" w:cs="Arial"/>
+          <w:sz w:val="24"/>
+          <w:szCs w:val="24"/>
+        </w:rPr>
+        <w:t xml:space="preserve">. I Kontroller mappen er funktioner og egenskaber som bruger kan manipulere, hvilket betyder at det en de filer som modtager inputs og kommandoer som så bruges i model og view. F.eks. i </w:t>
+      </w:r>
+      <w:r>
+        <w:rPr>
+          <w:rFonts w:ascii="Arial" w:hAnsi="Arial" w:cs="Arial"/>
+          <w:sz w:val="24"/>
+          <w:szCs w:val="24"/>
+        </w:rPr>
+        <w:t xml:space="preserve">vores view-router.js </w:t>
+      </w:r>
+      <w:r>
+        <w:rPr>
+          <w:rFonts w:ascii="Arial" w:hAnsi="Arial" w:cs="Arial"/>
+          <w:sz w:val="24"/>
+          <w:szCs w:val="24"/>
+        </w:rPr>
+        <w:t xml:space="preserve">der </w:t>
+      </w:r>
+      <w:r>
+        <w:rPr>
+          <w:rFonts w:ascii="Arial" w:hAnsi="Arial" w:cs="Arial"/>
+          <w:sz w:val="24"/>
+          <w:szCs w:val="24"/>
+        </w:rPr>
+        <w:t xml:space="preserve">tjekker hvilken del af hjemmesiden man befinder sig på, hvis man så er logget ind og prøver at klikke rundt til </w:t>
+      </w:r>
+      <w:r>
+        <w:rPr>
+          <w:rFonts w:ascii="Arial" w:hAnsi="Arial" w:cs="Arial"/>
+          <w:sz w:val="24"/>
+          <w:szCs w:val="24"/>
         </w:rPr>
         <w:lastRenderedPageBreak/>
-        <w:t>Beskrivelse af kode</w:t>
-      </w:r>
-      <w:bookmarkEnd w:id="24"/>
+        <w:t xml:space="preserve">andre sider, vil denne funktion se ændringen og kalde den </w:t>
+      </w:r>
+      <w:r>
+        <w:rPr>
+          <w:rFonts w:ascii="Arial" w:hAnsi="Arial" w:cs="Arial"/>
+          <w:sz w:val="24"/>
+          <w:szCs w:val="24"/>
+        </w:rPr>
+        <w:t>”</w:t>
+      </w:r>
+      <w:r>
+        <w:rPr>
+          <w:rFonts w:ascii="Arial" w:hAnsi="Arial" w:cs="Arial"/>
+          <w:i/>
+          <w:iCs/>
+          <w:sz w:val="24"/>
+          <w:szCs w:val="24"/>
+        </w:rPr>
+        <w:t>View</w:t>
+      </w:r>
+      <w:r>
+        <w:rPr>
+          <w:rFonts w:ascii="Arial" w:hAnsi="Arial" w:cs="Arial"/>
+          <w:i/>
+          <w:iCs/>
+          <w:sz w:val="24"/>
+          <w:szCs w:val="24"/>
+        </w:rPr>
+        <w:t>”</w:t>
+      </w:r>
+      <w:r>
+        <w:rPr>
+          <w:rFonts w:ascii="Arial" w:hAnsi="Arial" w:cs="Arial"/>
+          <w:sz w:val="24"/>
+          <w:szCs w:val="24"/>
+        </w:rPr>
+        <w:t>-</w:t>
+      </w:r>
+      <w:r>
+        <w:rPr>
+          <w:rFonts w:ascii="Arial" w:hAnsi="Arial" w:cs="Arial"/>
+          <w:sz w:val="24"/>
+          <w:szCs w:val="24"/>
+        </w:rPr>
+        <w:t xml:space="preserve">fil som der </w:t>
+      </w:r>
+      <w:r>
+        <w:rPr>
+          <w:rFonts w:ascii="Arial" w:hAnsi="Arial" w:cs="Arial"/>
+          <w:sz w:val="24"/>
+          <w:szCs w:val="24"/>
+        </w:rPr>
+        <w:t>skal</w:t>
+      </w:r>
+      <w:r>
+        <w:rPr>
+          <w:rFonts w:ascii="Arial" w:hAnsi="Arial" w:cs="Arial"/>
+          <w:sz w:val="24"/>
+          <w:szCs w:val="24"/>
+        </w:rPr>
+        <w:t xml:space="preserve"> </w:t>
+      </w:r>
+      <w:r>
+        <w:rPr>
+          <w:rFonts w:ascii="Arial" w:hAnsi="Arial" w:cs="Arial"/>
+          <w:sz w:val="24"/>
+          <w:szCs w:val="24"/>
+        </w:rPr>
+        <w:t>benyttes</w:t>
+      </w:r>
+      <w:r>
+        <w:rPr>
+          <w:rFonts w:ascii="Arial" w:hAnsi="Arial" w:cs="Arial"/>
+          <w:sz w:val="24"/>
+          <w:szCs w:val="24"/>
+        </w:rPr>
+        <w:t xml:space="preserve"> på den del af hjemmesiden</w:t>
+      </w:r>
+      <w:r>
+        <w:rPr>
+          <w:rFonts w:ascii="Arial" w:hAnsi="Arial" w:cs="Arial"/>
+          <w:sz w:val="24"/>
+          <w:szCs w:val="24"/>
+        </w:rPr>
+        <w:t xml:space="preserve">. Dette er lidt anderledes end den mere generelle forståelse for MVC, hvor Controller filer manipulerer model filer, som opdaterer view filer, der til sidst ændrer på visningen af hjemmesiden. </w:t>
+      </w:r>
+    </w:p>
+    <w:p>
+      <w:pPr>
+        <w:rPr>
+          <w:rFonts w:ascii="Arial" w:hAnsi="Arial" w:cs="Arial"/>
+          <w:noProof/>
+          <w:sz w:val="24"/>
+          <w:szCs w:val="24"/>
+        </w:rPr>
+      </w:pPr>
+      <w:r>
+        <w:rPr>
+          <w:rFonts w:ascii="Arial" w:hAnsi="Arial" w:cs="Arial"/>
+          <w:noProof/>
+          <w:sz w:val="24"/>
+          <w:szCs w:val="24"/>
+        </w:rPr>
+        <w:drawing>
+          <wp:anchor distT="0" distB="0" distL="114300" distR="114300" simplePos="0" relativeHeight="251670528" behindDoc="0" locked="0" layoutInCell="1" allowOverlap="1" wp14:anchorId="7AB7D3E1" wp14:editId="6F307B26">
+            <wp:simplePos x="0" y="0"/>
+            <wp:positionH relativeFrom="margin">
+              <wp:align>right</wp:align>
+            </wp:positionH>
+            <wp:positionV relativeFrom="paragraph">
+              <wp:posOffset>421640</wp:posOffset>
+            </wp:positionV>
+            <wp:extent cx="4380230" cy="4126865"/>
+            <wp:effectExtent l="0" t="0" r="1270" b="6985"/>
+            <wp:wrapSquare wrapText="bothSides"/>
+            <wp:docPr id="1310181993" name="Billede 1" descr="Et billede, der indeholder tekst, skærmbillede&#10;&#10;Automatisk genereret beskrivelse"/>
+            <wp:cNvGraphicFramePr>
+              <a:graphicFrameLocks xmlns:a="http://schemas.openxmlformats.org/drawingml/2006/main" noChangeAspect="1"/>
+            </wp:cNvGraphicFramePr>
+            <a:graphic xmlns:a="http://schemas.openxmlformats.org/drawingml/2006/main">
+              <a:graphicData uri="http://schemas.openxmlformats.org/drawingml/2006/picture">
+                <pic:pic xmlns:pic="http://schemas.openxmlformats.org/drawingml/2006/picture">
+                  <pic:nvPicPr>
+                    <pic:cNvPr id="1310181993" name="Billede 1" descr="Et billede, der indeholder tekst, skærmbillede&#10;&#10;Automatisk genereret beskrivelse"/>
+                    <pic:cNvPicPr/>
+                  </pic:nvPicPr>
+                  <pic:blipFill>
+                    <a:blip r:embed="rId18">
+                      <a:extLst>
+                        <a:ext uri="{28A0092B-C50C-407E-A947-70E740481C1C}">
+                          <a14:useLocalDpi xmlns:a14="http://schemas.microsoft.com/office/drawing/2010/main" val="0"/>
+                        </a:ext>
+                      </a:extLst>
+                    </a:blip>
+                    <a:stretch>
+                      <a:fillRect/>
+                    </a:stretch>
+                  </pic:blipFill>
+                  <pic:spPr>
+                    <a:xfrm>
+                      <a:off x="0" y="0"/>
+                      <a:ext cx="4380230" cy="4126865"/>
+                    </a:xfrm>
+                    <a:prstGeom prst="rect">
+                      <a:avLst/>
+                    </a:prstGeom>
+                  </pic:spPr>
+                </pic:pic>
+              </a:graphicData>
+            </a:graphic>
+            <wp14:sizeRelH relativeFrom="margin">
+              <wp14:pctWidth>0</wp14:pctWidth>
+            </wp14:sizeRelH>
+            <wp14:sizeRelV relativeFrom="margin">
+              <wp14:pctHeight>0</wp14:pctHeight>
+            </wp14:sizeRelV>
+          </wp:anchor>
+        </w:drawing>
+      </w:r>
+      <w:r>
+        <w:rPr>
+          <w:rFonts w:ascii="Arial" w:hAnsi="Arial" w:cs="Arial"/>
+          <w:noProof/>
+          <w:sz w:val="24"/>
+          <w:szCs w:val="24"/>
+        </w:rPr>
+        <w:t xml:space="preserve">I frontend benytter vi flere forskellige klasser til at opbygge hvordan og hvad hjemmesiden skal kunne. Alle klasserne kan ses på det tidligere billed for </w:t>
+      </w:r>
+      <w:r>
+        <w:rPr>
+          <w:rFonts w:ascii="Arial" w:hAnsi="Arial" w:cs="Arial"/>
+          <w:i/>
+          <w:iCs/>
+          <w:noProof/>
+          <w:sz w:val="24"/>
+          <w:szCs w:val="24"/>
+        </w:rPr>
+        <w:t>klasse-diagram</w:t>
+      </w:r>
+      <w:r>
+        <w:rPr>
+          <w:rFonts w:ascii="Arial" w:hAnsi="Arial" w:cs="Arial"/>
+          <w:i/>
+          <w:iCs/>
+          <w:noProof/>
+          <w:sz w:val="24"/>
+          <w:szCs w:val="24"/>
+        </w:rPr>
+        <w:t xml:space="preserve"> </w:t>
+      </w:r>
+      <w:r>
+        <w:rPr>
+          <w:rFonts w:ascii="Arial" w:hAnsi="Arial" w:cs="Arial"/>
+          <w:noProof/>
+          <w:sz w:val="24"/>
+          <w:szCs w:val="24"/>
+        </w:rPr>
+        <w:t>delen</w:t>
+      </w:r>
+      <w:r>
+        <w:rPr>
+          <w:rFonts w:ascii="Arial" w:hAnsi="Arial" w:cs="Arial"/>
+          <w:noProof/>
+          <w:sz w:val="24"/>
+          <w:szCs w:val="24"/>
+        </w:rPr>
+        <w:t xml:space="preserve">. Som nævnt tidligere </w:t>
+      </w:r>
+      <w:r>
+        <w:rPr>
+          <w:rFonts w:ascii="Arial" w:hAnsi="Arial" w:cs="Arial"/>
+          <w:noProof/>
+          <w:sz w:val="24"/>
+          <w:szCs w:val="24"/>
+        </w:rPr>
+        <w:t>så har vi ikke en direkte nedarvning mellem vores klasser, men i stedet så har vi det således at en klasse bruger de andre klasser til hvad der skal vises på hjemmesiden. Det er denne klasse der sender hvad der skal vises fra model til view klasserne.</w:t>
+      </w:r>
+      <w:r>
+        <w:rPr>
+          <w:noProof/>
+        </w:rPr>
+        <w:t xml:space="preserve"> </w:t>
+      </w:r>
+      <w:r>
+        <w:rPr>
+          <w:rFonts w:ascii="Arial" w:hAnsi="Arial" w:cs="Arial"/>
+          <w:noProof/>
+          <w:sz w:val="24"/>
+          <w:szCs w:val="24"/>
+        </w:rPr>
+        <w:t xml:space="preserve"> </w:t>
+      </w:r>
+    </w:p>
+    <w:p>
+      <w:pPr>
+        <w:rPr>
+          <w:rFonts w:ascii="Arial" w:hAnsi="Arial" w:cs="Arial"/>
+          <w:noProof/>
+          <w:sz w:val="24"/>
+          <w:szCs w:val="24"/>
+        </w:rPr>
+      </w:pPr>
+    </w:p>
+    <w:p>
+      <w:pPr>
+        <w:rPr>
+          <w:rFonts w:ascii="Arial" w:hAnsi="Arial" w:cs="Arial"/>
+          <w:noProof/>
+          <w:sz w:val="24"/>
+          <w:szCs w:val="24"/>
+        </w:rPr>
+      </w:pPr>
+    </w:p>
+    <w:p>
+      <w:pPr>
+        <w:rPr>
+          <w:rFonts w:ascii="Arial" w:hAnsi="Arial" w:cs="Arial"/>
+          <w:noProof/>
+          <w:sz w:val="24"/>
+          <w:szCs w:val="24"/>
+        </w:rPr>
+      </w:pPr>
+    </w:p>
+    <w:p>
+      <w:pPr>
+        <w:rPr>
+          <w:rFonts w:ascii="Arial" w:hAnsi="Arial" w:cs="Arial"/>
+          <w:sz w:val="24"/>
+          <w:szCs w:val="24"/>
+        </w:rPr>
+      </w:pPr>
     </w:p>
     <w:p/>
     <w:p>
@@ -14757,7 +15495,6 @@
           <w:szCs w:val="28"/>
         </w:rPr>
       </w:pPr>
-      <w:bookmarkStart w:id="25" w:name="_Toc153274952"/>
       <w:r>
         <w:rPr>
           <w:rFonts w:ascii="Arial" w:hAnsi="Arial" w:cs="Arial"/>
@@ -14765,6 +15502,7 @@
           <w:sz w:val="24"/>
           <w:szCs w:val="24"/>
         </w:rPr>
+        <w:lastRenderedPageBreak/>
         <w:drawing>
           <wp:anchor distT="0" distB="0" distL="114300" distR="114300" simplePos="0" relativeHeight="251667456" behindDoc="0" locked="0" layoutInCell="1" allowOverlap="1" wp14:anchorId="657C76D4" wp14:editId="24EDF2C6">
             <wp:simplePos x="0" y="0"/>
@@ -14789,7 +15527,7 @@
                     <pic:cNvPicPr/>
                   </pic:nvPicPr>
                   <pic:blipFill>
-                    <a:blip r:embed="rId21">
+                    <a:blip r:embed="rId19">
                       <a:extLst>
                         <a:ext uri="{28A0092B-C50C-407E-A947-70E740481C1C}">
                           <a14:useLocalDpi xmlns:a14="http://schemas.microsoft.com/office/drawing/2010/main" val="0"/>
@@ -14835,7 +15573,6 @@
         </w:rPr>
         <w:t xml:space="preserve"> </w:t>
       </w:r>
-      <w:proofErr w:type="spellStart"/>
       <w:r>
         <w:rPr>
           <w:rFonts w:ascii="Arial" w:hAnsi="Arial" w:cs="Arial"/>
@@ -14843,10 +15580,29 @@
           <w:sz w:val="28"/>
           <w:szCs w:val="28"/>
         </w:rPr>
+        <w:t>(</w:t>
+      </w:r>
+      <w:proofErr w:type="spellStart"/>
+      <w:r>
+        <w:rPr>
+          <w:rFonts w:ascii="Arial" w:hAnsi="Arial" w:cs="Arial"/>
+          <w:color w:val="auto"/>
+          <w:sz w:val="28"/>
+          <w:szCs w:val="28"/>
+        </w:rPr>
         <w:t>Backend</w:t>
       </w:r>
       <w:bookmarkEnd w:id="25"/>
       <w:proofErr w:type="spellEnd"/>
+      <w:r>
+        <w:rPr>
+          <w:rFonts w:ascii="Arial" w:hAnsi="Arial" w:cs="Arial"/>
+          <w:color w:val="auto"/>
+          <w:sz w:val="28"/>
+          <w:szCs w:val="28"/>
+        </w:rPr>
+        <w:t>)</w:t>
+      </w:r>
     </w:p>
     <w:p>
       <w:pPr>
@@ -15137,7 +15893,7 @@
                     <pic:cNvPicPr/>
                   </pic:nvPicPr>
                   <pic:blipFill>
-                    <a:blip r:embed="rId22">
+                    <a:blip r:embed="rId20">
                       <a:extLst>
                         <a:ext uri="{28A0092B-C50C-407E-A947-70E740481C1C}">
                           <a14:useLocalDpi xmlns:a14="http://schemas.microsoft.com/office/drawing/2010/main" val="0"/>
@@ -15342,9 +16098,9 @@
       </w:r>
     </w:p>
     <w:sectPr>
-      <w:headerReference w:type="default" r:id="rId23"/>
-      <w:footerReference w:type="default" r:id="rId24"/>
-      <w:footerReference w:type="first" r:id="rId25"/>
+      <w:headerReference w:type="default" r:id="rId21"/>
+      <w:footerReference w:type="default" r:id="rId22"/>
+      <w:footerReference w:type="first" r:id="rId23"/>
       <w:pgSz w:w="11906" w:h="16838"/>
       <w:pgMar w:top="1701" w:right="1134" w:bottom="1701" w:left="1134" w:header="708" w:footer="708" w:gutter="0"/>
       <w:pgNumType w:start="0"/>
@@ -19135,7 +19891,6 @@
     <w:name w:val="Normal (Web)"/>
     <w:basedOn w:val="Normal"/>
     <w:uiPriority w:val="99"/>
-    <w:semiHidden/>
     <w:unhideWhenUsed/>
     <w:rsid w:val="00232828"/>
     <w:pPr>

</xml_diff>

<commit_message>
Tilføjet mere på endelig report, således at den nu giver bedre mening. (mangler stadig billed af MVC)
</commit_message>
<xml_diff>
--- a/Dokumentation/Endelig report.docx
+++ b/Dokumentation/Endelig report.docx
@@ -1165,38 +1165,18 @@
                                 <w:lang w:val="en-US"/>
                               </w:rPr>
                             </w:pPr>
-                            <w:r>
-                              <w:fldChar w:fldCharType="begin"/>
-                            </w:r>
-                            <w:r>
-                              <w:rPr>
-                                <w:lang w:val="en-US"/>
-                              </w:rPr>
-                              <w:instrText>HYPERLINK "https://github.com/MarkusIngerslev/LKBH-semester-projekt-frontend"</w:instrText>
-                            </w:r>
-                            <w:r>
-                              <w:fldChar w:fldCharType="separate"/>
-                            </w:r>
-                            <w:r>
-                              <w:rPr>
-                                <w:rStyle w:val="Hyperlink"/>
-                                <w:rFonts w:ascii="Arial" w:hAnsi="Arial" w:cs="Arial"/>
-                                <w:sz w:val="24"/>
-                                <w:szCs w:val="24"/>
-                                <w:lang w:val="en-US"/>
-                              </w:rPr>
-                              <w:t>https://github.com/MarkusIngerslev/LKBH-semester-projekt-frontend</w:t>
-                            </w:r>
-                            <w:r>
-                              <w:rPr>
-                                <w:rStyle w:val="Hyperlink"/>
-                                <w:rFonts w:ascii="Arial" w:hAnsi="Arial" w:cs="Arial"/>
-                                <w:sz w:val="24"/>
-                                <w:szCs w:val="24"/>
-                                <w:lang w:val="en-US"/>
-                              </w:rPr>
-                              <w:fldChar w:fldCharType="end"/>
-                            </w:r>
+                            <w:hyperlink r:id="rId9" w:history="1">
+                              <w:r>
+                                <w:rPr>
+                                  <w:rStyle w:val="Hyperlink"/>
+                                  <w:rFonts w:ascii="Arial" w:hAnsi="Arial" w:cs="Arial"/>
+                                  <w:sz w:val="24"/>
+                                  <w:szCs w:val="24"/>
+                                  <w:lang w:val="en-US"/>
+                                </w:rPr>
+                                <w:t>https://github.com/MarkusIngerslev/LKBH-semester-projekt-frontend</w:t>
+                              </w:r>
+                            </w:hyperlink>
                           </w:p>
                           <w:p>
                             <w:pPr>
@@ -1228,38 +1208,18 @@
                                 <w:lang w:val="en-US"/>
                               </w:rPr>
                             </w:pPr>
-                            <w:r>
-                              <w:fldChar w:fldCharType="begin"/>
-                            </w:r>
-                            <w:r>
-                              <w:rPr>
-                                <w:lang w:val="en-US"/>
-                              </w:rPr>
-                              <w:instrText>HYPERLINK "https://github.com/MarkusIngerslev/LKBH-semester-projekt-backend"</w:instrText>
-                            </w:r>
-                            <w:r>
-                              <w:fldChar w:fldCharType="separate"/>
-                            </w:r>
-                            <w:r>
-                              <w:rPr>
-                                <w:rStyle w:val="Hyperlink"/>
-                                <w:rFonts w:ascii="Arial" w:hAnsi="Arial" w:cs="Arial"/>
-                                <w:sz w:val="24"/>
-                                <w:szCs w:val="24"/>
-                                <w:lang w:val="en-US"/>
-                              </w:rPr>
-                              <w:t>https://github.com/MarkusIngerslev/LKBH-semester-projekt-backend</w:t>
-                            </w:r>
-                            <w:r>
-                              <w:rPr>
-                                <w:rStyle w:val="Hyperlink"/>
-                                <w:rFonts w:ascii="Arial" w:hAnsi="Arial" w:cs="Arial"/>
-                                <w:sz w:val="24"/>
-                                <w:szCs w:val="24"/>
-                                <w:lang w:val="en-US"/>
-                              </w:rPr>
-                              <w:fldChar w:fldCharType="end"/>
-                            </w:r>
+                            <w:hyperlink r:id="rId10" w:history="1">
+                              <w:r>
+                                <w:rPr>
+                                  <w:rStyle w:val="Hyperlink"/>
+                                  <w:rFonts w:ascii="Arial" w:hAnsi="Arial" w:cs="Arial"/>
+                                  <w:sz w:val="24"/>
+                                  <w:szCs w:val="24"/>
+                                  <w:lang w:val="en-US"/>
+                                </w:rPr>
+                                <w:t>https://github.com/MarkusIngerslev/LKBH-semester-projekt-backend</w:t>
+                              </w:r>
+                            </w:hyperlink>
                           </w:p>
                           <w:p>
                             <w:pPr>
@@ -1302,18 +1262,38 @@
                                 <w:lang w:val="en-US"/>
                               </w:rPr>
                             </w:pPr>
-                            <w:hyperlink r:id="rId9" w:history="1">
-                              <w:r>
-                                <w:rPr>
-                                  <w:rStyle w:val="Hyperlink"/>
-                                  <w:rFonts w:ascii="Arial" w:hAnsi="Arial" w:cs="Arial"/>
-                                  <w:sz w:val="24"/>
-                                  <w:szCs w:val="24"/>
-                                  <w:lang w:val="en-US"/>
-                                </w:rPr>
-                                <w:t>https://markusingerslev.github.io/LKBH-semester-projekt-frontend/</w:t>
-                              </w:r>
-                            </w:hyperlink>
+                            <w:r>
+                              <w:fldChar w:fldCharType="begin"/>
+                            </w:r>
+                            <w:r>
+                              <w:rPr>
+                                <w:lang w:val="en-US"/>
+                              </w:rPr>
+                              <w:instrText>HYPERLINK "https://markusingerslev.github.io/LKBH-semester-projekt-frontend/"</w:instrText>
+                            </w:r>
+                            <w:r>
+                              <w:fldChar w:fldCharType="separate"/>
+                            </w:r>
+                            <w:r>
+                              <w:rPr>
+                                <w:rStyle w:val="Hyperlink"/>
+                                <w:rFonts w:ascii="Arial" w:hAnsi="Arial" w:cs="Arial"/>
+                                <w:sz w:val="24"/>
+                                <w:szCs w:val="24"/>
+                                <w:lang w:val="en-US"/>
+                              </w:rPr>
+                              <w:t>https://markusingerslev.github.io/LKBH-semester-projekt-frontend/</w:t>
+                            </w:r>
+                            <w:r>
+                              <w:rPr>
+                                <w:rStyle w:val="Hyperlink"/>
+                                <w:rFonts w:ascii="Arial" w:hAnsi="Arial" w:cs="Arial"/>
+                                <w:sz w:val="24"/>
+                                <w:szCs w:val="24"/>
+                                <w:lang w:val="en-US"/>
+                              </w:rPr>
+                              <w:fldChar w:fldCharType="end"/>
+                            </w:r>
                           </w:p>
                           <w:p>
                             <w:pPr>
@@ -1354,7 +1334,7 @@
                                 <w:lang w:val="en-US"/>
                               </w:rPr>
                             </w:pPr>
-                            <w:hyperlink r:id="rId10" w:history="1">
+                            <w:hyperlink r:id="rId11" w:history="1">
                               <w:r>
                                 <w:rPr>
                                   <w:rStyle w:val="Hyperlink"/>
@@ -1419,38 +1399,18 @@
                           <w:lang w:val="en-US"/>
                         </w:rPr>
                       </w:pPr>
-                      <w:r>
-                        <w:fldChar w:fldCharType="begin"/>
-                      </w:r>
-                      <w:r>
-                        <w:rPr>
-                          <w:lang w:val="en-US"/>
-                        </w:rPr>
-                        <w:instrText>HYPERLINK "https://github.com/MarkusIngerslev/LKBH-semester-projekt-frontend"</w:instrText>
-                      </w:r>
-                      <w:r>
-                        <w:fldChar w:fldCharType="separate"/>
-                      </w:r>
-                      <w:r>
-                        <w:rPr>
-                          <w:rStyle w:val="Hyperlink"/>
-                          <w:rFonts w:ascii="Arial" w:hAnsi="Arial" w:cs="Arial"/>
-                          <w:sz w:val="24"/>
-                          <w:szCs w:val="24"/>
-                          <w:lang w:val="en-US"/>
-                        </w:rPr>
-                        <w:t>https://github.com/MarkusIngerslev/LKBH-semester-projekt-frontend</w:t>
-                      </w:r>
-                      <w:r>
-                        <w:rPr>
-                          <w:rStyle w:val="Hyperlink"/>
-                          <w:rFonts w:ascii="Arial" w:hAnsi="Arial" w:cs="Arial"/>
-                          <w:sz w:val="24"/>
-                          <w:szCs w:val="24"/>
-                          <w:lang w:val="en-US"/>
-                        </w:rPr>
-                        <w:fldChar w:fldCharType="end"/>
-                      </w:r>
+                      <w:hyperlink r:id="rId12" w:history="1">
+                        <w:r>
+                          <w:rPr>
+                            <w:rStyle w:val="Hyperlink"/>
+                            <w:rFonts w:ascii="Arial" w:hAnsi="Arial" w:cs="Arial"/>
+                            <w:sz w:val="24"/>
+                            <w:szCs w:val="24"/>
+                            <w:lang w:val="en-US"/>
+                          </w:rPr>
+                          <w:t>https://github.com/MarkusIngerslev/LKBH-semester-projekt-frontend</w:t>
+                        </w:r>
+                      </w:hyperlink>
                     </w:p>
                     <w:p>
                       <w:pPr>
@@ -1482,38 +1442,18 @@
                           <w:lang w:val="en-US"/>
                         </w:rPr>
                       </w:pPr>
-                      <w:r>
-                        <w:fldChar w:fldCharType="begin"/>
-                      </w:r>
-                      <w:r>
-                        <w:rPr>
-                          <w:lang w:val="en-US"/>
-                        </w:rPr>
-                        <w:instrText>HYPERLINK "https://github.com/MarkusIngerslev/LKBH-semester-projekt-backend"</w:instrText>
-                      </w:r>
-                      <w:r>
-                        <w:fldChar w:fldCharType="separate"/>
-                      </w:r>
-                      <w:r>
-                        <w:rPr>
-                          <w:rStyle w:val="Hyperlink"/>
-                          <w:rFonts w:ascii="Arial" w:hAnsi="Arial" w:cs="Arial"/>
-                          <w:sz w:val="24"/>
-                          <w:szCs w:val="24"/>
-                          <w:lang w:val="en-US"/>
-                        </w:rPr>
-                        <w:t>https://github.com/MarkusIngerslev/LKBH-semester-projekt-backend</w:t>
-                      </w:r>
-                      <w:r>
-                        <w:rPr>
-                          <w:rStyle w:val="Hyperlink"/>
-                          <w:rFonts w:ascii="Arial" w:hAnsi="Arial" w:cs="Arial"/>
-                          <w:sz w:val="24"/>
-                          <w:szCs w:val="24"/>
-                          <w:lang w:val="en-US"/>
-                        </w:rPr>
-                        <w:fldChar w:fldCharType="end"/>
-                      </w:r>
+                      <w:hyperlink r:id="rId13" w:history="1">
+                        <w:r>
+                          <w:rPr>
+                            <w:rStyle w:val="Hyperlink"/>
+                            <w:rFonts w:ascii="Arial" w:hAnsi="Arial" w:cs="Arial"/>
+                            <w:sz w:val="24"/>
+                            <w:szCs w:val="24"/>
+                            <w:lang w:val="en-US"/>
+                          </w:rPr>
+                          <w:t>https://github.com/MarkusIngerslev/LKBH-semester-projekt-backend</w:t>
+                        </w:r>
+                      </w:hyperlink>
                     </w:p>
                     <w:p>
                       <w:pPr>
@@ -1556,18 +1496,38 @@
                           <w:lang w:val="en-US"/>
                         </w:rPr>
                       </w:pPr>
-                      <w:hyperlink r:id="rId11" w:history="1">
-                        <w:r>
-                          <w:rPr>
-                            <w:rStyle w:val="Hyperlink"/>
-                            <w:rFonts w:ascii="Arial" w:hAnsi="Arial" w:cs="Arial"/>
-                            <w:sz w:val="24"/>
-                            <w:szCs w:val="24"/>
-                            <w:lang w:val="en-US"/>
-                          </w:rPr>
-                          <w:t>https://markusingerslev.github.io/LKBH-semester-projekt-frontend/</w:t>
-                        </w:r>
-                      </w:hyperlink>
+                      <w:r>
+                        <w:fldChar w:fldCharType="begin"/>
+                      </w:r>
+                      <w:r>
+                        <w:rPr>
+                          <w:lang w:val="en-US"/>
+                        </w:rPr>
+                        <w:instrText>HYPERLINK "https://markusingerslev.github.io/LKBH-semester-projekt-frontend/"</w:instrText>
+                      </w:r>
+                      <w:r>
+                        <w:fldChar w:fldCharType="separate"/>
+                      </w:r>
+                      <w:r>
+                        <w:rPr>
+                          <w:rStyle w:val="Hyperlink"/>
+                          <w:rFonts w:ascii="Arial" w:hAnsi="Arial" w:cs="Arial"/>
+                          <w:sz w:val="24"/>
+                          <w:szCs w:val="24"/>
+                          <w:lang w:val="en-US"/>
+                        </w:rPr>
+                        <w:t>https://markusingerslev.github.io/LKBH-semester-projekt-frontend/</w:t>
+                      </w:r>
+                      <w:r>
+                        <w:rPr>
+                          <w:rStyle w:val="Hyperlink"/>
+                          <w:rFonts w:ascii="Arial" w:hAnsi="Arial" w:cs="Arial"/>
+                          <w:sz w:val="24"/>
+                          <w:szCs w:val="24"/>
+                          <w:lang w:val="en-US"/>
+                        </w:rPr>
+                        <w:fldChar w:fldCharType="end"/>
+                      </w:r>
                     </w:p>
                     <w:p>
                       <w:pPr>
@@ -1608,7 +1568,7 @@
                           <w:lang w:val="en-US"/>
                         </w:rPr>
                       </w:pPr>
-                      <w:hyperlink r:id="rId12" w:history="1">
+                      <w:hyperlink r:id="rId14" w:history="1">
                         <w:r>
                           <w:rPr>
                             <w:rStyle w:val="Hyperlink"/>
@@ -1935,7 +1895,7 @@
           <w:r>
             <w:fldChar w:fldCharType="separate"/>
           </w:r>
-          <w:hyperlink w:anchor="_Toc153274927" w:history="1">
+          <w:hyperlink w:anchor="_Toc153309117" w:history="1">
             <w:r>
               <w:rPr>
                 <w:rStyle w:val="Hyperlink"/>
@@ -1965,7 +1925,7 @@
                 <w:noProof/>
                 <w:webHidden/>
               </w:rPr>
-              <w:instrText xml:space="preserve"> PAGEREF _Toc153274927 \h </w:instrText>
+              <w:instrText xml:space="preserve"> PAGEREF _Toc153309117 \h </w:instrText>
             </w:r>
             <w:r>
               <w:rPr>
@@ -2008,7 +1968,7 @@
               <w:lang w:eastAsia="da-DK"/>
             </w:rPr>
           </w:pPr>
-          <w:hyperlink w:anchor="_Toc153274928" w:history="1">
+          <w:hyperlink w:anchor="_Toc153309118" w:history="1">
             <w:r>
               <w:rPr>
                 <w:rStyle w:val="Hyperlink"/>
@@ -2038,7 +1998,7 @@
                 <w:noProof/>
                 <w:webHidden/>
               </w:rPr>
-              <w:instrText xml:space="preserve"> PAGEREF _Toc153274928 \h </w:instrText>
+              <w:instrText xml:space="preserve"> PAGEREF _Toc153309118 \h </w:instrText>
             </w:r>
             <w:r>
               <w:rPr>
@@ -2081,7 +2041,7 @@
               <w:lang w:eastAsia="da-DK"/>
             </w:rPr>
           </w:pPr>
-          <w:hyperlink w:anchor="_Toc153274929" w:history="1">
+          <w:hyperlink w:anchor="_Toc153309119" w:history="1">
             <w:r>
               <w:rPr>
                 <w:rStyle w:val="Hyperlink"/>
@@ -2109,7 +2069,7 @@
                 <w:noProof/>
                 <w:webHidden/>
               </w:rPr>
-              <w:instrText xml:space="preserve"> PAGEREF _Toc153274929 \h </w:instrText>
+              <w:instrText xml:space="preserve"> PAGEREF _Toc153309119 \h </w:instrText>
             </w:r>
             <w:r>
               <w:rPr>
@@ -2152,7 +2112,7 @@
               <w:lang w:eastAsia="da-DK"/>
             </w:rPr>
           </w:pPr>
-          <w:hyperlink w:anchor="_Toc153274930" w:history="1">
+          <w:hyperlink w:anchor="_Toc153309120" w:history="1">
             <w:r>
               <w:rPr>
                 <w:rStyle w:val="Hyperlink"/>
@@ -2180,7 +2140,7 @@
                 <w:noProof/>
                 <w:webHidden/>
               </w:rPr>
-              <w:instrText xml:space="preserve"> PAGEREF _Toc153274930 \h </w:instrText>
+              <w:instrText xml:space="preserve"> PAGEREF _Toc153309120 \h </w:instrText>
             </w:r>
             <w:r>
               <w:rPr>
@@ -2223,7 +2183,7 @@
               <w:lang w:eastAsia="da-DK"/>
             </w:rPr>
           </w:pPr>
-          <w:hyperlink w:anchor="_Toc153274931" w:history="1">
+          <w:hyperlink w:anchor="_Toc153309121" w:history="1">
             <w:r>
               <w:rPr>
                 <w:rStyle w:val="Hyperlink"/>
@@ -2251,7 +2211,7 @@
                 <w:noProof/>
                 <w:webHidden/>
               </w:rPr>
-              <w:instrText xml:space="preserve"> PAGEREF _Toc153274931 \h </w:instrText>
+              <w:instrText xml:space="preserve"> PAGEREF _Toc153309121 \h </w:instrText>
             </w:r>
             <w:r>
               <w:rPr>
@@ -2294,7 +2254,7 @@
               <w:lang w:eastAsia="da-DK"/>
             </w:rPr>
           </w:pPr>
-          <w:hyperlink w:anchor="_Toc153274932" w:history="1">
+          <w:hyperlink w:anchor="_Toc153309122" w:history="1">
             <w:r>
               <w:rPr>
                 <w:rStyle w:val="Hyperlink"/>
@@ -2322,7 +2282,7 @@
                 <w:noProof/>
                 <w:webHidden/>
               </w:rPr>
-              <w:instrText xml:space="preserve"> PAGEREF _Toc153274932 \h </w:instrText>
+              <w:instrText xml:space="preserve"> PAGEREF _Toc153309122 \h </w:instrText>
             </w:r>
             <w:r>
               <w:rPr>
@@ -2365,7 +2325,7 @@
               <w:lang w:eastAsia="da-DK"/>
             </w:rPr>
           </w:pPr>
-          <w:hyperlink w:anchor="_Toc153274933" w:history="1">
+          <w:hyperlink w:anchor="_Toc153309123" w:history="1">
             <w:r>
               <w:rPr>
                 <w:rStyle w:val="Hyperlink"/>
@@ -2393,7 +2353,7 @@
                 <w:noProof/>
                 <w:webHidden/>
               </w:rPr>
-              <w:instrText xml:space="preserve"> PAGEREF _Toc153274933 \h </w:instrText>
+              <w:instrText xml:space="preserve"> PAGEREF _Toc153309123 \h </w:instrText>
             </w:r>
             <w:r>
               <w:rPr>
@@ -2436,7 +2396,7 @@
               <w:lang w:eastAsia="da-DK"/>
             </w:rPr>
           </w:pPr>
-          <w:hyperlink w:anchor="_Toc153274934" w:history="1">
+          <w:hyperlink w:anchor="_Toc153309124" w:history="1">
             <w:r>
               <w:rPr>
                 <w:rStyle w:val="Hyperlink"/>
@@ -2464,7 +2424,7 @@
                 <w:noProof/>
                 <w:webHidden/>
               </w:rPr>
-              <w:instrText xml:space="preserve"> PAGEREF _Toc153274934 \h </w:instrText>
+              <w:instrText xml:space="preserve"> PAGEREF _Toc153309124 \h </w:instrText>
             </w:r>
             <w:r>
               <w:rPr>
@@ -2507,7 +2467,7 @@
               <w:lang w:eastAsia="da-DK"/>
             </w:rPr>
           </w:pPr>
-          <w:hyperlink w:anchor="_Toc153274935" w:history="1">
+          <w:hyperlink w:anchor="_Toc153309125" w:history="1">
             <w:r>
               <w:rPr>
                 <w:rStyle w:val="Hyperlink"/>
@@ -2537,7 +2497,7 @@
                 <w:noProof/>
                 <w:webHidden/>
               </w:rPr>
-              <w:instrText xml:space="preserve"> PAGEREF _Toc153274935 \h </w:instrText>
+              <w:instrText xml:space="preserve"> PAGEREF _Toc153309125 \h </w:instrText>
             </w:r>
             <w:r>
               <w:rPr>
@@ -2580,7 +2540,7 @@
               <w:lang w:eastAsia="da-DK"/>
             </w:rPr>
           </w:pPr>
-          <w:hyperlink w:anchor="_Toc153274936" w:history="1">
+          <w:hyperlink w:anchor="_Toc153309126" w:history="1">
             <w:r>
               <w:rPr>
                 <w:rStyle w:val="Hyperlink"/>
@@ -2608,7 +2568,7 @@
                 <w:noProof/>
                 <w:webHidden/>
               </w:rPr>
-              <w:instrText xml:space="preserve"> PAGEREF _Toc153274936 \h </w:instrText>
+              <w:instrText xml:space="preserve"> PAGEREF _Toc153309126 \h </w:instrText>
             </w:r>
             <w:r>
               <w:rPr>
@@ -2651,7 +2611,7 @@
               <w:lang w:eastAsia="da-DK"/>
             </w:rPr>
           </w:pPr>
-          <w:hyperlink w:anchor="_Toc153274937" w:history="1">
+          <w:hyperlink w:anchor="_Toc153309127" w:history="1">
             <w:r>
               <w:rPr>
                 <w:rStyle w:val="Hyperlink"/>
@@ -2679,7 +2639,7 @@
                 <w:noProof/>
                 <w:webHidden/>
               </w:rPr>
-              <w:instrText xml:space="preserve"> PAGEREF _Toc153274937 \h </w:instrText>
+              <w:instrText xml:space="preserve"> PAGEREF _Toc153309127 \h </w:instrText>
             </w:r>
             <w:r>
               <w:rPr>
@@ -2722,7 +2682,7 @@
               <w:lang w:eastAsia="da-DK"/>
             </w:rPr>
           </w:pPr>
-          <w:hyperlink w:anchor="_Toc153274938" w:history="1">
+          <w:hyperlink w:anchor="_Toc153309128" w:history="1">
             <w:r>
               <w:rPr>
                 <w:rStyle w:val="Hyperlink"/>
@@ -2750,7 +2710,7 @@
                 <w:noProof/>
                 <w:webHidden/>
               </w:rPr>
-              <w:instrText xml:space="preserve"> PAGEREF _Toc153274938 \h </w:instrText>
+              <w:instrText xml:space="preserve"> PAGEREF _Toc153309128 \h </w:instrText>
             </w:r>
             <w:r>
               <w:rPr>
@@ -2793,7 +2753,7 @@
               <w:lang w:eastAsia="da-DK"/>
             </w:rPr>
           </w:pPr>
-          <w:hyperlink w:anchor="_Toc153274939" w:history="1">
+          <w:hyperlink w:anchor="_Toc153309129" w:history="1">
             <w:r>
               <w:rPr>
                 <w:rStyle w:val="Hyperlink"/>
@@ -2821,7 +2781,7 @@
                 <w:noProof/>
                 <w:webHidden/>
               </w:rPr>
-              <w:instrText xml:space="preserve"> PAGEREF _Toc153274939 \h </w:instrText>
+              <w:instrText xml:space="preserve"> PAGEREF _Toc153309129 \h </w:instrText>
             </w:r>
             <w:r>
               <w:rPr>
@@ -2864,7 +2824,7 @@
               <w:lang w:eastAsia="da-DK"/>
             </w:rPr>
           </w:pPr>
-          <w:hyperlink w:anchor="_Toc153274940" w:history="1">
+          <w:hyperlink w:anchor="_Toc153309130" w:history="1">
             <w:r>
               <w:rPr>
                 <w:rStyle w:val="Hyperlink"/>
@@ -2892,7 +2852,7 @@
                 <w:noProof/>
                 <w:webHidden/>
               </w:rPr>
-              <w:instrText xml:space="preserve"> PAGEREF _Toc153274940 \h </w:instrText>
+              <w:instrText xml:space="preserve"> PAGEREF _Toc153309130 \h </w:instrText>
             </w:r>
             <w:r>
               <w:rPr>
@@ -2935,7 +2895,7 @@
               <w:lang w:eastAsia="da-DK"/>
             </w:rPr>
           </w:pPr>
-          <w:hyperlink w:anchor="_Toc153274941" w:history="1">
+          <w:hyperlink w:anchor="_Toc153309131" w:history="1">
             <w:r>
               <w:rPr>
                 <w:rStyle w:val="Hyperlink"/>
@@ -2963,7 +2923,7 @@
                 <w:noProof/>
                 <w:webHidden/>
               </w:rPr>
-              <w:instrText xml:space="preserve"> PAGEREF _Toc153274941 \h </w:instrText>
+              <w:instrText xml:space="preserve"> PAGEREF _Toc153309131 \h </w:instrText>
             </w:r>
             <w:r>
               <w:rPr>
@@ -3006,7 +2966,7 @@
               <w:lang w:eastAsia="da-DK"/>
             </w:rPr>
           </w:pPr>
-          <w:hyperlink w:anchor="_Toc153274942" w:history="1">
+          <w:hyperlink w:anchor="_Toc153309132" w:history="1">
             <w:r>
               <w:rPr>
                 <w:rStyle w:val="Hyperlink"/>
@@ -3034,7 +2994,7 @@
                 <w:noProof/>
                 <w:webHidden/>
               </w:rPr>
-              <w:instrText xml:space="preserve"> PAGEREF _Toc153274942 \h </w:instrText>
+              <w:instrText xml:space="preserve"> PAGEREF _Toc153309132 \h </w:instrText>
             </w:r>
             <w:r>
               <w:rPr>
@@ -3077,7 +3037,7 @@
               <w:lang w:eastAsia="da-DK"/>
             </w:rPr>
           </w:pPr>
-          <w:hyperlink w:anchor="_Toc153274943" w:history="1">
+          <w:hyperlink w:anchor="_Toc153309133" w:history="1">
             <w:r>
               <w:rPr>
                 <w:rStyle w:val="Hyperlink"/>
@@ -3105,7 +3065,7 @@
                 <w:noProof/>
                 <w:webHidden/>
               </w:rPr>
-              <w:instrText xml:space="preserve"> PAGEREF _Toc153274943 \h </w:instrText>
+              <w:instrText xml:space="preserve"> PAGEREF _Toc153309133 \h </w:instrText>
             </w:r>
             <w:r>
               <w:rPr>
@@ -3148,7 +3108,7 @@
               <w:lang w:eastAsia="da-DK"/>
             </w:rPr>
           </w:pPr>
-          <w:hyperlink w:anchor="_Toc153274944" w:history="1">
+          <w:hyperlink w:anchor="_Toc153309134" w:history="1">
             <w:r>
               <w:rPr>
                 <w:rStyle w:val="Hyperlink"/>
@@ -3176,7 +3136,7 @@
                 <w:noProof/>
                 <w:webHidden/>
               </w:rPr>
-              <w:instrText xml:space="preserve"> PAGEREF _Toc153274944 \h </w:instrText>
+              <w:instrText xml:space="preserve"> PAGEREF _Toc153309134 \h </w:instrText>
             </w:r>
             <w:r>
               <w:rPr>
@@ -3219,7 +3179,7 @@
               <w:lang w:eastAsia="da-DK"/>
             </w:rPr>
           </w:pPr>
-          <w:hyperlink w:anchor="_Toc153274945" w:history="1">
+          <w:hyperlink w:anchor="_Toc153309135" w:history="1">
             <w:r>
               <w:rPr>
                 <w:rStyle w:val="Hyperlink"/>
@@ -3247,7 +3207,7 @@
                 <w:noProof/>
                 <w:webHidden/>
               </w:rPr>
-              <w:instrText xml:space="preserve"> PAGEREF _Toc153274945 \h </w:instrText>
+              <w:instrText xml:space="preserve"> PAGEREF _Toc153309135 \h </w:instrText>
             </w:r>
             <w:r>
               <w:rPr>
@@ -3290,7 +3250,7 @@
               <w:lang w:eastAsia="da-DK"/>
             </w:rPr>
           </w:pPr>
-          <w:hyperlink w:anchor="_Toc153274946" w:history="1">
+          <w:hyperlink w:anchor="_Toc153309136" w:history="1">
             <w:r>
               <w:rPr>
                 <w:rStyle w:val="Hyperlink"/>
@@ -3318,7 +3278,7 @@
                 <w:noProof/>
                 <w:webHidden/>
               </w:rPr>
-              <w:instrText xml:space="preserve"> PAGEREF _Toc153274946 \h </w:instrText>
+              <w:instrText xml:space="preserve"> PAGEREF _Toc153309136 \h </w:instrText>
             </w:r>
             <w:r>
               <w:rPr>
@@ -3361,7 +3321,7 @@
               <w:lang w:eastAsia="da-DK"/>
             </w:rPr>
           </w:pPr>
-          <w:hyperlink w:anchor="_Toc153274947" w:history="1">
+          <w:hyperlink w:anchor="_Toc153309137" w:history="1">
             <w:r>
               <w:rPr>
                 <w:rStyle w:val="Hyperlink"/>
@@ -3389,7 +3349,7 @@
                 <w:noProof/>
                 <w:webHidden/>
               </w:rPr>
-              <w:instrText xml:space="preserve"> PAGEREF _Toc153274947 \h </w:instrText>
+              <w:instrText xml:space="preserve"> PAGEREF _Toc153309137 \h </w:instrText>
             </w:r>
             <w:r>
               <w:rPr>
@@ -3432,7 +3392,7 @@
               <w:lang w:eastAsia="da-DK"/>
             </w:rPr>
           </w:pPr>
-          <w:hyperlink w:anchor="_Toc153274948" w:history="1">
+          <w:hyperlink w:anchor="_Toc153309138" w:history="1">
             <w:r>
               <w:rPr>
                 <w:rStyle w:val="Hyperlink"/>
@@ -3460,7 +3420,7 @@
                 <w:noProof/>
                 <w:webHidden/>
               </w:rPr>
-              <w:instrText xml:space="preserve"> PAGEREF _Toc153274948 \h </w:instrText>
+              <w:instrText xml:space="preserve"> PAGEREF _Toc153309138 \h </w:instrText>
             </w:r>
             <w:r>
               <w:rPr>
@@ -3480,7 +3440,7 @@
                 <w:noProof/>
                 <w:webHidden/>
               </w:rPr>
-              <w:t>16</w:t>
+              <w:t>15</w:t>
             </w:r>
             <w:r>
               <w:rPr>
@@ -3503,7 +3463,7 @@
               <w:lang w:eastAsia="da-DK"/>
             </w:rPr>
           </w:pPr>
-          <w:hyperlink w:anchor="_Toc153274949" w:history="1">
+          <w:hyperlink w:anchor="_Toc153309139" w:history="1">
             <w:r>
               <w:rPr>
                 <w:rStyle w:val="Hyperlink"/>
@@ -3531,7 +3491,7 @@
                 <w:noProof/>
                 <w:webHidden/>
               </w:rPr>
-              <w:instrText xml:space="preserve"> PAGEREF _Toc153274949 \h </w:instrText>
+              <w:instrText xml:space="preserve"> PAGEREF _Toc153309139 \h </w:instrText>
             </w:r>
             <w:r>
               <w:rPr>
@@ -3551,7 +3511,7 @@
                 <w:noProof/>
                 <w:webHidden/>
               </w:rPr>
-              <w:t>16</w:t>
+              <w:t>15</w:t>
             </w:r>
             <w:r>
               <w:rPr>
@@ -3574,7 +3534,7 @@
               <w:lang w:eastAsia="da-DK"/>
             </w:rPr>
           </w:pPr>
-          <w:hyperlink w:anchor="_Toc153274950" w:history="1">
+          <w:hyperlink w:anchor="_Toc153309140" w:history="1">
             <w:r>
               <w:rPr>
                 <w:rStyle w:val="Hyperlink"/>
@@ -3602,7 +3562,7 @@
                 <w:noProof/>
                 <w:webHidden/>
               </w:rPr>
-              <w:instrText xml:space="preserve"> PAGEREF _Toc153274950 \h </w:instrText>
+              <w:instrText xml:space="preserve"> PAGEREF _Toc153309140 \h </w:instrText>
             </w:r>
             <w:r>
               <w:rPr>
@@ -3645,7 +3605,7 @@
               <w:lang w:eastAsia="da-DK"/>
             </w:rPr>
           </w:pPr>
-          <w:hyperlink w:anchor="_Toc153274951" w:history="1">
+          <w:hyperlink w:anchor="_Toc153309141" w:history="1">
             <w:r>
               <w:rPr>
                 <w:rStyle w:val="Hyperlink"/>
@@ -3673,7 +3633,7 @@
                 <w:noProof/>
                 <w:webHidden/>
               </w:rPr>
-              <w:instrText xml:space="preserve"> PAGEREF _Toc153274951 \h </w:instrText>
+              <w:instrText xml:space="preserve"> PAGEREF _Toc153309141 \h </w:instrText>
             </w:r>
             <w:r>
               <w:rPr>
@@ -3693,7 +3653,7 @@
                 <w:noProof/>
                 <w:webHidden/>
               </w:rPr>
-              <w:t>17</w:t>
+              <w:t>16</w:t>
             </w:r>
             <w:r>
               <w:rPr>
@@ -3716,14 +3676,14 @@
               <w:lang w:eastAsia="da-DK"/>
             </w:rPr>
           </w:pPr>
-          <w:hyperlink w:anchor="_Toc153274952" w:history="1">
+          <w:hyperlink w:anchor="_Toc153309142" w:history="1">
             <w:r>
               <w:rPr>
                 <w:rStyle w:val="Hyperlink"/>
                 <w:rFonts w:ascii="Arial" w:hAnsi="Arial" w:cs="Arial"/>
                 <w:noProof/>
               </w:rPr>
-              <w:t>NodeJS Backend</w:t>
+              <w:t>Hjemmeside (Frontend)</w:t>
             </w:r>
             <w:r>
               <w:rPr>
@@ -3744,7 +3704,7 @@
                 <w:noProof/>
                 <w:webHidden/>
               </w:rPr>
-              <w:instrText xml:space="preserve"> PAGEREF _Toc153274952 \h </w:instrText>
+              <w:instrText xml:space="preserve"> PAGEREF _Toc153309142 \h </w:instrText>
             </w:r>
             <w:r>
               <w:rPr>
@@ -3764,7 +3724,78 @@
                 <w:noProof/>
                 <w:webHidden/>
               </w:rPr>
-              <w:t>17</w:t>
+              <w:t>16</w:t>
+            </w:r>
+            <w:r>
+              <w:rPr>
+                <w:noProof/>
+                <w:webHidden/>
+              </w:rPr>
+              <w:fldChar w:fldCharType="end"/>
+            </w:r>
+          </w:hyperlink>
+        </w:p>
+        <w:p>
+          <w:pPr>
+            <w:pStyle w:val="Indholdsfortegnelse2"/>
+            <w:tabs>
+              <w:tab w:val="right" w:leader="dot" w:pos="9628"/>
+            </w:tabs>
+            <w:rPr>
+              <w:rFonts w:eastAsiaTheme="minorEastAsia"/>
+              <w:noProof/>
+              <w:lang w:eastAsia="da-DK"/>
+            </w:rPr>
+          </w:pPr>
+          <w:hyperlink w:anchor="_Toc153309143" w:history="1">
+            <w:r>
+              <w:rPr>
+                <w:rStyle w:val="Hyperlink"/>
+                <w:rFonts w:ascii="Arial" w:hAnsi="Arial" w:cs="Arial"/>
+                <w:noProof/>
+              </w:rPr>
+              <w:t>NodeJS (Backend)</w:t>
+            </w:r>
+            <w:r>
+              <w:rPr>
+                <w:noProof/>
+                <w:webHidden/>
+              </w:rPr>
+              <w:tab/>
+            </w:r>
+            <w:r>
+              <w:rPr>
+                <w:noProof/>
+                <w:webHidden/>
+              </w:rPr>
+              <w:fldChar w:fldCharType="begin"/>
+            </w:r>
+            <w:r>
+              <w:rPr>
+                <w:noProof/>
+                <w:webHidden/>
+              </w:rPr>
+              <w:instrText xml:space="preserve"> PAGEREF _Toc153309143 \h </w:instrText>
+            </w:r>
+            <w:r>
+              <w:rPr>
+                <w:noProof/>
+                <w:webHidden/>
+              </w:rPr>
+            </w:r>
+            <w:r>
+              <w:rPr>
+                <w:noProof/>
+                <w:webHidden/>
+              </w:rPr>
+              <w:fldChar w:fldCharType="separate"/>
+            </w:r>
+            <w:r>
+              <w:rPr>
+                <w:noProof/>
+                <w:webHidden/>
+              </w:rPr>
+              <w:t>18</w:t>
             </w:r>
             <w:r>
               <w:rPr>
@@ -3802,7 +3833,7 @@
           <w:color w:val="auto"/>
         </w:rPr>
       </w:pPr>
-      <w:bookmarkStart w:id="0" w:name="_Toc153274927"/>
+      <w:bookmarkStart w:id="0" w:name="_Toc153309117"/>
       <w:r>
         <w:rPr>
           <w:rFonts w:ascii="Arial" w:hAnsi="Arial" w:cs="Arial"/>
@@ -3940,7 +3971,7 @@
           <w:color w:val="auto"/>
         </w:rPr>
       </w:pPr>
-      <w:bookmarkStart w:id="1" w:name="_Toc153274928"/>
+      <w:bookmarkStart w:id="1" w:name="_Toc153309118"/>
       <w:r>
         <w:rPr>
           <w:rFonts w:ascii="Arial" w:hAnsi="Arial" w:cs="Arial"/>
@@ -3964,7 +3995,7 @@
           <w:szCs w:val="28"/>
         </w:rPr>
       </w:pPr>
-      <w:bookmarkStart w:id="2" w:name="_Toc153274929"/>
+      <w:bookmarkStart w:id="2" w:name="_Toc153309119"/>
       <w:proofErr w:type="spellStart"/>
       <w:r>
         <w:rPr>
@@ -4047,7 +4078,7 @@
                     <pic:cNvPicPr/>
                   </pic:nvPicPr>
                   <pic:blipFill>
-                    <a:blip r:embed="rId13"/>
+                    <a:blip r:embed="rId15"/>
                     <a:stretch>
                       <a:fillRect/>
                     </a:stretch>
@@ -9727,7 +9758,7 @@
           <w:szCs w:val="28"/>
         </w:rPr>
       </w:pPr>
-      <w:bookmarkStart w:id="3" w:name="_Toc153274930"/>
+      <w:bookmarkStart w:id="3" w:name="_Toc153309120"/>
       <w:r>
         <w:rPr>
           <w:rFonts w:ascii="Arial" w:hAnsi="Arial" w:cs="Arial"/>
@@ -9898,7 +9929,7 @@
                     <pic:cNvPicPr/>
                   </pic:nvPicPr>
                   <pic:blipFill>
-                    <a:blip r:embed="rId14"/>
+                    <a:blip r:embed="rId16"/>
                     <a:stretch>
                       <a:fillRect/>
                     </a:stretch>
@@ -9931,7 +9962,7 @@
           <w:szCs w:val="28"/>
         </w:rPr>
       </w:pPr>
-      <w:bookmarkStart w:id="4" w:name="_Toc153274931"/>
+      <w:bookmarkStart w:id="4" w:name="_Toc153309121"/>
       <w:r>
         <w:rPr>
           <w:rFonts w:ascii="Arial" w:hAnsi="Arial" w:cs="Arial"/>
@@ -10216,7 +10247,7 @@
           <w:u w:val="single"/>
         </w:rPr>
       </w:pPr>
-      <w:bookmarkStart w:id="5" w:name="_Toc153274932"/>
+      <w:bookmarkStart w:id="5" w:name="_Toc153309122"/>
       <w:proofErr w:type="spellStart"/>
       <w:r>
         <w:rPr>
@@ -10337,7 +10368,7 @@
           <w:u w:val="single"/>
         </w:rPr>
       </w:pPr>
-      <w:bookmarkStart w:id="6" w:name="_Toc153274933"/>
+      <w:bookmarkStart w:id="6" w:name="_Toc153309123"/>
       <w:r>
         <w:rPr>
           <w:noProof/>
@@ -10367,7 +10398,7 @@
                     <pic:cNvPicPr/>
                   </pic:nvPicPr>
                   <pic:blipFill rotWithShape="1">
-                    <a:blip r:embed="rId15">
+                    <a:blip r:embed="rId17">
                       <a:extLst>
                         <a:ext uri="{28A0092B-C50C-407E-A947-70E740481C1C}">
                           <a14:useLocalDpi xmlns:a14="http://schemas.microsoft.com/office/drawing/2010/main" val="0"/>
@@ -10542,7 +10573,7 @@
           <w:u w:val="single"/>
         </w:rPr>
       </w:pPr>
-      <w:bookmarkStart w:id="7" w:name="_Toc153274934"/>
+      <w:bookmarkStart w:id="7" w:name="_Toc153309124"/>
       <w:proofErr w:type="spellStart"/>
       <w:r>
         <w:rPr>
@@ -10772,7 +10803,7 @@
           <w:color w:val="auto"/>
         </w:rPr>
       </w:pPr>
-      <w:bookmarkStart w:id="8" w:name="_Toc153274935"/>
+      <w:bookmarkStart w:id="8" w:name="_Toc153309125"/>
       <w:r>
         <w:rPr>
           <w:rFonts w:ascii="Arial" w:hAnsi="Arial" w:cs="Arial"/>
@@ -10795,7 +10826,7 @@
           <w:szCs w:val="28"/>
         </w:rPr>
       </w:pPr>
-      <w:bookmarkStart w:id="9" w:name="_Toc153274936"/>
+      <w:bookmarkStart w:id="9" w:name="_Toc153309126"/>
       <w:r>
         <w:rPr>
           <w:rFonts w:ascii="Arial" w:hAnsi="Arial" w:cs="Arial"/>
@@ -10845,7 +10876,7 @@
           <w:szCs w:val="26"/>
         </w:rPr>
       </w:pPr>
-      <w:bookmarkStart w:id="10" w:name="_Toc153274937"/>
+      <w:bookmarkStart w:id="10" w:name="_Toc153309127"/>
       <w:r>
         <w:rPr>
           <w:rStyle w:val="Overskrift2Tegn"/>
@@ -10886,7 +10917,7 @@
           <w:szCs w:val="26"/>
         </w:rPr>
       </w:pPr>
-      <w:bookmarkStart w:id="11" w:name="_Toc153274938"/>
+      <w:bookmarkStart w:id="11" w:name="_Toc153309128"/>
       <w:r>
         <w:rPr>
           <w:rFonts w:ascii="Arial" w:hAnsi="Arial" w:cs="Arial"/>
@@ -11961,7 +11992,7 @@
           <w:szCs w:val="26"/>
         </w:rPr>
       </w:pPr>
-      <w:bookmarkStart w:id="12" w:name="_Toc153274939"/>
+      <w:bookmarkStart w:id="12" w:name="_Toc153309129"/>
       <w:r>
         <w:rPr>
           <w:rFonts w:ascii="Arial" w:hAnsi="Arial" w:cs="Arial"/>
@@ -12039,7 +12070,7 @@
           <w:szCs w:val="26"/>
         </w:rPr>
       </w:pPr>
-      <w:bookmarkStart w:id="13" w:name="_Toc153274940"/>
+      <w:bookmarkStart w:id="13" w:name="_Toc153309130"/>
       <w:r>
         <w:rPr>
           <w:rFonts w:ascii="Arial" w:hAnsi="Arial" w:cs="Arial"/>
@@ -13123,7 +13154,7 @@
           <w:szCs w:val="28"/>
         </w:rPr>
       </w:pPr>
-      <w:bookmarkStart w:id="14" w:name="_Toc153274941"/>
+      <w:bookmarkStart w:id="14" w:name="_Toc153309131"/>
       <w:proofErr w:type="spellStart"/>
       <w:r>
         <w:rPr>
@@ -13240,7 +13271,7 @@
           <w:szCs w:val="26"/>
         </w:rPr>
       </w:pPr>
-      <w:bookmarkStart w:id="15" w:name="_Toc153274942"/>
+      <w:bookmarkStart w:id="15" w:name="_Toc153309132"/>
       <w:r>
         <w:rPr>
           <w:rFonts w:ascii="Arial" w:hAnsi="Arial" w:cs="Arial"/>
@@ -13453,7 +13484,7 @@
           <w:szCs w:val="26"/>
         </w:rPr>
       </w:pPr>
-      <w:bookmarkStart w:id="16" w:name="_Toc153274943"/>
+      <w:bookmarkStart w:id="16" w:name="_Toc153309133"/>
       <w:r>
         <w:rPr>
           <w:rFonts w:ascii="Arial" w:hAnsi="Arial" w:cs="Arial"/>
@@ -13961,7 +13992,7 @@
           <w:szCs w:val="26"/>
         </w:rPr>
       </w:pPr>
-      <w:bookmarkStart w:id="17" w:name="_Toc153274944"/>
+      <w:bookmarkStart w:id="17" w:name="_Toc153309134"/>
       <w:r>
         <w:rPr>
           <w:rFonts w:ascii="Arial" w:hAnsi="Arial" w:cs="Arial"/>
@@ -14012,7 +14043,7 @@
           <w:szCs w:val="26"/>
         </w:rPr>
       </w:pPr>
-      <w:bookmarkStart w:id="18" w:name="_Toc153274945"/>
+      <w:bookmarkStart w:id="18" w:name="_Toc153309135"/>
       <w:r>
         <w:rPr>
           <w:rFonts w:ascii="Arial" w:hAnsi="Arial" w:cs="Arial"/>
@@ -14093,7 +14124,7 @@
         </w:rPr>
         <w:t>I øjeblikket ringes der rundt til vikarer for at dækket ledige vagter. Med vores løsning vil dette ikke længere være nødvendigt i samme omfang. Dette projekt skulle derfor gerne lette arbejdsbyrden for planlæggerne på bostedet og gøre det mere overskueligt og gennemskueligt for vikarer at booke nye vagter og se tidligere vagter. Virksomheden har en hjemmeside i forvejen (</w:t>
       </w:r>
-      <w:hyperlink r:id="rId16" w:history="1">
+      <w:hyperlink r:id="rId18" w:history="1">
         <w:r>
           <w:rPr>
             <w:rStyle w:val="Hyperlink"/>
@@ -14125,7 +14156,7 @@
           <w:szCs w:val="26"/>
         </w:rPr>
       </w:pPr>
-      <w:bookmarkStart w:id="19" w:name="_Toc153274946"/>
+      <w:bookmarkStart w:id="19" w:name="_Toc153309136"/>
       <w:r>
         <w:rPr>
           <w:rFonts w:ascii="Arial" w:hAnsi="Arial" w:cs="Arial"/>
@@ -14355,7 +14386,7 @@
           <w:szCs w:val="26"/>
         </w:rPr>
       </w:pPr>
-      <w:bookmarkStart w:id="20" w:name="_Toc153274947"/>
+      <w:bookmarkStart w:id="20" w:name="_Toc153309137"/>
       <w:r>
         <w:rPr>
           <w:rFonts w:ascii="Arial" w:hAnsi="Arial" w:cs="Arial"/>
@@ -14391,7 +14422,7 @@
           <w:color w:val="auto"/>
         </w:rPr>
       </w:pPr>
-      <w:bookmarkStart w:id="21" w:name="_Toc153274948"/>
+      <w:bookmarkStart w:id="21" w:name="_Toc153309138"/>
       <w:r>
         <w:rPr>
           <w:rFonts w:ascii="Arial" w:hAnsi="Arial" w:cs="Arial"/>
@@ -14464,7 +14495,7 @@
           <w:szCs w:val="28"/>
         </w:rPr>
       </w:pPr>
-      <w:bookmarkStart w:id="22" w:name="_Toc153274949"/>
+      <w:bookmarkStart w:id="22" w:name="_Toc153309139"/>
       <w:proofErr w:type="spellStart"/>
       <w:r>
         <w:rPr>
@@ -14654,7 +14685,7 @@
           <w:szCs w:val="28"/>
         </w:rPr>
       </w:pPr>
-      <w:bookmarkStart w:id="23" w:name="_Toc153274950"/>
+      <w:bookmarkStart w:id="23" w:name="_Toc153309140"/>
       <w:proofErr w:type="spellStart"/>
       <w:r>
         <w:rPr>
@@ -14804,7 +14835,7 @@
           <w:color w:val="auto"/>
         </w:rPr>
       </w:pPr>
-      <w:bookmarkStart w:id="24" w:name="_Toc153274951"/>
+      <w:bookmarkStart w:id="24" w:name="_Toc153309141"/>
       <w:r>
         <w:rPr>
           <w:rFonts w:ascii="Arial" w:hAnsi="Arial" w:cs="Arial"/>
@@ -14828,7 +14859,7 @@
           <w:sz w:val="24"/>
           <w:szCs w:val="24"/>
         </w:rPr>
-        <w:t xml:space="preserve">I dette projekt har vi valgt at dele </w:t>
+        <w:t xml:space="preserve">I dette projekt har vi valgt at opdele </w:t>
       </w:r>
       <w:proofErr w:type="spellStart"/>
       <w:r>
@@ -14864,7 +14895,7 @@
           <w:sz w:val="24"/>
           <w:szCs w:val="24"/>
         </w:rPr>
-        <w:t xml:space="preserve"> op i to forskellige </w:t>
+        <w:t xml:space="preserve"> i to separate </w:t>
       </w:r>
       <w:proofErr w:type="spellStart"/>
       <w:r>
@@ -14882,7 +14913,7 @@
           <w:sz w:val="24"/>
           <w:szCs w:val="24"/>
         </w:rPr>
-        <w:t xml:space="preserve">, hvilket gør at </w:t>
+        <w:t xml:space="preserve">, hvilket betyder, at både Node.js og MySQL-databasen håndteres i </w:t>
       </w:r>
       <w:proofErr w:type="spellStart"/>
       <w:r>
@@ -14891,7 +14922,7 @@
           <w:sz w:val="24"/>
           <w:szCs w:val="24"/>
         </w:rPr>
-        <w:t>nodeJS</w:t>
+        <w:t>backend</w:t>
       </w:r>
       <w:proofErr w:type="spellEnd"/>
       <w:r>
@@ -14900,7 +14931,7 @@
           <w:sz w:val="24"/>
           <w:szCs w:val="24"/>
         </w:rPr>
-        <w:t xml:space="preserve"> og MySQL databasen begge er håndteret i </w:t>
+        <w:t xml:space="preserve">, mens hjemmesiden håndteres i </w:t>
       </w:r>
       <w:proofErr w:type="spellStart"/>
       <w:r>
@@ -14909,7 +14940,7 @@
           <w:sz w:val="24"/>
           <w:szCs w:val="24"/>
         </w:rPr>
-        <w:t>backend</w:t>
+        <w:t>frontend</w:t>
       </w:r>
       <w:proofErr w:type="spellEnd"/>
       <w:r>
@@ -14918,25 +14949,7 @@
           <w:sz w:val="24"/>
           <w:szCs w:val="24"/>
         </w:rPr>
-        <w:t xml:space="preserve">, og at hjemmesiden til koden er behandlet i </w:t>
-      </w:r>
-      <w:proofErr w:type="spellStart"/>
-      <w:r>
-        <w:rPr>
-          <w:rFonts w:ascii="Arial" w:hAnsi="Arial" w:cs="Arial"/>
-          <w:sz w:val="24"/>
-          <w:szCs w:val="24"/>
-        </w:rPr>
-        <w:t>frontend</w:t>
-      </w:r>
-      <w:proofErr w:type="spellEnd"/>
-      <w:r>
-        <w:rPr>
-          <w:rFonts w:ascii="Arial" w:hAnsi="Arial" w:cs="Arial"/>
-          <w:sz w:val="24"/>
-          <w:szCs w:val="24"/>
-        </w:rPr>
-        <w:t xml:space="preserve">.   </w:t>
+        <w:t>.</w:t>
       </w:r>
     </w:p>
     <w:p>
@@ -14950,7 +14963,7 @@
           <w:szCs w:val="28"/>
         </w:rPr>
       </w:pPr>
-      <w:bookmarkStart w:id="25" w:name="_Toc153274952"/>
+      <w:bookmarkStart w:id="25" w:name="_Toc153309142"/>
       <w:r>
         <w:rPr>
           <w:rFonts w:ascii="Arial" w:hAnsi="Arial" w:cs="Arial"/>
@@ -14980,20 +14993,19 @@
         </w:rPr>
         <w:t>)</w:t>
       </w:r>
+      <w:bookmarkEnd w:id="25"/>
     </w:p>
     <w:p>
       <w:pPr>
-        <w:rPr>
-          <w:rFonts w:ascii="Arial" w:hAnsi="Arial" w:cs="Arial"/>
-          <w:sz w:val="24"/>
-          <w:szCs w:val="24"/>
-        </w:rPr>
-      </w:pPr>
-      <w:r>
-        <w:rPr>
-          <w:rFonts w:ascii="Arial" w:hAnsi="Arial" w:cs="Arial"/>
-          <w:sz w:val="24"/>
-          <w:szCs w:val="24"/>
+        <w:pStyle w:val="NormalWeb"/>
+        <w:spacing w:before="0" w:beforeAutospacing="0" w:after="0" w:afterAutospacing="0"/>
+        <w:rPr>
+          <w:rFonts w:ascii="Arial" w:hAnsi="Arial" w:cs="Arial"/>
+        </w:rPr>
+      </w:pPr>
+      <w:r>
+        <w:rPr>
+          <w:rFonts w:ascii="Arial" w:hAnsi="Arial" w:cs="Arial"/>
         </w:rPr>
         <w:t xml:space="preserve">Strukturen for vores </w:t>
       </w:r>
@@ -15001,34 +15013,20 @@
       <w:r>
         <w:rPr>
           <w:rFonts w:ascii="Arial" w:hAnsi="Arial" w:cs="Arial"/>
-          <w:sz w:val="24"/>
-          <w:szCs w:val="24"/>
-        </w:rPr>
-        <w:t>fronted</w:t>
+        </w:rPr>
+        <w:t>frontend</w:t>
       </w:r>
       <w:proofErr w:type="spellEnd"/>
       <w:r>
         <w:rPr>
           <w:rFonts w:ascii="Arial" w:hAnsi="Arial" w:cs="Arial"/>
-          <w:sz w:val="24"/>
-          <w:szCs w:val="24"/>
-        </w:rPr>
-        <w:t xml:space="preserve"> kan ses på billedet til højre. </w:t>
-      </w:r>
-      <w:r>
-        <w:rPr>
-          <w:rFonts w:ascii="Arial" w:hAnsi="Arial" w:cs="Arial"/>
-          <w:sz w:val="24"/>
-          <w:szCs w:val="24"/>
-        </w:rPr>
-        <w:t xml:space="preserve">Den Generelle struktur består af en index.html, style.css, </w:t>
+        </w:rPr>
+        <w:t xml:space="preserve"> kan ses på billedet til højre. Den generelle struktur består af en index.html, style.css, en '</w:t>
       </w:r>
       <w:proofErr w:type="spellStart"/>
       <w:r>
         <w:rPr>
           <w:rFonts w:ascii="Arial" w:hAnsi="Arial" w:cs="Arial"/>
-          <w:sz w:val="24"/>
-          <w:szCs w:val="24"/>
         </w:rPr>
         <w:t>img</w:t>
       </w:r>
@@ -15036,17 +15034,13 @@
       <w:r>
         <w:rPr>
           <w:rFonts w:ascii="Arial" w:hAnsi="Arial" w:cs="Arial"/>
-          <w:sz w:val="24"/>
-          <w:szCs w:val="24"/>
-        </w:rPr>
-        <w:t xml:space="preserve"> mappe, README.md og en js ”JavaScript” mappe. Alt dette ligger placeret i grundmappen også kaldet ”</w:t>
+        </w:rPr>
+        <w:t>'-mappe, en README.md og en 'js' (JavaScript)-mappe. Alt dette er placeret i grundmappen, også kaldet '</w:t>
       </w:r>
       <w:proofErr w:type="spellStart"/>
       <w:r>
         <w:rPr>
           <w:rFonts w:ascii="Arial" w:hAnsi="Arial" w:cs="Arial"/>
-          <w:sz w:val="24"/>
-          <w:szCs w:val="24"/>
         </w:rPr>
         <w:t>root</w:t>
       </w:r>
@@ -15054,47 +15048,272 @@
       <w:r>
         <w:rPr>
           <w:rFonts w:ascii="Arial" w:hAnsi="Arial" w:cs="Arial"/>
-          <w:sz w:val="24"/>
-          <w:szCs w:val="24"/>
-        </w:rPr>
-        <w:t>” af hjemmesiden.</w:t>
-      </w:r>
-      <w:r>
-        <w:rPr>
-          <w:rFonts w:ascii="Arial" w:hAnsi="Arial" w:cs="Arial"/>
-          <w:sz w:val="24"/>
-          <w:szCs w:val="24"/>
-        </w:rPr>
-        <w:t xml:space="preserve"> (### INDSÆT BILLED AF VS CODE REPOSITORY EFTER RETNING AF MVC ###).</w:t>
+        </w:rPr>
+        <w:t>' af hjemmesiden. (### INDSÆT BILLEDE AF VS CODE REPOSITORY EFTER RETTELSE AF MVC ###).</w:t>
       </w:r>
     </w:p>
     <w:p>
       <w:pPr>
-        <w:rPr>
-          <w:rFonts w:ascii="Arial" w:hAnsi="Arial" w:cs="Arial"/>
-          <w:sz w:val="24"/>
-          <w:szCs w:val="24"/>
-        </w:rPr>
-      </w:pPr>
-      <w:r>
-        <w:rPr>
-          <w:rFonts w:ascii="Arial" w:hAnsi="Arial" w:cs="Arial"/>
+        <w:pStyle w:val="NormalWeb"/>
+        <w:spacing w:after="0" w:afterAutospacing="0"/>
+        <w:rPr>
+          <w:rFonts w:ascii="Arial" w:hAnsi="Arial" w:cs="Arial"/>
+        </w:rPr>
+      </w:pPr>
+      <w:r>
+        <w:rPr>
+          <w:rFonts w:ascii="Arial" w:hAnsi="Arial" w:cs="Arial"/>
+        </w:rPr>
+        <w:t>Inden i JavaScript-mappen anvender vi konceptet MVC til at organisere filerne. MVC står for Model, View &amp; Controller. I '</w:t>
+      </w:r>
+      <w:proofErr w:type="spellStart"/>
+      <w:r>
+        <w:rPr>
+          <w:rFonts w:ascii="Arial" w:hAnsi="Arial" w:cs="Arial"/>
+        </w:rPr>
+        <w:t>controller'-mappen</w:t>
+      </w:r>
+      <w:proofErr w:type="spellEnd"/>
+      <w:r>
+        <w:rPr>
+          <w:rFonts w:ascii="Arial" w:hAnsi="Arial" w:cs="Arial"/>
+        </w:rPr>
+        <w:t xml:space="preserve"> har vi en fil kaldet 'main.js', hvorfra hele hjemmesiden startes op. Ud over denne fil har vi også andre filer og funktioner. Dette skyldes, at filerne i '</w:t>
+      </w:r>
+      <w:proofErr w:type="spellStart"/>
+      <w:r>
+        <w:rPr>
+          <w:rFonts w:ascii="Arial" w:hAnsi="Arial" w:cs="Arial"/>
+        </w:rPr>
+        <w:t>controller'-mappen</w:t>
+      </w:r>
+      <w:proofErr w:type="spellEnd"/>
+      <w:r>
+        <w:rPr>
+          <w:rFonts w:ascii="Arial" w:hAnsi="Arial" w:cs="Arial"/>
+        </w:rPr>
+        <w:t xml:space="preserve"> er dem, der kan manipulere andre filer i programmet. Med dette menes, at det er de filer, der modtager inputs og kommandoer, som derefter bruges i model og view til at ændre, hvad der vises på hjemmesiden.</w:t>
+      </w:r>
+    </w:p>
+    <w:p>
+      <w:pPr>
+        <w:pStyle w:val="NormalWeb"/>
+        <w:spacing w:after="0" w:afterAutospacing="0"/>
+        <w:rPr>
+          <w:rFonts w:ascii="Arial" w:hAnsi="Arial" w:cs="Arial"/>
+        </w:rPr>
+      </w:pPr>
+      <w:r>
+        <w:rPr>
+          <w:rFonts w:ascii="Arial" w:hAnsi="Arial" w:cs="Arial"/>
+        </w:rPr>
+        <w:t>For eksempel har vi en funktion i controller, der kaldes 'view-router'. Det, denne funktion gør, er at tjekke, hvilken del af hjemmesiden brugeren befinder sig på. Hvis brugeren klikker på et af de andre side-links, opfanger 'view-router' dette og fortæller derefter den relevante 'view-</w:t>
+      </w:r>
+      <w:proofErr w:type="spellStart"/>
+      <w:r>
+        <w:rPr>
+          <w:rFonts w:ascii="Arial" w:hAnsi="Arial" w:cs="Arial"/>
+        </w:rPr>
+        <w:t>Renderer</w:t>
+      </w:r>
+      <w:proofErr w:type="spellEnd"/>
+      <w:r>
+        <w:rPr>
+          <w:rFonts w:ascii="Arial" w:hAnsi="Arial" w:cs="Arial"/>
+        </w:rPr>
+        <w:t>'-funktion, at den skal ændre, hvad der vises på hjemmesiden.</w:t>
+      </w:r>
+    </w:p>
+    <w:p>
+      <w:pPr>
+        <w:rPr>
+          <w:rFonts w:ascii="Arial" w:hAnsi="Arial" w:cs="Arial"/>
+          <w:noProof/>
+          <w:sz w:val="24"/>
+          <w:szCs w:val="24"/>
+        </w:rPr>
+      </w:pPr>
+      <w:r>
+        <w:rPr>
+          <w:rFonts w:ascii="Arial" w:hAnsi="Arial" w:cs="Arial"/>
+          <w:noProof/>
+          <w:sz w:val="24"/>
+          <w:szCs w:val="24"/>
+        </w:rPr>
+        <w:t xml:space="preserve">Vi benytter også </w:t>
+      </w:r>
+      <w:r>
+        <w:rPr>
+          <w:rFonts w:ascii="Arial" w:hAnsi="Arial" w:cs="Arial"/>
+          <w:noProof/>
+          <w:sz w:val="24"/>
+          <w:szCs w:val="24"/>
+        </w:rPr>
+        <w:t xml:space="preserve">flere forskellige klasser til at opbygge hvordan og hvad hjemmesiden skal kunne. Alle klasserne kan ses på det tidligere billed for </w:t>
+      </w:r>
+      <w:r>
+        <w:rPr>
+          <w:rFonts w:ascii="Arial" w:hAnsi="Arial" w:cs="Arial"/>
+          <w:i/>
+          <w:iCs/>
+          <w:noProof/>
+          <w:sz w:val="24"/>
+          <w:szCs w:val="24"/>
+        </w:rPr>
+        <w:t>klasse-diagram</w:t>
+      </w:r>
+      <w:r>
+        <w:rPr>
+          <w:rFonts w:ascii="Arial" w:hAnsi="Arial" w:cs="Arial"/>
+          <w:i/>
+          <w:iCs/>
+          <w:noProof/>
+          <w:sz w:val="24"/>
+          <w:szCs w:val="24"/>
+        </w:rPr>
+        <w:t xml:space="preserve"> </w:t>
+      </w:r>
+      <w:r>
+        <w:rPr>
+          <w:rFonts w:ascii="Arial" w:hAnsi="Arial" w:cs="Arial"/>
+          <w:noProof/>
+          <w:sz w:val="24"/>
+          <w:szCs w:val="24"/>
+        </w:rPr>
+        <w:t>delen</w:t>
+      </w:r>
+      <w:r>
+        <w:rPr>
+          <w:rFonts w:ascii="Arial" w:hAnsi="Arial" w:cs="Arial"/>
+          <w:noProof/>
+          <w:sz w:val="24"/>
+          <w:szCs w:val="24"/>
+        </w:rPr>
+        <w:t xml:space="preserve">. Som nævnt tidligere </w:t>
+      </w:r>
+      <w:r>
+        <w:rPr>
+          <w:rFonts w:ascii="Arial" w:hAnsi="Arial" w:cs="Arial"/>
+          <w:noProof/>
+          <w:sz w:val="24"/>
+          <w:szCs w:val="24"/>
+        </w:rPr>
+        <w:t>så har vi ikke en direkte nedarvning mellem vores klasser, men i stedet så har vi det således at en klasse bruger de andre klasser til hvad der skal vises på hjemmesiden. Det er denne klasse der sender hvad der skal vises fra model til view klasserne.</w:t>
+      </w:r>
+      <w:r>
+        <w:rPr>
+          <w:noProof/>
+        </w:rPr>
+        <w:t xml:space="preserve"> </w:t>
+      </w:r>
+      <w:r>
+        <w:rPr>
+          <w:rFonts w:ascii="Arial" w:hAnsi="Arial" w:cs="Arial"/>
+          <w:noProof/>
+          <w:sz w:val="24"/>
+          <w:szCs w:val="24"/>
+        </w:rPr>
+        <w:t xml:space="preserve"> </w:t>
+      </w:r>
+    </w:p>
+    <w:p>
+      <w:pPr>
+        <w:rPr>
+          <w:rFonts w:ascii="Arial" w:hAnsi="Arial" w:cs="Arial"/>
+          <w:i/>
+          <w:iCs/>
+          <w:noProof/>
+          <w:sz w:val="24"/>
+          <w:szCs w:val="24"/>
+        </w:rPr>
+      </w:pPr>
+      <w:r>
+        <w:rPr>
+          <w:rFonts w:ascii="Arial" w:hAnsi="Arial" w:cs="Arial"/>
+          <w:sz w:val="24"/>
+          <w:szCs w:val="24"/>
+        </w:rPr>
+        <w:t xml:space="preserve">For eksempel, hvis en administrator er logget ind på hjemmesiden og gerne vil se, hvilke vagter nogle vikarer har budt på, samt hvilke der stadig står tomme, kan vedkommende klikke på 'Vagter'-linket i navigationsbjælken. Dette vil udløse kaldet til </w:t>
+      </w:r>
+      <w:proofErr w:type="spellStart"/>
+      <w:r>
+        <w:rPr>
+          <w:rFonts w:ascii="Arial" w:hAnsi="Arial" w:cs="Arial"/>
+          <w:sz w:val="24"/>
+          <w:szCs w:val="24"/>
+        </w:rPr>
+        <w:t>ListRenderer</w:t>
+      </w:r>
+      <w:proofErr w:type="spellEnd"/>
+      <w:r>
+        <w:rPr>
+          <w:rFonts w:ascii="Arial" w:hAnsi="Arial" w:cs="Arial"/>
+          <w:sz w:val="24"/>
+          <w:szCs w:val="24"/>
+        </w:rPr>
+        <w:t>-</w:t>
+      </w:r>
+      <w:r>
+        <w:rPr>
+          <w:rFonts w:ascii="Arial" w:hAnsi="Arial" w:cs="Arial"/>
+          <w:sz w:val="24"/>
+          <w:szCs w:val="24"/>
+        </w:rPr>
+        <w:lastRenderedPageBreak/>
+        <w:t xml:space="preserve">funktionen sammen med andre nødvendige klasser for at oprette siden. I dette tilfælde bliver </w:t>
+      </w:r>
+      <w:proofErr w:type="spellStart"/>
+      <w:r>
+        <w:rPr>
+          <w:rFonts w:ascii="Arial" w:hAnsi="Arial" w:cs="Arial"/>
+          <w:sz w:val="24"/>
+          <w:szCs w:val="24"/>
+        </w:rPr>
+        <w:t>ListRenderer</w:t>
+      </w:r>
+      <w:proofErr w:type="spellEnd"/>
+      <w:r>
+        <w:rPr>
+          <w:rFonts w:ascii="Arial" w:hAnsi="Arial" w:cs="Arial"/>
+          <w:sz w:val="24"/>
+          <w:szCs w:val="24"/>
+        </w:rPr>
+        <w:t xml:space="preserve"> kaldt med følgende parametre</w:t>
+      </w:r>
+      <w:r>
+        <w:rPr>
+          <w:rFonts w:ascii="Arial" w:hAnsi="Arial" w:cs="Arial"/>
+          <w:sz w:val="24"/>
+          <w:szCs w:val="24"/>
+        </w:rPr>
+        <w:t>:</w:t>
+      </w:r>
+    </w:p>
+    <w:p>
+      <w:pPr>
+        <w:rPr>
+          <w:rFonts w:ascii="Arial" w:hAnsi="Arial" w:cs="Arial"/>
+          <w:i/>
+          <w:iCs/>
+          <w:noProof/>
+          <w:sz w:val="24"/>
+          <w:szCs w:val="24"/>
+        </w:rPr>
+      </w:pPr>
+      <w:r>
+        <w:rPr>
+          <w:rFonts w:ascii="Arial" w:hAnsi="Arial" w:cs="Arial"/>
+          <w:i/>
+          <w:iCs/>
+          <w:noProof/>
           <w:sz w:val="24"/>
           <w:szCs w:val="24"/>
         </w:rPr>
         <w:drawing>
-          <wp:anchor distT="0" distB="0" distL="114300" distR="114300" simplePos="0" relativeHeight="251669504" behindDoc="0" locked="0" layoutInCell="1" allowOverlap="1" wp14:anchorId="0B2DB3F4" wp14:editId="0C708E0D">
-            <wp:simplePos x="0" y="0"/>
-            <wp:positionH relativeFrom="margin">
-              <wp:posOffset>-60325</wp:posOffset>
-            </wp:positionH>
-            <wp:positionV relativeFrom="paragraph">
-              <wp:posOffset>12065</wp:posOffset>
-            </wp:positionV>
-            <wp:extent cx="4473575" cy="3333750"/>
-            <wp:effectExtent l="0" t="0" r="3175" b="0"/>
-            <wp:wrapSquare wrapText="bothSides"/>
-            <wp:docPr id="1067852182" name="Billede 1" descr="Et billede, der indeholder tekst, skærmbillede&#10;&#10;Automatisk genereret beskrivelse"/>
+          <wp:inline distT="0" distB="0" distL="0" distR="0" wp14:anchorId="413F57F3" wp14:editId="4011EA10">
+            <wp:extent cx="6120130" cy="565785"/>
+            <wp:effectExtent l="0" t="0" r="0" b="5715"/>
+            <wp:docPr id="684304269" name="Billede 1"/>
             <wp:cNvGraphicFramePr>
               <a:graphicFrameLocks xmlns:a="http://schemas.openxmlformats.org/drawingml/2006/main" noChangeAspect="1"/>
             </wp:cNvGraphicFramePr>
@@ -15102,17 +15321,11 @@
               <a:graphicData uri="http://schemas.openxmlformats.org/drawingml/2006/picture">
                 <pic:pic xmlns:pic="http://schemas.openxmlformats.org/drawingml/2006/picture">
                   <pic:nvPicPr>
-                    <pic:cNvPr id="1067852182" name="Billede 1" descr="Et billede, der indeholder tekst, skærmbillede&#10;&#10;Automatisk genereret beskrivelse"/>
+                    <pic:cNvPr id="684304269" name=""/>
                     <pic:cNvPicPr/>
                   </pic:nvPicPr>
                   <pic:blipFill>
-                    <a:blip r:embed="rId17">
-                      <a:extLst>
-                        <a:ext uri="{28A0092B-C50C-407E-A947-70E740481C1C}">
-                          <a14:useLocalDpi xmlns:a14="http://schemas.microsoft.com/office/drawing/2010/main" val="0"/>
-                        </a:ext>
-                      </a:extLst>
-                    </a:blip>
+                    <a:blip r:embed="rId19"/>
                     <a:stretch>
                       <a:fillRect/>
                     </a:stretch>
@@ -15120,7 +15333,7 @@
                   <pic:spPr>
                     <a:xfrm>
                       <a:off x="0" y="0"/>
-                      <a:ext cx="4473575" cy="3333750"/>
+                      <a:ext cx="6120130" cy="565785"/>
                     </a:xfrm>
                     <a:prstGeom prst="rect">
                       <a:avLst/>
@@ -15129,173 +15342,8 @@
                 </pic:pic>
               </a:graphicData>
             </a:graphic>
-            <wp14:sizeRelH relativeFrom="margin">
-              <wp14:pctWidth>0</wp14:pctWidth>
-            </wp14:sizeRelH>
-            <wp14:sizeRelV relativeFrom="margin">
-              <wp14:pctHeight>0</wp14:pctHeight>
-            </wp14:sizeRelV>
-          </wp:anchor>
+          </wp:inline>
         </w:drawing>
-      </w:r>
-      <w:r>
-        <w:rPr>
-          <w:rFonts w:ascii="Arial" w:hAnsi="Arial" w:cs="Arial"/>
-          <w:sz w:val="24"/>
-          <w:szCs w:val="24"/>
-        </w:rPr>
-        <w:t>Inde i JavaScript mappen bruger vi konceptet MVC til at opdele filerne</w:t>
-      </w:r>
-      <w:r>
-        <w:rPr>
-          <w:rFonts w:ascii="Arial" w:hAnsi="Arial" w:cs="Arial"/>
-          <w:sz w:val="24"/>
-          <w:szCs w:val="24"/>
-        </w:rPr>
-        <w:t xml:space="preserve"> hvor</w:t>
-      </w:r>
-      <w:r>
-        <w:rPr>
-          <w:rFonts w:ascii="Arial" w:hAnsi="Arial" w:cs="Arial"/>
-          <w:sz w:val="24"/>
-          <w:szCs w:val="24"/>
-        </w:rPr>
-        <w:t xml:space="preserve"> MVC står for </w:t>
-      </w:r>
-      <w:r>
-        <w:rPr>
-          <w:rFonts w:ascii="Arial" w:hAnsi="Arial" w:cs="Arial"/>
-          <w:i/>
-          <w:iCs/>
-          <w:sz w:val="24"/>
-          <w:szCs w:val="24"/>
-        </w:rPr>
-        <w:t>Model, View &amp; Controller</w:t>
-      </w:r>
-      <w:r>
-        <w:rPr>
-          <w:rFonts w:ascii="Arial" w:hAnsi="Arial" w:cs="Arial"/>
-          <w:sz w:val="24"/>
-          <w:szCs w:val="24"/>
-        </w:rPr>
-        <w:t xml:space="preserve">. I Kontroller mappen er funktioner og egenskaber som bruger kan manipulere, hvilket betyder at det en de filer som modtager inputs og kommandoer som så bruges i model og view. F.eks. i </w:t>
-      </w:r>
-      <w:r>
-        <w:rPr>
-          <w:rFonts w:ascii="Arial" w:hAnsi="Arial" w:cs="Arial"/>
-          <w:sz w:val="24"/>
-          <w:szCs w:val="24"/>
-        </w:rPr>
-        <w:t xml:space="preserve">vores view-router.js </w:t>
-      </w:r>
-      <w:r>
-        <w:rPr>
-          <w:rFonts w:ascii="Arial" w:hAnsi="Arial" w:cs="Arial"/>
-          <w:sz w:val="24"/>
-          <w:szCs w:val="24"/>
-        </w:rPr>
-        <w:t xml:space="preserve">der </w:t>
-      </w:r>
-      <w:r>
-        <w:rPr>
-          <w:rFonts w:ascii="Arial" w:hAnsi="Arial" w:cs="Arial"/>
-          <w:sz w:val="24"/>
-          <w:szCs w:val="24"/>
-        </w:rPr>
-        <w:t xml:space="preserve">tjekker hvilken del af hjemmesiden man befinder sig på, hvis man så er logget ind og prøver at klikke rundt til </w:t>
-      </w:r>
-      <w:r>
-        <w:rPr>
-          <w:rFonts w:ascii="Arial" w:hAnsi="Arial" w:cs="Arial"/>
-          <w:sz w:val="24"/>
-          <w:szCs w:val="24"/>
-        </w:rPr>
-        <w:lastRenderedPageBreak/>
-        <w:t xml:space="preserve">andre sider, vil denne funktion se ændringen og kalde den </w:t>
-      </w:r>
-      <w:r>
-        <w:rPr>
-          <w:rFonts w:ascii="Arial" w:hAnsi="Arial" w:cs="Arial"/>
-          <w:sz w:val="24"/>
-          <w:szCs w:val="24"/>
-        </w:rPr>
-        <w:t>”</w:t>
-      </w:r>
-      <w:r>
-        <w:rPr>
-          <w:rFonts w:ascii="Arial" w:hAnsi="Arial" w:cs="Arial"/>
-          <w:i/>
-          <w:iCs/>
-          <w:sz w:val="24"/>
-          <w:szCs w:val="24"/>
-        </w:rPr>
-        <w:t>View</w:t>
-      </w:r>
-      <w:r>
-        <w:rPr>
-          <w:rFonts w:ascii="Arial" w:hAnsi="Arial" w:cs="Arial"/>
-          <w:i/>
-          <w:iCs/>
-          <w:sz w:val="24"/>
-          <w:szCs w:val="24"/>
-        </w:rPr>
-        <w:t>”</w:t>
-      </w:r>
-      <w:r>
-        <w:rPr>
-          <w:rFonts w:ascii="Arial" w:hAnsi="Arial" w:cs="Arial"/>
-          <w:sz w:val="24"/>
-          <w:szCs w:val="24"/>
-        </w:rPr>
-        <w:t>-</w:t>
-      </w:r>
-      <w:r>
-        <w:rPr>
-          <w:rFonts w:ascii="Arial" w:hAnsi="Arial" w:cs="Arial"/>
-          <w:sz w:val="24"/>
-          <w:szCs w:val="24"/>
-        </w:rPr>
-        <w:t xml:space="preserve">fil som der </w:t>
-      </w:r>
-      <w:r>
-        <w:rPr>
-          <w:rFonts w:ascii="Arial" w:hAnsi="Arial" w:cs="Arial"/>
-          <w:sz w:val="24"/>
-          <w:szCs w:val="24"/>
-        </w:rPr>
-        <w:t>skal</w:t>
-      </w:r>
-      <w:r>
-        <w:rPr>
-          <w:rFonts w:ascii="Arial" w:hAnsi="Arial" w:cs="Arial"/>
-          <w:sz w:val="24"/>
-          <w:szCs w:val="24"/>
-        </w:rPr>
-        <w:t xml:space="preserve"> </w:t>
-      </w:r>
-      <w:r>
-        <w:rPr>
-          <w:rFonts w:ascii="Arial" w:hAnsi="Arial" w:cs="Arial"/>
-          <w:sz w:val="24"/>
-          <w:szCs w:val="24"/>
-        </w:rPr>
-        <w:t>benyttes</w:t>
-      </w:r>
-      <w:r>
-        <w:rPr>
-          <w:rFonts w:ascii="Arial" w:hAnsi="Arial" w:cs="Arial"/>
-          <w:sz w:val="24"/>
-          <w:szCs w:val="24"/>
-        </w:rPr>
-        <w:t xml:space="preserve"> på den del af hjemmesiden</w:t>
-      </w:r>
-      <w:r>
-        <w:rPr>
-          <w:rFonts w:ascii="Arial" w:hAnsi="Arial" w:cs="Arial"/>
-          <w:sz w:val="24"/>
-          <w:szCs w:val="24"/>
-        </w:rPr>
-        <w:t xml:space="preserve">. Dette er lidt anderledes end den mere generelle forståelse for MVC, hvor Controller filer manipulerer model filer, som opdaterer view filer, der til sidst ændrer på visningen af hjemmesiden. </w:t>
       </w:r>
     </w:p>
     <w:p>
@@ -15310,23 +15358,64 @@
       <w:r>
         <w:rPr>
           <w:rFonts w:ascii="Arial" w:hAnsi="Arial" w:cs="Arial"/>
+          <w:sz w:val="24"/>
+          <w:szCs w:val="24"/>
+        </w:rPr>
+        <w:t xml:space="preserve">Klassen oprettes med listen over vagter, et ID til, hvor i HTML-koden det skal placeres, og til sidst specificeres, hvordan indholdet skal vises, i dette tilfælde som en tabel. Efter oprettelsen køres klassens </w:t>
+      </w:r>
+      <w:proofErr w:type="spellStart"/>
+      <w:r>
+        <w:rPr>
+          <w:rFonts w:ascii="Arial" w:hAnsi="Arial" w:cs="Arial"/>
+          <w:sz w:val="24"/>
+          <w:szCs w:val="24"/>
+        </w:rPr>
+        <w:t>renderer</w:t>
+      </w:r>
+      <w:proofErr w:type="spellEnd"/>
+      <w:r>
+        <w:rPr>
+          <w:rFonts w:ascii="Arial" w:hAnsi="Arial" w:cs="Arial"/>
+          <w:sz w:val="24"/>
+          <w:szCs w:val="24"/>
+        </w:rPr>
+        <w:t xml:space="preserve">-metode for at generere selve koden og vise den på hjemmesiden. </w:t>
+      </w:r>
+      <w:proofErr w:type="spellStart"/>
+      <w:r>
+        <w:rPr>
+          <w:rFonts w:ascii="Arial" w:hAnsi="Arial" w:cs="Arial"/>
+          <w:sz w:val="24"/>
+          <w:szCs w:val="24"/>
+        </w:rPr>
+        <w:t>ListRenderer</w:t>
+      </w:r>
+      <w:proofErr w:type="spellEnd"/>
+      <w:r>
+        <w:rPr>
+          <w:rFonts w:ascii="Arial" w:hAnsi="Arial" w:cs="Arial"/>
+          <w:sz w:val="24"/>
+          <w:szCs w:val="24"/>
+        </w:rPr>
+        <w:t>-funktionen kan ses på billedet nedenfor.</w:t>
+      </w:r>
+    </w:p>
+    <w:p>
+      <w:pPr>
+        <w:jc w:val="center"/>
+      </w:pPr>
+      <w:r>
+        <w:rPr>
+          <w:rFonts w:ascii="Arial" w:hAnsi="Arial" w:cs="Arial"/>
           <w:noProof/>
           <w:sz w:val="24"/>
           <w:szCs w:val="24"/>
         </w:rPr>
         <w:drawing>
-          <wp:anchor distT="0" distB="0" distL="114300" distR="114300" simplePos="0" relativeHeight="251670528" behindDoc="0" locked="0" layoutInCell="1" allowOverlap="1" wp14:anchorId="7AB7D3E1" wp14:editId="6F307B26">
-            <wp:simplePos x="0" y="0"/>
-            <wp:positionH relativeFrom="margin">
-              <wp:align>right</wp:align>
-            </wp:positionH>
-            <wp:positionV relativeFrom="paragraph">
-              <wp:posOffset>421640</wp:posOffset>
-            </wp:positionV>
-            <wp:extent cx="4380230" cy="4126865"/>
-            <wp:effectExtent l="0" t="0" r="1270" b="6985"/>
-            <wp:wrapSquare wrapText="bothSides"/>
-            <wp:docPr id="1310181993" name="Billede 1" descr="Et billede, der indeholder tekst, skærmbillede&#10;&#10;Automatisk genereret beskrivelse"/>
+          <wp:inline distT="0" distB="0" distL="0" distR="0" wp14:anchorId="04B2D31C" wp14:editId="7AF7157B">
+            <wp:extent cx="5857130" cy="6354846"/>
+            <wp:effectExtent l="0" t="0" r="0" b="8255"/>
+            <wp:docPr id="1579351404" name="Billede 1" descr="Et billede, der indeholder tekst, skærmbillede, software&#10;&#10;Automatisk genereret beskrivelse"/>
             <wp:cNvGraphicFramePr>
               <a:graphicFrameLocks xmlns:a="http://schemas.openxmlformats.org/drawingml/2006/main" noChangeAspect="1"/>
             </wp:cNvGraphicFramePr>
@@ -15334,17 +15423,11 @@
               <a:graphicData uri="http://schemas.openxmlformats.org/drawingml/2006/picture">
                 <pic:pic xmlns:pic="http://schemas.openxmlformats.org/drawingml/2006/picture">
                   <pic:nvPicPr>
-                    <pic:cNvPr id="1310181993" name="Billede 1" descr="Et billede, der indeholder tekst, skærmbillede&#10;&#10;Automatisk genereret beskrivelse"/>
+                    <pic:cNvPr id="1579351404" name="Billede 1" descr="Et billede, der indeholder tekst, skærmbillede, software&#10;&#10;Automatisk genereret beskrivelse"/>
                     <pic:cNvPicPr/>
                   </pic:nvPicPr>
                   <pic:blipFill>
-                    <a:blip r:embed="rId18">
-                      <a:extLst>
-                        <a:ext uri="{28A0092B-C50C-407E-A947-70E740481C1C}">
-                          <a14:useLocalDpi xmlns:a14="http://schemas.microsoft.com/office/drawing/2010/main" val="0"/>
-                        </a:ext>
-                      </a:extLst>
-                    </a:blip>
+                    <a:blip r:embed="rId20"/>
                     <a:stretch>
                       <a:fillRect/>
                     </a:stretch>
@@ -15352,7 +15435,7 @@
                   <pic:spPr>
                     <a:xfrm>
                       <a:off x="0" y="0"/>
-                      <a:ext cx="4380230" cy="4126865"/>
+                      <a:ext cx="5876196" cy="6375532"/>
                     </a:xfrm>
                     <a:prstGeom prst="rect">
                       <a:avLst/>
@@ -15361,129 +15444,10 @@
                 </pic:pic>
               </a:graphicData>
             </a:graphic>
-            <wp14:sizeRelH relativeFrom="margin">
-              <wp14:pctWidth>0</wp14:pctWidth>
-            </wp14:sizeRelH>
-            <wp14:sizeRelV relativeFrom="margin">
-              <wp14:pctHeight>0</wp14:pctHeight>
-            </wp14:sizeRelV>
-          </wp:anchor>
+          </wp:inline>
         </w:drawing>
       </w:r>
-      <w:r>
-        <w:rPr>
-          <w:rFonts w:ascii="Arial" w:hAnsi="Arial" w:cs="Arial"/>
-          <w:noProof/>
-          <w:sz w:val="24"/>
-          <w:szCs w:val="24"/>
-        </w:rPr>
-        <w:t xml:space="preserve">I frontend benytter vi flere forskellige klasser til at opbygge hvordan og hvad hjemmesiden skal kunne. Alle klasserne kan ses på det tidligere billed for </w:t>
-      </w:r>
-      <w:r>
-        <w:rPr>
-          <w:rFonts w:ascii="Arial" w:hAnsi="Arial" w:cs="Arial"/>
-          <w:i/>
-          <w:iCs/>
-          <w:noProof/>
-          <w:sz w:val="24"/>
-          <w:szCs w:val="24"/>
-        </w:rPr>
-        <w:t>klasse-diagram</w:t>
-      </w:r>
-      <w:r>
-        <w:rPr>
-          <w:rFonts w:ascii="Arial" w:hAnsi="Arial" w:cs="Arial"/>
-          <w:i/>
-          <w:iCs/>
-          <w:noProof/>
-          <w:sz w:val="24"/>
-          <w:szCs w:val="24"/>
-        </w:rPr>
-        <w:t xml:space="preserve"> </w:t>
-      </w:r>
-      <w:r>
-        <w:rPr>
-          <w:rFonts w:ascii="Arial" w:hAnsi="Arial" w:cs="Arial"/>
-          <w:noProof/>
-          <w:sz w:val="24"/>
-          <w:szCs w:val="24"/>
-        </w:rPr>
-        <w:t>delen</w:t>
-      </w:r>
-      <w:r>
-        <w:rPr>
-          <w:rFonts w:ascii="Arial" w:hAnsi="Arial" w:cs="Arial"/>
-          <w:noProof/>
-          <w:sz w:val="24"/>
-          <w:szCs w:val="24"/>
-        </w:rPr>
-        <w:t xml:space="preserve">. Som nævnt tidligere </w:t>
-      </w:r>
-      <w:r>
-        <w:rPr>
-          <w:rFonts w:ascii="Arial" w:hAnsi="Arial" w:cs="Arial"/>
-          <w:noProof/>
-          <w:sz w:val="24"/>
-          <w:szCs w:val="24"/>
-        </w:rPr>
-        <w:t>så har vi ikke en direkte nedarvning mellem vores klasser, men i stedet så har vi det således at en klasse bruger de andre klasser til hvad der skal vises på hjemmesiden. Det er denne klasse der sender hvad der skal vises fra model til view klasserne.</w:t>
-      </w:r>
-      <w:r>
-        <w:rPr>
-          <w:noProof/>
-        </w:rPr>
-        <w:t xml:space="preserve"> </w:t>
-      </w:r>
-      <w:r>
-        <w:rPr>
-          <w:rFonts w:ascii="Arial" w:hAnsi="Arial" w:cs="Arial"/>
-          <w:noProof/>
-          <w:sz w:val="24"/>
-          <w:szCs w:val="24"/>
-        </w:rPr>
-        <w:t xml:space="preserve"> </w:t>
-      </w:r>
     </w:p>
-    <w:p>
-      <w:pPr>
-        <w:rPr>
-          <w:rFonts w:ascii="Arial" w:hAnsi="Arial" w:cs="Arial"/>
-          <w:noProof/>
-          <w:sz w:val="24"/>
-          <w:szCs w:val="24"/>
-        </w:rPr>
-      </w:pPr>
-    </w:p>
-    <w:p>
-      <w:pPr>
-        <w:rPr>
-          <w:rFonts w:ascii="Arial" w:hAnsi="Arial" w:cs="Arial"/>
-          <w:noProof/>
-          <w:sz w:val="24"/>
-          <w:szCs w:val="24"/>
-        </w:rPr>
-      </w:pPr>
-    </w:p>
-    <w:p>
-      <w:pPr>
-        <w:rPr>
-          <w:rFonts w:ascii="Arial" w:hAnsi="Arial" w:cs="Arial"/>
-          <w:noProof/>
-          <w:sz w:val="24"/>
-          <w:szCs w:val="24"/>
-        </w:rPr>
-      </w:pPr>
-    </w:p>
-    <w:p>
-      <w:pPr>
-        <w:rPr>
-          <w:rFonts w:ascii="Arial" w:hAnsi="Arial" w:cs="Arial"/>
-          <w:sz w:val="24"/>
-          <w:szCs w:val="24"/>
-        </w:rPr>
-      </w:pPr>
-    </w:p>
-    <w:p/>
     <w:p>
       <w:pPr>
         <w:pStyle w:val="Overskrift2"/>
@@ -15495,6 +15459,7 @@
           <w:szCs w:val="28"/>
         </w:rPr>
       </w:pPr>
+      <w:bookmarkStart w:id="26" w:name="_Toc153309143"/>
       <w:r>
         <w:rPr>
           <w:rFonts w:ascii="Arial" w:hAnsi="Arial" w:cs="Arial"/>
@@ -15527,7 +15492,7 @@
                     <pic:cNvPicPr/>
                   </pic:nvPicPr>
                   <pic:blipFill>
-                    <a:blip r:embed="rId19">
+                    <a:blip r:embed="rId21">
                       <a:extLst>
                         <a:ext uri="{28A0092B-C50C-407E-A947-70E740481C1C}">
                           <a14:useLocalDpi xmlns:a14="http://schemas.microsoft.com/office/drawing/2010/main" val="0"/>
@@ -15592,7 +15557,6 @@
         </w:rPr>
         <w:t>Backend</w:t>
       </w:r>
-      <w:bookmarkEnd w:id="25"/>
       <w:proofErr w:type="spellEnd"/>
       <w:r>
         <w:rPr>
@@ -15603,6 +15567,7 @@
         </w:rPr>
         <w:t>)</w:t>
       </w:r>
+      <w:bookmarkEnd w:id="26"/>
     </w:p>
     <w:p>
       <w:pPr>
@@ -15893,7 +15858,7 @@
                     <pic:cNvPicPr/>
                   </pic:nvPicPr>
                   <pic:blipFill>
-                    <a:blip r:embed="rId20">
+                    <a:blip r:embed="rId22">
                       <a:extLst>
                         <a:ext uri="{28A0092B-C50C-407E-A947-70E740481C1C}">
                           <a14:useLocalDpi xmlns:a14="http://schemas.microsoft.com/office/drawing/2010/main" val="0"/>
@@ -16098,9 +16063,9 @@
       </w:r>
     </w:p>
     <w:sectPr>
-      <w:headerReference w:type="default" r:id="rId21"/>
-      <w:footerReference w:type="default" r:id="rId22"/>
-      <w:footerReference w:type="first" r:id="rId23"/>
+      <w:headerReference w:type="default" r:id="rId23"/>
+      <w:footerReference w:type="default" r:id="rId24"/>
+      <w:footerReference w:type="first" r:id="rId25"/>
       <w:pgSz w:w="11906" w:h="16838"/>
       <w:pgMar w:top="1701" w:right="1134" w:bottom="1701" w:left="1134" w:header="708" w:footer="708" w:gutter="0"/>
       <w:pgNumType w:start="0"/>
@@ -16147,6 +16112,7 @@
         <w:docPartUnique/>
       </w:docPartObj>
     </w:sdtPr>
+    <w:sdtEndPr/>
     <w:sdtContent>
       <w:sdt>
         <w:sdtPr>
@@ -16156,6 +16122,7 @@
             <w:docPartUnique/>
           </w:docPartObj>
         </w:sdtPr>
+        <w:sdtEndPr/>
         <w:sdtContent>
           <w:p>
             <w:pPr>

</xml_diff>